<commit_message>
Traducción Versión ES v1.2
Estado: Sin Finalizar
</commit_message>
<xml_diff>
--- a/Informacion/Glosario (ES).docx
+++ b/Informacion/Glosario (ES).docx
@@ -2372,6 +2372,7 @@
         <w:pStyle w:val="Ttulo1"/>
         <w:rPr>
           <w:rFonts w:ascii="Segoe UI" w:eastAsia="Times New Roman" w:hAnsi="Segoe UI" w:cs="Segoe UI"/>
+          <w:b/>
           <w:color w:val="auto"/>
           <w:sz w:val="24"/>
           <w:szCs w:val="24"/>
@@ -2383,6 +2384,7 @@
         <w:r>
           <w:rPr>
             <w:rFonts w:ascii="Segoe UI" w:eastAsia="Times New Roman" w:hAnsi="Segoe UI" w:cs="Segoe UI"/>
+            <w:b/>
             <w:color w:val="auto"/>
             <w:sz w:val="24"/>
             <w:szCs w:val="24"/>
@@ -2402,17 +2404,26 @@
           <w:rFonts w:ascii="Segoe UI" w:eastAsia="Times New Roman" w:hAnsi="Segoe UI" w:cs="Segoe UI"/>
           <w:sz w:val="24"/>
           <w:szCs w:val="24"/>
-          <w:lang w:val="en-US" w:eastAsia="es-ES"/>
-        </w:rPr>
-      </w:pPr>
-      <w:r>
-        <w:rPr>
-          <w:rFonts w:ascii="Segoe UI" w:eastAsia="Times New Roman" w:hAnsi="Segoe UI" w:cs="Segoe UI"/>
-          <w:sz w:val="24"/>
-          <w:szCs w:val="24"/>
-          <w:lang w:val="en-US" w:eastAsia="es-ES"/>
-        </w:rPr>
-        <w:t>The "blame" feature in Git describes the last modification to each line of a file, which generally displays the revision, author and time. This is helpful, for example, in tracking down when a feature was added, or which commit led to a particular bug.</w:t>
+          <w:lang w:val="es-ES" w:eastAsia="es-ES"/>
+        </w:rPr>
+      </w:pPr>
+      <w:r>
+        <w:rPr>
+          <w:rFonts w:ascii="Segoe UI" w:eastAsia="Times New Roman" w:hAnsi="Segoe UI" w:cs="Segoe UI"/>
+          <w:sz w:val="24"/>
+          <w:szCs w:val="24"/>
+          <w:lang w:val="es-ES" w:eastAsia="es-ES"/>
+        </w:rPr>
+        <w:t xml:space="preserve">Describe la última modificación de cada línea de un </w:t>
+      </w:r>
+      <w:r>
+        <w:rPr>
+          <w:rFonts w:ascii="Segoe UI" w:eastAsia="Times New Roman" w:hAnsi="Segoe UI" w:cs="Segoe UI"/>
+          <w:sz w:val="24"/>
+          <w:szCs w:val="24"/>
+          <w:lang w:val="es-ES" w:eastAsia="es-ES"/>
+        </w:rPr>
+        <w:t>archivo junto a la revisión, autor y fecha. Es muy útil para saber cuándo se añadió una nueva característica o a partir de qué commit se encuentra un bug.</w:t>
       </w:r>
     </w:p>
     <w:p>
@@ -2425,11 +2436,882 @@
           <w:color w:val="auto"/>
           <w:sz w:val="24"/>
           <w:szCs w:val="24"/>
-          <w:lang w:val="en-US" w:eastAsia="es-ES"/>
+          <w:lang w:val="es-ES" w:eastAsia="es-ES"/>
         </w:rPr>
       </w:pPr>
       <w:hyperlink r:id="rId8" w:anchor="branch" w:history="1">
         <w:bookmarkStart w:id="1" w:name="_Toc14812565"/>
+        <w:proofErr w:type="spellStart"/>
+        <w:r>
+          <w:rPr>
+            <w:rFonts w:ascii="Segoe UI" w:eastAsia="Times New Roman" w:hAnsi="Segoe UI" w:cs="Segoe UI"/>
+            <w:b/>
+            <w:bCs/>
+            <w:color w:val="auto"/>
+            <w:sz w:val="24"/>
+            <w:szCs w:val="24"/>
+            <w:u w:val="single"/>
+            <w:lang w:val="es-ES" w:eastAsia="es-ES"/>
+          </w:rPr>
+          <w:t>Branch</w:t>
+        </w:r>
+        <w:bookmarkEnd w:id="1"/>
+        <w:proofErr w:type="spellEnd"/>
+      </w:hyperlink>
+    </w:p>
+    <w:p>
+      <w:pPr>
+        <w:shd w:val="clear" w:color="auto" w:fill="FFFFFF"/>
+        <w:spacing w:after="0" w:line="240" w:lineRule="auto"/>
+        <w:rPr>
+          <w:rFonts w:ascii="Segoe UI" w:eastAsia="Times New Roman" w:hAnsi="Segoe UI" w:cs="Segoe UI"/>
+          <w:sz w:val="24"/>
+          <w:szCs w:val="24"/>
+          <w:lang w:val="es-ES" w:eastAsia="es-ES"/>
+        </w:rPr>
+      </w:pPr>
+      <w:r>
+        <w:rPr>
+          <w:rFonts w:ascii="Segoe UI" w:eastAsia="Times New Roman" w:hAnsi="Segoe UI" w:cs="Segoe UI"/>
+          <w:sz w:val="24"/>
+          <w:szCs w:val="24"/>
+          <w:lang w:val="es-ES" w:eastAsia="es-ES"/>
+        </w:rPr>
+        <w:t xml:space="preserve">Una </w:t>
+      </w:r>
+      <w:proofErr w:type="spellStart"/>
+      <w:r>
+        <w:rPr>
+          <w:rFonts w:ascii="Segoe UI" w:eastAsia="Times New Roman" w:hAnsi="Segoe UI" w:cs="Segoe UI"/>
+          <w:sz w:val="24"/>
+          <w:szCs w:val="24"/>
+          <w:lang w:val="es-ES" w:eastAsia="es-ES"/>
+        </w:rPr>
+        <w:t>branch</w:t>
+      </w:r>
+      <w:proofErr w:type="spellEnd"/>
+      <w:r>
+        <w:rPr>
+          <w:rFonts w:ascii="Segoe UI" w:eastAsia="Times New Roman" w:hAnsi="Segoe UI" w:cs="Segoe UI"/>
+          <w:sz w:val="24"/>
+          <w:szCs w:val="24"/>
+          <w:lang w:val="es-ES" w:eastAsia="es-ES"/>
+        </w:rPr>
+        <w:t xml:space="preserve"> (o Rama) es una </w:t>
+      </w:r>
+      <w:proofErr w:type="spellStart"/>
+      <w:r>
+        <w:rPr>
+          <w:rFonts w:ascii="Segoe UI" w:eastAsia="Times New Roman" w:hAnsi="Segoe UI" w:cs="Segoe UI"/>
+          <w:sz w:val="24"/>
+          <w:szCs w:val="24"/>
+          <w:lang w:val="es-ES" w:eastAsia="es-ES"/>
+        </w:rPr>
+        <w:t>version</w:t>
+      </w:r>
+      <w:proofErr w:type="spellEnd"/>
+      <w:r>
+        <w:rPr>
+          <w:rFonts w:ascii="Segoe UI" w:eastAsia="Times New Roman" w:hAnsi="Segoe UI" w:cs="Segoe UI"/>
+          <w:sz w:val="24"/>
+          <w:szCs w:val="24"/>
+          <w:lang w:val="es-ES" w:eastAsia="es-ES"/>
+        </w:rPr>
+        <w:t xml:space="preserve"> paralela de un repositorio contenida dentro del mismo pero que no afecta a la rama principal (</w:t>
+      </w:r>
+      <w:r>
+        <w:rPr>
+          <w:rFonts w:ascii="Segoe UI" w:eastAsia="Times New Roman" w:hAnsi="Segoe UI" w:cs="Segoe UI"/>
+          <w:i/>
+          <w:sz w:val="24"/>
+          <w:szCs w:val="24"/>
+          <w:lang w:val="es-ES" w:eastAsia="es-ES"/>
+        </w:rPr>
+        <w:t>master)</w:t>
+      </w:r>
+      <w:r>
+        <w:rPr>
+          <w:rFonts w:ascii="Segoe UI" w:eastAsia="Times New Roman" w:hAnsi="Segoe UI" w:cs="Segoe UI"/>
+          <w:sz w:val="24"/>
+          <w:szCs w:val="24"/>
+          <w:lang w:val="es-ES" w:eastAsia="es-ES"/>
+        </w:rPr>
+        <w:t xml:space="preserve">, lo cual permite trabajar de manera segura y despreocupándose por la versión principal. Cuando se finalizan los cambios deseados se puede efectuar un </w:t>
+      </w:r>
+      <w:proofErr w:type="spellStart"/>
+      <w:r>
+        <w:rPr>
+          <w:rFonts w:ascii="Segoe UI" w:eastAsia="Times New Roman" w:hAnsi="Segoe UI" w:cs="Segoe UI"/>
+          <w:sz w:val="24"/>
+          <w:szCs w:val="24"/>
+          <w:lang w:val="es-ES" w:eastAsia="es-ES"/>
+        </w:rPr>
+        <w:t>merge</w:t>
+      </w:r>
+      <w:proofErr w:type="spellEnd"/>
+      <w:r>
+        <w:rPr>
+          <w:rFonts w:ascii="Segoe UI" w:eastAsia="Times New Roman" w:hAnsi="Segoe UI" w:cs="Segoe UI"/>
+          <w:sz w:val="24"/>
+          <w:szCs w:val="24"/>
+          <w:lang w:val="es-ES" w:eastAsia="es-ES"/>
+        </w:rPr>
+        <w:t xml:space="preserve"> (fusionar) entre la </w:t>
+      </w:r>
+      <w:proofErr w:type="spellStart"/>
+      <w:r>
+        <w:rPr>
+          <w:rFonts w:ascii="Segoe UI" w:eastAsia="Times New Roman" w:hAnsi="Segoe UI" w:cs="Segoe UI"/>
+          <w:sz w:val="24"/>
+          <w:szCs w:val="24"/>
+          <w:lang w:val="es-ES" w:eastAsia="es-ES"/>
+        </w:rPr>
+        <w:t>branch</w:t>
+      </w:r>
+      <w:proofErr w:type="spellEnd"/>
+      <w:r>
+        <w:rPr>
+          <w:rFonts w:ascii="Segoe UI" w:eastAsia="Times New Roman" w:hAnsi="Segoe UI" w:cs="Segoe UI"/>
+          <w:sz w:val="24"/>
+          <w:szCs w:val="24"/>
+          <w:lang w:val="es-ES" w:eastAsia="es-ES"/>
+        </w:rPr>
+        <w:t xml:space="preserve"> del cambio</w:t>
+      </w:r>
+      <w:r>
+        <w:rPr>
+          <w:rFonts w:ascii="Segoe UI" w:eastAsia="Times New Roman" w:hAnsi="Segoe UI" w:cs="Segoe UI"/>
+          <w:sz w:val="24"/>
+          <w:szCs w:val="24"/>
+          <w:lang w:val="es-ES" w:eastAsia="es-ES"/>
+        </w:rPr>
+        <w:t xml:space="preserve"> </w:t>
+      </w:r>
+      <w:r>
+        <w:rPr>
+          <w:rFonts w:ascii="Segoe UI" w:eastAsia="Times New Roman" w:hAnsi="Segoe UI" w:cs="Segoe UI"/>
+          <w:sz w:val="24"/>
+          <w:szCs w:val="24"/>
+          <w:lang w:val="es-ES" w:eastAsia="es-ES"/>
+        </w:rPr>
+        <w:t xml:space="preserve">y la </w:t>
+      </w:r>
+      <w:r>
+        <w:rPr>
+          <w:rFonts w:ascii="Segoe UI" w:eastAsia="Times New Roman" w:hAnsi="Segoe UI" w:cs="Segoe UI"/>
+          <w:i/>
+          <w:sz w:val="24"/>
+          <w:szCs w:val="24"/>
+          <w:lang w:val="es-ES" w:eastAsia="es-ES"/>
+        </w:rPr>
+        <w:t>master</w:t>
+      </w:r>
+      <w:r>
+        <w:rPr>
+          <w:rFonts w:ascii="Segoe UI" w:eastAsia="Times New Roman" w:hAnsi="Segoe UI" w:cs="Segoe UI"/>
+          <w:sz w:val="24"/>
+          <w:szCs w:val="24"/>
+          <w:lang w:val="es-ES" w:eastAsia="es-ES"/>
+        </w:rPr>
+        <w:t xml:space="preserve"> para publicar los cambios.</w:t>
+      </w:r>
+    </w:p>
+    <w:p>
+      <w:pPr>
+        <w:pStyle w:val="Ttulo1"/>
+        <w:rPr>
+          <w:rFonts w:ascii="Segoe UI" w:eastAsia="Times New Roman" w:hAnsi="Segoe UI" w:cs="Segoe UI"/>
+          <w:b/>
+          <w:bCs/>
+          <w:color w:val="auto"/>
+          <w:sz w:val="24"/>
+          <w:szCs w:val="24"/>
+          <w:u w:val="single"/>
+          <w:lang w:val="es-ES" w:eastAsia="es-ES"/>
+        </w:rPr>
+      </w:pPr>
+      <w:hyperlink r:id="rId9" w:anchor="clone" w:history="1">
+        <w:bookmarkStart w:id="2" w:name="_Toc14812567"/>
+        <w:r>
+          <w:rPr>
+            <w:rFonts w:ascii="Segoe UI" w:eastAsia="Times New Roman" w:hAnsi="Segoe UI" w:cs="Segoe UI"/>
+            <w:b/>
+            <w:bCs/>
+            <w:color w:val="auto"/>
+            <w:sz w:val="24"/>
+            <w:szCs w:val="24"/>
+            <w:u w:val="single"/>
+            <w:lang w:val="es-ES" w:eastAsia="es-ES"/>
+          </w:rPr>
+          <w:t>Clone</w:t>
+        </w:r>
+        <w:bookmarkEnd w:id="2"/>
+      </w:hyperlink>
+    </w:p>
+    <w:p>
+      <w:pPr>
+        <w:shd w:val="clear" w:color="auto" w:fill="FFFFFF"/>
+        <w:spacing w:after="240" w:line="240" w:lineRule="auto"/>
+        <w:rPr>
+          <w:rFonts w:ascii="Segoe UI" w:eastAsia="Times New Roman" w:hAnsi="Segoe UI" w:cs="Segoe UI"/>
+          <w:sz w:val="24"/>
+          <w:szCs w:val="24"/>
+          <w:lang w:val="es-ES" w:eastAsia="es-ES"/>
+        </w:rPr>
+      </w:pPr>
+      <w:r>
+        <w:rPr>
+          <w:rFonts w:ascii="Segoe UI" w:eastAsia="Times New Roman" w:hAnsi="Segoe UI" w:cs="Segoe UI"/>
+          <w:sz w:val="24"/>
+          <w:szCs w:val="24"/>
+          <w:lang w:val="es-ES" w:eastAsia="es-ES"/>
+        </w:rPr>
+        <w:t>Un Clone (Clon) es una copia de un repositorio en la nube pero que se aloja de manera local o el acto de realizar dicha copia</w:t>
+      </w:r>
+      <w:r>
+        <w:rPr>
+          <w:rFonts w:ascii="Segoe UI" w:eastAsia="Times New Roman" w:hAnsi="Segoe UI" w:cs="Segoe UI"/>
+          <w:sz w:val="24"/>
+          <w:szCs w:val="24"/>
+          <w:lang w:val="es-ES" w:eastAsia="es-ES"/>
+        </w:rPr>
+        <w:t xml:space="preserve">. Con nuestro propio clone podremos editar los archivos y utilizar </w:t>
+      </w:r>
+      <w:proofErr w:type="spellStart"/>
+      <w:r>
+        <w:rPr>
+          <w:rFonts w:ascii="Segoe UI" w:eastAsia="Times New Roman" w:hAnsi="Segoe UI" w:cs="Segoe UI"/>
+          <w:sz w:val="24"/>
+          <w:szCs w:val="24"/>
+          <w:lang w:val="es-ES" w:eastAsia="es-ES"/>
+        </w:rPr>
+        <w:t>Git</w:t>
+      </w:r>
+      <w:proofErr w:type="spellEnd"/>
+      <w:r>
+        <w:rPr>
+          <w:rFonts w:ascii="Segoe UI" w:eastAsia="Times New Roman" w:hAnsi="Segoe UI" w:cs="Segoe UI"/>
+          <w:sz w:val="24"/>
+          <w:szCs w:val="24"/>
+          <w:lang w:val="es-ES" w:eastAsia="es-ES"/>
+        </w:rPr>
+        <w:t xml:space="preserve"> para administrarlos sin tener que subirlos a la nube. También es posible realizar un </w:t>
+      </w:r>
+      <w:proofErr w:type="spellStart"/>
+      <w:r>
+        <w:rPr>
+          <w:rFonts w:ascii="Segoe UI" w:eastAsia="Times New Roman" w:hAnsi="Segoe UI" w:cs="Segoe UI"/>
+          <w:sz w:val="24"/>
+          <w:szCs w:val="24"/>
+          <w:lang w:val="es-ES" w:eastAsia="es-ES"/>
+        </w:rPr>
+        <w:t>Push</w:t>
+      </w:r>
+      <w:proofErr w:type="spellEnd"/>
+      <w:r>
+        <w:rPr>
+          <w:rFonts w:ascii="Segoe UI" w:eastAsia="Times New Roman" w:hAnsi="Segoe UI" w:cs="Segoe UI"/>
+          <w:sz w:val="24"/>
+          <w:szCs w:val="24"/>
+          <w:lang w:val="es-ES" w:eastAsia="es-ES"/>
+        </w:rPr>
+        <w:t xml:space="preserve"> de la versión Local hacia la Remota para mantener los archivos sincronizados.</w:t>
+      </w:r>
+    </w:p>
+    <w:p>
+      <w:pPr>
+        <w:pStyle w:val="Ttulo1"/>
+        <w:rPr>
+          <w:rFonts w:ascii="Segoe UI" w:eastAsia="Times New Roman" w:hAnsi="Segoe UI" w:cs="Segoe UI"/>
+          <w:b/>
+          <w:color w:val="auto"/>
+          <w:sz w:val="24"/>
+          <w:szCs w:val="24"/>
+          <w:lang w:val="en-US" w:eastAsia="es-ES"/>
+        </w:rPr>
+      </w:pPr>
+      <w:hyperlink r:id="rId10" w:anchor="collaborator" w:history="1">
+        <w:bookmarkStart w:id="3" w:name="_Toc14812568"/>
+        <w:r>
+          <w:rPr>
+            <w:rFonts w:ascii="Segoe UI" w:eastAsia="Times New Roman" w:hAnsi="Segoe UI" w:cs="Segoe UI"/>
+            <w:b/>
+            <w:color w:val="auto"/>
+            <w:sz w:val="24"/>
+            <w:szCs w:val="24"/>
+            <w:u w:val="single"/>
+            <w:lang w:val="en-US" w:eastAsia="es-ES"/>
+          </w:rPr>
+          <w:t>Collaborator</w:t>
+        </w:r>
+        <w:bookmarkEnd w:id="3"/>
+      </w:hyperlink>
+    </w:p>
+    <w:p>
+      <w:pPr>
+        <w:shd w:val="clear" w:color="auto" w:fill="FFFFFF"/>
+        <w:spacing w:after="240" w:line="240" w:lineRule="auto"/>
+        <w:rPr>
+          <w:rFonts w:ascii="Segoe UI" w:eastAsia="Times New Roman" w:hAnsi="Segoe UI" w:cs="Segoe UI"/>
+          <w:sz w:val="24"/>
+          <w:szCs w:val="24"/>
+          <w:lang w:val="es-ES" w:eastAsia="es-ES"/>
+        </w:rPr>
+      </w:pPr>
+      <w:r>
+        <w:rPr>
+          <w:rFonts w:ascii="Segoe UI" w:eastAsia="Times New Roman" w:hAnsi="Segoe UI" w:cs="Segoe UI"/>
+          <w:sz w:val="24"/>
+          <w:szCs w:val="24"/>
+          <w:lang w:val="es-ES" w:eastAsia="es-ES"/>
+        </w:rPr>
+        <w:t>Es la persona que ha sido invita</w:t>
+      </w:r>
+      <w:r>
+        <w:rPr>
+          <w:rFonts w:ascii="Segoe UI" w:eastAsia="Times New Roman" w:hAnsi="Segoe UI" w:cs="Segoe UI"/>
+          <w:sz w:val="24"/>
+          <w:szCs w:val="24"/>
+          <w:lang w:val="es-ES" w:eastAsia="es-ES"/>
+        </w:rPr>
+        <w:t>da a contribuir al repositorio por e</w:t>
+      </w:r>
+      <w:r>
+        <w:rPr>
+          <w:rFonts w:ascii="Segoe UI" w:eastAsia="Times New Roman" w:hAnsi="Segoe UI" w:cs="Segoe UI"/>
+          <w:sz w:val="24"/>
+          <w:szCs w:val="24"/>
+          <w:lang w:val="es-ES" w:eastAsia="es-ES"/>
+        </w:rPr>
+        <w:t>l creador</w:t>
+      </w:r>
+      <w:r>
+        <w:rPr>
+          <w:rFonts w:ascii="Segoe UI" w:eastAsia="Times New Roman" w:hAnsi="Segoe UI" w:cs="Segoe UI"/>
+          <w:sz w:val="24"/>
+          <w:szCs w:val="24"/>
+          <w:lang w:val="es-ES" w:eastAsia="es-ES"/>
+        </w:rPr>
+        <w:t xml:space="preserve"> del mismo. Posee permisos </w:t>
+      </w:r>
+      <w:proofErr w:type="spellStart"/>
+      <w:r>
+        <w:rPr>
+          <w:rFonts w:ascii="Segoe UI" w:eastAsia="Times New Roman" w:hAnsi="Segoe UI" w:cs="Segoe UI"/>
+          <w:sz w:val="24"/>
+          <w:szCs w:val="24"/>
+          <w:lang w:val="es-ES" w:eastAsia="es-ES"/>
+        </w:rPr>
+        <w:t>read</w:t>
+      </w:r>
+      <w:proofErr w:type="spellEnd"/>
+      <w:r>
+        <w:rPr>
+          <w:rFonts w:ascii="Segoe UI" w:eastAsia="Times New Roman" w:hAnsi="Segoe UI" w:cs="Segoe UI"/>
+          <w:sz w:val="24"/>
+          <w:szCs w:val="24"/>
+          <w:lang w:val="es-ES" w:eastAsia="es-ES"/>
+        </w:rPr>
+        <w:t>/</w:t>
+      </w:r>
+      <w:proofErr w:type="spellStart"/>
+      <w:r>
+        <w:rPr>
+          <w:rFonts w:ascii="Segoe UI" w:eastAsia="Times New Roman" w:hAnsi="Segoe UI" w:cs="Segoe UI"/>
+          <w:sz w:val="24"/>
+          <w:szCs w:val="24"/>
+          <w:lang w:val="es-ES" w:eastAsia="es-ES"/>
+        </w:rPr>
+        <w:t>write</w:t>
+      </w:r>
+      <w:proofErr w:type="spellEnd"/>
+      <w:r>
+        <w:rPr>
+          <w:rFonts w:ascii="Segoe UI" w:eastAsia="Times New Roman" w:hAnsi="Segoe UI" w:cs="Segoe UI"/>
+          <w:sz w:val="24"/>
+          <w:szCs w:val="24"/>
+          <w:lang w:val="es-ES" w:eastAsia="es-ES"/>
+        </w:rPr>
+        <w:t>.</w:t>
+      </w:r>
+    </w:p>
+    <w:p>
+      <w:pPr>
+        <w:pStyle w:val="Ttulo1"/>
+        <w:rPr>
+          <w:rFonts w:ascii="Segoe UI" w:eastAsia="Times New Roman" w:hAnsi="Segoe UI" w:cs="Segoe UI"/>
+          <w:b/>
+          <w:bCs/>
+          <w:color w:val="auto"/>
+          <w:sz w:val="24"/>
+          <w:szCs w:val="24"/>
+          <w:lang w:val="es-ES" w:eastAsia="es-ES"/>
+        </w:rPr>
+      </w:pPr>
+      <w:hyperlink r:id="rId11" w:anchor="commit" w:history="1">
+        <w:bookmarkStart w:id="4" w:name="_Toc14812569"/>
+        <w:r>
+          <w:rPr>
+            <w:rFonts w:ascii="Segoe UI" w:eastAsia="Times New Roman" w:hAnsi="Segoe UI" w:cs="Segoe UI"/>
+            <w:b/>
+            <w:bCs/>
+            <w:color w:val="auto"/>
+            <w:sz w:val="24"/>
+            <w:szCs w:val="24"/>
+            <w:u w:val="single"/>
+            <w:lang w:val="es-ES" w:eastAsia="es-ES"/>
+          </w:rPr>
+          <w:t>Commit</w:t>
+        </w:r>
+        <w:bookmarkEnd w:id="4"/>
+      </w:hyperlink>
+    </w:p>
+    <w:p>
+      <w:pPr>
+        <w:shd w:val="clear" w:color="auto" w:fill="FFFFFF"/>
+        <w:spacing w:after="240" w:line="240" w:lineRule="auto"/>
+        <w:rPr>
+          <w:rFonts w:ascii="Segoe UI" w:eastAsia="Times New Roman" w:hAnsi="Segoe UI" w:cs="Segoe UI"/>
+          <w:sz w:val="24"/>
+          <w:szCs w:val="24"/>
+          <w:lang w:val="es-ES" w:eastAsia="es-ES"/>
+        </w:rPr>
+      </w:pPr>
+      <w:r>
+        <w:rPr>
+          <w:rFonts w:ascii="Segoe UI" w:eastAsia="Times New Roman" w:hAnsi="Segoe UI" w:cs="Segoe UI"/>
+          <w:sz w:val="24"/>
+          <w:szCs w:val="24"/>
+          <w:lang w:val="es-ES" w:eastAsia="es-ES"/>
+        </w:rPr>
+        <w:t xml:space="preserve">Es el cambio de uno o un conjunto de archivos. </w:t>
+      </w:r>
+      <w:r>
+        <w:rPr>
+          <w:rFonts w:ascii="Segoe UI" w:eastAsia="Times New Roman" w:hAnsi="Segoe UI" w:cs="Segoe UI"/>
+          <w:sz w:val="24"/>
+          <w:szCs w:val="24"/>
+          <w:lang w:val="es-ES" w:eastAsia="es-ES"/>
+        </w:rPr>
+        <w:t xml:space="preserve">Cada </w:t>
+      </w:r>
+      <w:proofErr w:type="spellStart"/>
+      <w:r>
+        <w:rPr>
+          <w:rFonts w:ascii="Segoe UI" w:eastAsia="Times New Roman" w:hAnsi="Segoe UI" w:cs="Segoe UI"/>
+          <w:sz w:val="24"/>
+          <w:szCs w:val="24"/>
+          <w:lang w:val="es-ES" w:eastAsia="es-ES"/>
+        </w:rPr>
+        <w:t>version</w:t>
+      </w:r>
+      <w:proofErr w:type="spellEnd"/>
+      <w:r>
+        <w:rPr>
+          <w:rFonts w:ascii="Segoe UI" w:eastAsia="Times New Roman" w:hAnsi="Segoe UI" w:cs="Segoe UI"/>
+          <w:sz w:val="24"/>
+          <w:szCs w:val="24"/>
+          <w:lang w:val="es-ES" w:eastAsia="es-ES"/>
+        </w:rPr>
+        <w:t xml:space="preserve"> de un archive se identifica en </w:t>
+      </w:r>
+      <w:proofErr w:type="spellStart"/>
+      <w:r>
+        <w:rPr>
+          <w:rFonts w:ascii="Segoe UI" w:eastAsia="Times New Roman" w:hAnsi="Segoe UI" w:cs="Segoe UI"/>
+          <w:sz w:val="24"/>
+          <w:szCs w:val="24"/>
+          <w:lang w:val="es-ES" w:eastAsia="es-ES"/>
+        </w:rPr>
+        <w:t>Git</w:t>
+      </w:r>
+      <w:proofErr w:type="spellEnd"/>
+      <w:r>
+        <w:rPr>
+          <w:rFonts w:ascii="Segoe UI" w:eastAsia="Times New Roman" w:hAnsi="Segoe UI" w:cs="Segoe UI"/>
+          <w:sz w:val="24"/>
+          <w:szCs w:val="24"/>
+          <w:lang w:val="es-ES" w:eastAsia="es-ES"/>
+        </w:rPr>
+        <w:t xml:space="preserve"> con un ID </w:t>
+      </w:r>
+      <w:proofErr w:type="spellStart"/>
+      <w:r>
+        <w:rPr>
+          <w:rFonts w:ascii="Segoe UI" w:eastAsia="Times New Roman" w:hAnsi="Segoe UI" w:cs="Segoe UI"/>
+          <w:sz w:val="24"/>
+          <w:szCs w:val="24"/>
+          <w:lang w:val="es-ES" w:eastAsia="es-ES"/>
+        </w:rPr>
+        <w:t>unico</w:t>
+      </w:r>
+      <w:proofErr w:type="spellEnd"/>
+      <w:r>
+        <w:rPr>
+          <w:rFonts w:ascii="Segoe UI" w:eastAsia="Times New Roman" w:hAnsi="Segoe UI" w:cs="Segoe UI"/>
+          <w:sz w:val="24"/>
+          <w:szCs w:val="24"/>
+          <w:lang w:val="es-ES" w:eastAsia="es-ES"/>
+        </w:rPr>
+        <w:t xml:space="preserve"> (hash) que permite mantener un registro de los cambios realizados </w:t>
+      </w:r>
+      <w:r>
+        <w:rPr>
+          <w:rFonts w:ascii="Segoe UI" w:eastAsia="Times New Roman" w:hAnsi="Segoe UI" w:cs="Segoe UI"/>
+          <w:sz w:val="24"/>
+          <w:szCs w:val="24"/>
+          <w:lang w:val="es-ES" w:eastAsia="es-ES"/>
+        </w:rPr>
+        <w:t xml:space="preserve">y el autor. </w:t>
+      </w:r>
+      <w:r>
+        <w:rPr>
+          <w:rFonts w:ascii="Segoe UI" w:eastAsia="Times New Roman" w:hAnsi="Segoe UI" w:cs="Segoe UI"/>
+          <w:sz w:val="24"/>
+          <w:szCs w:val="24"/>
+          <w:lang w:val="es-ES" w:eastAsia="es-ES"/>
+        </w:rPr>
+        <w:t>Los commit suelen tener un mensaje y una descripción para indicar un resumen del cambio.</w:t>
+      </w:r>
+    </w:p>
+    <w:p>
+      <w:pPr>
+        <w:pStyle w:val="Ttulo1"/>
+        <w:rPr>
+          <w:rFonts w:ascii="Segoe UI" w:eastAsia="Times New Roman" w:hAnsi="Segoe UI" w:cs="Segoe UI"/>
+          <w:b/>
+          <w:color w:val="auto"/>
+          <w:sz w:val="24"/>
+          <w:szCs w:val="24"/>
+          <w:lang w:val="en-US" w:eastAsia="es-ES"/>
+        </w:rPr>
+      </w:pPr>
+      <w:hyperlink r:id="rId12" w:anchor="contributor" w:history="1">
+        <w:bookmarkStart w:id="5" w:name="_Toc14812570"/>
+        <w:r>
+          <w:rPr>
+            <w:rFonts w:ascii="Segoe UI" w:eastAsia="Times New Roman" w:hAnsi="Segoe UI" w:cs="Segoe UI"/>
+            <w:b/>
+            <w:color w:val="auto"/>
+            <w:sz w:val="24"/>
+            <w:szCs w:val="24"/>
+            <w:u w:val="single"/>
+            <w:lang w:val="en-US" w:eastAsia="es-ES"/>
+          </w:rPr>
+          <w:t>Contributor</w:t>
+        </w:r>
+        <w:bookmarkEnd w:id="5"/>
+      </w:hyperlink>
+    </w:p>
+    <w:p>
+      <w:pPr>
+        <w:shd w:val="clear" w:color="auto" w:fill="FFFFFF"/>
+        <w:spacing w:after="240" w:line="240" w:lineRule="auto"/>
+        <w:rPr>
+          <w:rFonts w:ascii="Segoe UI" w:eastAsia="Times New Roman" w:hAnsi="Segoe UI" w:cs="Segoe UI"/>
+          <w:sz w:val="24"/>
+          <w:szCs w:val="24"/>
+          <w:lang w:val="es-ES" w:eastAsia="es-ES"/>
+        </w:rPr>
+      </w:pPr>
+      <w:r>
+        <w:rPr>
+          <w:rFonts w:ascii="Segoe UI" w:eastAsia="Times New Roman" w:hAnsi="Segoe UI" w:cs="Segoe UI"/>
+          <w:sz w:val="24"/>
+          <w:szCs w:val="24"/>
+          <w:lang w:val="es-ES" w:eastAsia="es-ES"/>
+        </w:rPr>
+        <w:t xml:space="preserve">Es alguien que ha contribuido al Proyecto mediante </w:t>
+      </w:r>
+      <w:proofErr w:type="spellStart"/>
+      <w:r>
+        <w:rPr>
+          <w:rFonts w:ascii="Segoe UI" w:eastAsia="Times New Roman" w:hAnsi="Segoe UI" w:cs="Segoe UI"/>
+          <w:sz w:val="24"/>
+          <w:szCs w:val="24"/>
+          <w:lang w:val="es-ES" w:eastAsia="es-ES"/>
+        </w:rPr>
+        <w:t>Pull</w:t>
+      </w:r>
+      <w:proofErr w:type="spellEnd"/>
+      <w:r>
+        <w:rPr>
+          <w:rFonts w:ascii="Segoe UI" w:eastAsia="Times New Roman" w:hAnsi="Segoe UI" w:cs="Segoe UI"/>
+          <w:sz w:val="24"/>
+          <w:szCs w:val="24"/>
+          <w:lang w:val="es-ES" w:eastAsia="es-ES"/>
+        </w:rPr>
+        <w:t xml:space="preserve"> </w:t>
+      </w:r>
+      <w:proofErr w:type="spellStart"/>
+      <w:r>
+        <w:rPr>
+          <w:rFonts w:ascii="Segoe UI" w:eastAsia="Times New Roman" w:hAnsi="Segoe UI" w:cs="Segoe UI"/>
+          <w:sz w:val="24"/>
+          <w:szCs w:val="24"/>
+          <w:lang w:val="es-ES" w:eastAsia="es-ES"/>
+        </w:rPr>
+        <w:t>Requests</w:t>
+      </w:r>
+      <w:proofErr w:type="spellEnd"/>
+      <w:r>
+        <w:rPr>
+          <w:rFonts w:ascii="Segoe UI" w:eastAsia="Times New Roman" w:hAnsi="Segoe UI" w:cs="Segoe UI"/>
+          <w:sz w:val="24"/>
+          <w:szCs w:val="24"/>
+          <w:lang w:val="es-ES" w:eastAsia="es-ES"/>
+        </w:rPr>
+        <w:t xml:space="preserve"> que han sido fusionados (</w:t>
+      </w:r>
+      <w:proofErr w:type="spellStart"/>
+      <w:r>
+        <w:rPr>
+          <w:rFonts w:ascii="Segoe UI" w:eastAsia="Times New Roman" w:hAnsi="Segoe UI" w:cs="Segoe UI"/>
+          <w:sz w:val="24"/>
+          <w:szCs w:val="24"/>
+          <w:lang w:val="es-ES" w:eastAsia="es-ES"/>
+        </w:rPr>
+        <w:t>merge</w:t>
+      </w:r>
+      <w:proofErr w:type="spellEnd"/>
+      <w:r>
+        <w:rPr>
+          <w:rFonts w:ascii="Segoe UI" w:eastAsia="Times New Roman" w:hAnsi="Segoe UI" w:cs="Segoe UI"/>
+          <w:sz w:val="24"/>
+          <w:szCs w:val="24"/>
+          <w:lang w:val="es-ES" w:eastAsia="es-ES"/>
+        </w:rPr>
+        <w:t>) pero no tiene acceso de colaborador.</w:t>
+      </w:r>
+    </w:p>
+    <w:p>
+      <w:pPr>
+        <w:pStyle w:val="Ttulo1"/>
+        <w:rPr>
+          <w:rFonts w:ascii="Segoe UI" w:eastAsia="Times New Roman" w:hAnsi="Segoe UI" w:cs="Segoe UI"/>
+          <w:b/>
+          <w:bCs/>
+          <w:color w:val="auto"/>
+          <w:sz w:val="24"/>
+          <w:szCs w:val="24"/>
+          <w:lang w:val="es-ES" w:eastAsia="es-ES"/>
+        </w:rPr>
+      </w:pPr>
+      <w:hyperlink r:id="rId13" w:anchor="diff" w:history="1">
+        <w:bookmarkStart w:id="6" w:name="_Toc14812572"/>
+        <w:proofErr w:type="spellStart"/>
+        <w:r>
+          <w:rPr>
+            <w:rFonts w:ascii="Segoe UI" w:eastAsia="Times New Roman" w:hAnsi="Segoe UI" w:cs="Segoe UI"/>
+            <w:b/>
+            <w:bCs/>
+            <w:color w:val="auto"/>
+            <w:sz w:val="24"/>
+            <w:szCs w:val="24"/>
+            <w:u w:val="single"/>
+            <w:lang w:val="es-ES" w:eastAsia="es-ES"/>
+          </w:rPr>
+          <w:t>Diff</w:t>
+        </w:r>
+        <w:bookmarkEnd w:id="6"/>
+        <w:proofErr w:type="spellEnd"/>
+      </w:hyperlink>
+    </w:p>
+    <w:p>
+      <w:pPr>
+        <w:shd w:val="clear" w:color="auto" w:fill="FFFFFF"/>
+        <w:spacing w:after="240" w:line="240" w:lineRule="auto"/>
+        <w:rPr>
+          <w:rFonts w:ascii="Segoe UI" w:eastAsia="Times New Roman" w:hAnsi="Segoe UI" w:cs="Segoe UI"/>
+          <w:sz w:val="24"/>
+          <w:szCs w:val="24"/>
+          <w:lang w:val="es-ES" w:eastAsia="es-ES"/>
+        </w:rPr>
+      </w:pPr>
+      <w:r>
+        <w:rPr>
+          <w:rFonts w:ascii="Segoe UI" w:eastAsia="Times New Roman" w:hAnsi="Segoe UI" w:cs="Segoe UI"/>
+          <w:sz w:val="24"/>
+          <w:szCs w:val="24"/>
+          <w:lang w:val="es-ES" w:eastAsia="es-ES"/>
+        </w:rPr>
+        <w:t>D</w:t>
+      </w:r>
+      <w:r>
+        <w:rPr>
+          <w:rFonts w:ascii="Segoe UI" w:eastAsia="Times New Roman" w:hAnsi="Segoe UI" w:cs="Segoe UI"/>
+          <w:sz w:val="24"/>
+          <w:szCs w:val="24"/>
+          <w:lang w:val="es-ES" w:eastAsia="es-ES"/>
+        </w:rPr>
+        <w:t>i</w:t>
+      </w:r>
+      <w:r>
+        <w:rPr>
+          <w:rFonts w:ascii="Segoe UI" w:eastAsia="Times New Roman" w:hAnsi="Segoe UI" w:cs="Segoe UI"/>
+          <w:sz w:val="24"/>
+          <w:szCs w:val="24"/>
+          <w:lang w:val="es-ES" w:eastAsia="es-ES"/>
+        </w:rPr>
+        <w:t>f</w:t>
+      </w:r>
+      <w:r>
+        <w:rPr>
+          <w:rFonts w:ascii="Segoe UI" w:eastAsia="Times New Roman" w:hAnsi="Segoe UI" w:cs="Segoe UI"/>
+          <w:sz w:val="24"/>
+          <w:szCs w:val="24"/>
+          <w:lang w:val="es-ES" w:eastAsia="es-ES"/>
+        </w:rPr>
+        <w:t>e</w:t>
+      </w:r>
+      <w:r>
+        <w:rPr>
+          <w:rFonts w:ascii="Segoe UI" w:eastAsia="Times New Roman" w:hAnsi="Segoe UI" w:cs="Segoe UI"/>
+          <w:sz w:val="24"/>
+          <w:szCs w:val="24"/>
+          <w:lang w:val="es-ES" w:eastAsia="es-ES"/>
+        </w:rPr>
+        <w:t>r</w:t>
+      </w:r>
+      <w:r>
+        <w:rPr>
+          <w:rFonts w:ascii="Segoe UI" w:eastAsia="Times New Roman" w:hAnsi="Segoe UI" w:cs="Segoe UI"/>
+          <w:sz w:val="24"/>
+          <w:szCs w:val="24"/>
+          <w:lang w:val="es-ES" w:eastAsia="es-ES"/>
+        </w:rPr>
+        <w:t>encia entre dos commit o cambios guardados.</w:t>
+      </w:r>
+    </w:p>
+    <w:p>
+      <w:pPr>
+        <w:pStyle w:val="Ttulo1"/>
+        <w:rPr>
+          <w:rFonts w:ascii="Segoe UI" w:eastAsia="Times New Roman" w:hAnsi="Segoe UI" w:cs="Segoe UI"/>
+          <w:b/>
+          <w:bCs/>
+          <w:color w:val="auto"/>
+          <w:sz w:val="24"/>
+          <w:szCs w:val="24"/>
+          <w:lang w:val="es-ES" w:eastAsia="es-ES"/>
+        </w:rPr>
+      </w:pPr>
+      <w:hyperlink r:id="rId14" w:anchor="fetch" w:history="1">
+        <w:bookmarkStart w:id="7" w:name="_Toc14812574"/>
+        <w:proofErr w:type="spellStart"/>
+        <w:r>
+          <w:rPr>
+            <w:rFonts w:ascii="Segoe UI" w:eastAsia="Times New Roman" w:hAnsi="Segoe UI" w:cs="Segoe UI"/>
+            <w:b/>
+            <w:bCs/>
+            <w:color w:val="auto"/>
+            <w:sz w:val="24"/>
+            <w:szCs w:val="24"/>
+            <w:u w:val="single"/>
+            <w:lang w:val="es-ES" w:eastAsia="es-ES"/>
+          </w:rPr>
+          <w:t>Fetch</w:t>
+        </w:r>
+        <w:bookmarkEnd w:id="7"/>
+        <w:proofErr w:type="spellEnd"/>
+      </w:hyperlink>
+    </w:p>
+    <w:p>
+      <w:pPr>
+        <w:shd w:val="clear" w:color="auto" w:fill="FFFFFF"/>
+        <w:spacing w:after="240" w:line="240" w:lineRule="auto"/>
+        <w:rPr>
+          <w:rFonts w:ascii="Segoe UI" w:eastAsia="Times New Roman" w:hAnsi="Segoe UI" w:cs="Segoe UI"/>
+          <w:sz w:val="24"/>
+          <w:szCs w:val="24"/>
+          <w:lang w:val="es-ES" w:eastAsia="es-ES"/>
+        </w:rPr>
+      </w:pPr>
+      <w:r>
+        <w:rPr>
+          <w:rFonts w:ascii="Segoe UI" w:eastAsia="Times New Roman" w:hAnsi="Segoe UI" w:cs="Segoe UI"/>
+          <w:sz w:val="24"/>
+          <w:szCs w:val="24"/>
+          <w:lang w:val="es-ES" w:eastAsia="es-ES"/>
+        </w:rPr>
+        <w:t xml:space="preserve">Obtener los </w:t>
+      </w:r>
+      <w:proofErr w:type="spellStart"/>
+      <w:r>
+        <w:rPr>
+          <w:rFonts w:ascii="Segoe UI" w:eastAsia="Times New Roman" w:hAnsi="Segoe UI" w:cs="Segoe UI"/>
+          <w:sz w:val="24"/>
+          <w:szCs w:val="24"/>
+          <w:lang w:val="es-ES" w:eastAsia="es-ES"/>
+        </w:rPr>
+        <w:t>ultimos</w:t>
+      </w:r>
+      <w:proofErr w:type="spellEnd"/>
+      <w:r>
+        <w:rPr>
+          <w:rFonts w:ascii="Segoe UI" w:eastAsia="Times New Roman" w:hAnsi="Segoe UI" w:cs="Segoe UI"/>
+          <w:sz w:val="24"/>
+          <w:szCs w:val="24"/>
+          <w:lang w:val="es-ES" w:eastAsia="es-ES"/>
+        </w:rPr>
+        <w:t xml:space="preserve"> cambios de un repositorio online sin la necesidad de </w:t>
+      </w:r>
+      <w:proofErr w:type="spellStart"/>
+      <w:r>
+        <w:rPr>
+          <w:rFonts w:ascii="Segoe UI" w:eastAsia="Times New Roman" w:hAnsi="Segoe UI" w:cs="Segoe UI"/>
+          <w:sz w:val="24"/>
+          <w:szCs w:val="24"/>
+          <w:lang w:val="es-ES" w:eastAsia="es-ES"/>
+        </w:rPr>
+        <w:t>realizer</w:t>
+      </w:r>
+      <w:proofErr w:type="spellEnd"/>
+      <w:r>
+        <w:rPr>
+          <w:rFonts w:ascii="Segoe UI" w:eastAsia="Times New Roman" w:hAnsi="Segoe UI" w:cs="Segoe UI"/>
+          <w:sz w:val="24"/>
+          <w:szCs w:val="24"/>
+          <w:lang w:val="es-ES" w:eastAsia="es-ES"/>
+        </w:rPr>
+        <w:t xml:space="preserve"> un </w:t>
+      </w:r>
+      <w:proofErr w:type="spellStart"/>
+      <w:r>
+        <w:rPr>
+          <w:rFonts w:ascii="Segoe UI" w:eastAsia="Times New Roman" w:hAnsi="Segoe UI" w:cs="Segoe UI"/>
+          <w:sz w:val="24"/>
+          <w:szCs w:val="24"/>
+          <w:lang w:val="es-ES" w:eastAsia="es-ES"/>
+        </w:rPr>
+        <w:t>merge</w:t>
+      </w:r>
+      <w:proofErr w:type="spellEnd"/>
+      <w:r>
+        <w:rPr>
+          <w:rFonts w:ascii="Segoe UI" w:eastAsia="Times New Roman" w:hAnsi="Segoe UI" w:cs="Segoe UI"/>
+          <w:sz w:val="24"/>
+          <w:szCs w:val="24"/>
+          <w:lang w:val="es-ES" w:eastAsia="es-ES"/>
+        </w:rPr>
+        <w:t>.</w:t>
+      </w:r>
+    </w:p>
+    <w:p>
+      <w:pPr>
+        <w:pStyle w:val="Ttulo1"/>
+        <w:rPr>
+          <w:rFonts w:ascii="Segoe UI" w:eastAsia="Times New Roman" w:hAnsi="Segoe UI" w:cs="Segoe UI"/>
+          <w:b/>
+          <w:bCs/>
+          <w:color w:val="auto"/>
+          <w:sz w:val="24"/>
+          <w:szCs w:val="24"/>
+          <w:lang w:val="en-US" w:eastAsia="es-ES"/>
+        </w:rPr>
+      </w:pPr>
+      <w:hyperlink r:id="rId15" w:anchor="fork" w:history="1">
+        <w:bookmarkStart w:id="8" w:name="_Toc14812575"/>
         <w:r>
           <w:rPr>
             <w:rFonts w:ascii="Segoe UI" w:eastAsia="Times New Roman" w:hAnsi="Segoe UI" w:cs="Segoe UI"/>
@@ -2441,30 +3323,39 @@
             <w:u w:val="single"/>
             <w:lang w:val="en-US" w:eastAsia="es-ES"/>
           </w:rPr>
-          <w:t>Branch</w:t>
-        </w:r>
-        <w:bookmarkEnd w:id="1"/>
+          <w:t>Fork</w:t>
+        </w:r>
+        <w:bookmarkEnd w:id="8"/>
       </w:hyperlink>
     </w:p>
     <w:p>
       <w:pPr>
         <w:shd w:val="clear" w:color="auto" w:fill="FFFFFF"/>
-        <w:spacing w:after="0" w:line="240" w:lineRule="auto"/>
-        <w:rPr>
-          <w:rFonts w:ascii="Segoe UI" w:eastAsia="Times New Roman" w:hAnsi="Segoe UI" w:cs="Segoe UI"/>
-          <w:sz w:val="24"/>
-          <w:szCs w:val="24"/>
-          <w:lang w:val="es-ES" w:eastAsia="es-ES"/>
-        </w:rPr>
-      </w:pPr>
-      <w:r>
-        <w:rPr>
-          <w:rFonts w:ascii="Segoe UI" w:eastAsia="Times New Roman" w:hAnsi="Segoe UI" w:cs="Segoe UI"/>
-          <w:sz w:val="24"/>
-          <w:szCs w:val="24"/>
-          <w:lang w:val="es-ES" w:eastAsia="es-ES"/>
-        </w:rPr>
-        <w:t xml:space="preserve">Una </w:t>
+        <w:spacing w:after="240" w:line="240" w:lineRule="auto"/>
+        <w:rPr>
+          <w:rFonts w:ascii="Segoe UI" w:eastAsia="Times New Roman" w:hAnsi="Segoe UI" w:cs="Segoe UI"/>
+          <w:sz w:val="24"/>
+          <w:szCs w:val="24"/>
+          <w:lang w:val="es-ES" w:eastAsia="es-ES"/>
+        </w:rPr>
+      </w:pPr>
+      <w:r>
+        <w:rPr>
+          <w:rFonts w:ascii="Segoe UI" w:eastAsia="Times New Roman" w:hAnsi="Segoe UI" w:cs="Segoe UI"/>
+          <w:sz w:val="24"/>
+          <w:szCs w:val="24"/>
+          <w:lang w:val="es-ES" w:eastAsia="es-ES"/>
+        </w:rPr>
+        <w:t xml:space="preserve">Es una copia personal del repositorio de otro usuario. </w:t>
+      </w:r>
+      <w:r>
+        <w:rPr>
+          <w:rFonts w:ascii="Segoe UI" w:eastAsia="Times New Roman" w:hAnsi="Segoe UI" w:cs="Segoe UI"/>
+          <w:sz w:val="24"/>
+          <w:szCs w:val="24"/>
+          <w:lang w:val="es-ES" w:eastAsia="es-ES"/>
+        </w:rPr>
+        <w:t xml:space="preserve">Permiten realizar cambios en proyectos sin afectar el original. Estos Forks permanecen relacionados al original siendo posible enviar </w:t>
       </w:r>
       <w:proofErr w:type="spellStart"/>
       <w:r>
@@ -2474,7 +3365,7 @@
           <w:szCs w:val="24"/>
           <w:lang w:val="es-ES" w:eastAsia="es-ES"/>
         </w:rPr>
-        <w:t>branch</w:t>
+        <w:t>Pull</w:t>
       </w:r>
       <w:proofErr w:type="spellEnd"/>
       <w:r>
@@ -2484,7 +3375,7 @@
           <w:szCs w:val="24"/>
           <w:lang w:val="es-ES" w:eastAsia="es-ES"/>
         </w:rPr>
-        <w:t xml:space="preserve"> (o Rama) es una </w:t>
+        <w:t xml:space="preserve"> </w:t>
       </w:r>
       <w:proofErr w:type="spellStart"/>
       <w:r>
@@ -2494,7 +3385,7 @@
           <w:szCs w:val="24"/>
           <w:lang w:val="es-ES" w:eastAsia="es-ES"/>
         </w:rPr>
-        <w:t>version</w:t>
+        <w:t>Requests</w:t>
       </w:r>
       <w:proofErr w:type="spellEnd"/>
       <w:r>
@@ -2504,104 +3395,184 @@
           <w:szCs w:val="24"/>
           <w:lang w:val="es-ES" w:eastAsia="es-ES"/>
         </w:rPr>
-        <w:t xml:space="preserve"> paralela de un repositorio contenida dentro del mismo pero que no afecta a la rama principal (</w:t>
-      </w:r>
-      <w:r>
-        <w:rPr>
-          <w:rFonts w:ascii="Segoe UI" w:eastAsia="Times New Roman" w:hAnsi="Segoe UI" w:cs="Segoe UI"/>
-          <w:i/>
-          <w:sz w:val="24"/>
-          <w:szCs w:val="24"/>
-          <w:lang w:val="es-ES" w:eastAsia="es-ES"/>
-        </w:rPr>
-        <w:t>master)</w:t>
-      </w:r>
-      <w:r>
-        <w:rPr>
-          <w:rFonts w:ascii="Segoe UI" w:eastAsia="Times New Roman" w:hAnsi="Segoe UI" w:cs="Segoe UI"/>
-          <w:sz w:val="24"/>
-          <w:szCs w:val="24"/>
-          <w:lang w:val="es-ES" w:eastAsia="es-ES"/>
-        </w:rPr>
-        <w:t xml:space="preserve">, lo cual permite trabajar de manera segura y despreocupándose por la versión principal. Cuando se finalizan los cambios deseados se puede efectuar un </w:t>
-      </w:r>
-      <w:proofErr w:type="spellStart"/>
-      <w:r>
-        <w:rPr>
-          <w:rFonts w:ascii="Segoe UI" w:eastAsia="Times New Roman" w:hAnsi="Segoe UI" w:cs="Segoe UI"/>
-          <w:sz w:val="24"/>
-          <w:szCs w:val="24"/>
-          <w:lang w:val="es-ES" w:eastAsia="es-ES"/>
-        </w:rPr>
-        <w:t>merge</w:t>
+        <w:t xml:space="preserve"> al autor original para que autorice los cambios en su repositorio.</w:t>
+      </w:r>
+    </w:p>
+    <w:p>
+      <w:pPr>
+        <w:pStyle w:val="Ttulo1"/>
+        <w:rPr>
+          <w:rFonts w:ascii="Segoe UI" w:eastAsia="Times New Roman" w:hAnsi="Segoe UI" w:cs="Segoe UI"/>
+          <w:b/>
+          <w:color w:val="auto"/>
+          <w:sz w:val="24"/>
+          <w:szCs w:val="24"/>
+          <w:lang w:val="en-US" w:eastAsia="es-ES"/>
+        </w:rPr>
+      </w:pPr>
+      <w:hyperlink r:id="rId16" w:anchor="git" w:history="1">
+        <w:bookmarkStart w:id="9" w:name="_Toc14812576"/>
+        <w:proofErr w:type="spellStart"/>
+        <w:r>
+          <w:rPr>
+            <w:rFonts w:ascii="Segoe UI" w:eastAsia="Times New Roman" w:hAnsi="Segoe UI" w:cs="Segoe UI"/>
+            <w:b/>
+            <w:color w:val="auto"/>
+            <w:sz w:val="24"/>
+            <w:szCs w:val="24"/>
+            <w:u w:val="single"/>
+            <w:lang w:val="en-US" w:eastAsia="es-ES"/>
+          </w:rPr>
+          <w:t>Git</w:t>
+        </w:r>
+        <w:bookmarkEnd w:id="9"/>
+        <w:proofErr w:type="spellEnd"/>
+      </w:hyperlink>
+    </w:p>
+    <w:p>
+      <w:pPr>
+        <w:shd w:val="clear" w:color="auto" w:fill="FFFFFF"/>
+        <w:spacing w:after="240" w:line="240" w:lineRule="auto"/>
+        <w:rPr>
+          <w:rFonts w:ascii="Segoe UI" w:eastAsia="Times New Roman" w:hAnsi="Segoe UI" w:cs="Segoe UI"/>
+          <w:sz w:val="24"/>
+          <w:szCs w:val="24"/>
+          <w:lang w:val="en-US" w:eastAsia="es-ES"/>
+        </w:rPr>
+      </w:pPr>
+      <w:r>
+        <w:rPr>
+          <w:rFonts w:ascii="Segoe UI" w:eastAsia="Times New Roman" w:hAnsi="Segoe UI" w:cs="Segoe UI"/>
+          <w:sz w:val="24"/>
+          <w:szCs w:val="24"/>
+          <w:lang w:val="en-US" w:eastAsia="es-ES"/>
+        </w:rPr>
+        <w:t>Git is an open source program for tracking changes in text files, and is the core technology that GitHub, the social and user interface, is built on top of.</w:t>
+      </w:r>
+    </w:p>
+    <w:p>
+      <w:pPr>
+        <w:pStyle w:val="Ttulo1"/>
+        <w:rPr>
+          <w:rFonts w:ascii="Segoe UI" w:eastAsia="Times New Roman" w:hAnsi="Segoe UI" w:cs="Segoe UI"/>
+          <w:b/>
+          <w:color w:val="auto"/>
+          <w:sz w:val="24"/>
+          <w:szCs w:val="24"/>
+          <w:u w:val="single"/>
+          <w:lang w:val="en-US" w:eastAsia="es-ES"/>
+        </w:rPr>
+      </w:pPr>
+      <w:hyperlink r:id="rId17" w:anchor="git" w:history="1">
+        <w:r>
+          <w:rPr>
+            <w:rFonts w:ascii="Segoe UI" w:eastAsia="Times New Roman" w:hAnsi="Segoe UI" w:cs="Segoe UI"/>
+            <w:b/>
+            <w:color w:val="auto"/>
+            <w:sz w:val="24"/>
+            <w:szCs w:val="24"/>
+            <w:u w:val="single"/>
+            <w:lang w:val="en-US" w:eastAsia="es-ES"/>
+          </w:rPr>
+          <w:t>Git</w:t>
+        </w:r>
+      </w:hyperlink>
+      <w:r>
+        <w:rPr>
+          <w:rFonts w:ascii="Segoe UI" w:eastAsia="Times New Roman" w:hAnsi="Segoe UI" w:cs="Segoe UI"/>
+          <w:b/>
+          <w:color w:val="auto"/>
+          <w:sz w:val="24"/>
+          <w:szCs w:val="24"/>
+          <w:u w:val="single"/>
+          <w:lang w:val="en-US" w:eastAsia="es-ES"/>
+        </w:rPr>
+        <w:t>Hub</w:t>
+      </w:r>
+    </w:p>
+    <w:p>
+      <w:pPr>
+        <w:pStyle w:val="Ttulo1"/>
+        <w:rPr>
+          <w:rFonts w:ascii="Segoe UI" w:eastAsia="Times New Roman" w:hAnsi="Segoe UI" w:cs="Segoe UI"/>
+          <w:b/>
+          <w:color w:val="auto"/>
+          <w:sz w:val="24"/>
+          <w:szCs w:val="24"/>
+          <w:u w:val="single"/>
+          <w:lang w:val="en-US" w:eastAsia="es-ES"/>
+        </w:rPr>
+      </w:pPr>
+      <w:hyperlink r:id="rId18" w:anchor="git" w:history="1">
+        <w:proofErr w:type="spellStart"/>
+        <w:r>
+          <w:rPr>
+            <w:rFonts w:ascii="Segoe UI" w:eastAsia="Times New Roman" w:hAnsi="Segoe UI" w:cs="Segoe UI"/>
+            <w:b/>
+            <w:color w:val="auto"/>
+            <w:sz w:val="24"/>
+            <w:szCs w:val="24"/>
+            <w:u w:val="single"/>
+            <w:lang w:val="en-US" w:eastAsia="es-ES"/>
+          </w:rPr>
+          <w:t>Git</w:t>
+        </w:r>
+      </w:hyperlink>
+      <w:r>
+        <w:rPr>
+          <w:rFonts w:ascii="Segoe UI" w:eastAsia="Times New Roman" w:hAnsi="Segoe UI" w:cs="Segoe UI"/>
+          <w:b/>
+          <w:color w:val="auto"/>
+          <w:sz w:val="24"/>
+          <w:szCs w:val="24"/>
+          <w:u w:val="single"/>
+          <w:lang w:val="en-US" w:eastAsia="es-ES"/>
+        </w:rPr>
+        <w:t>Kraken</w:t>
       </w:r>
       <w:proofErr w:type="spellEnd"/>
-      <w:r>
-        <w:rPr>
-          <w:rFonts w:ascii="Segoe UI" w:eastAsia="Times New Roman" w:hAnsi="Segoe UI" w:cs="Segoe UI"/>
-          <w:sz w:val="24"/>
-          <w:szCs w:val="24"/>
-          <w:lang w:val="es-ES" w:eastAsia="es-ES"/>
-        </w:rPr>
-        <w:t xml:space="preserve"> (fusionar) entre la </w:t>
-      </w:r>
-      <w:proofErr w:type="spellStart"/>
-      <w:r>
-        <w:rPr>
-          <w:rFonts w:ascii="Segoe UI" w:eastAsia="Times New Roman" w:hAnsi="Segoe UI" w:cs="Segoe UI"/>
-          <w:sz w:val="24"/>
-          <w:szCs w:val="24"/>
-          <w:lang w:val="es-ES" w:eastAsia="es-ES"/>
-        </w:rPr>
-        <w:t>branch</w:t>
+    </w:p>
+    <w:p>
+      <w:pPr>
+        <w:pStyle w:val="Ttulo1"/>
+        <w:rPr>
+          <w:rFonts w:ascii="Segoe UI" w:eastAsia="Times New Roman" w:hAnsi="Segoe UI" w:cs="Segoe UI"/>
+          <w:b/>
+          <w:color w:val="auto"/>
+          <w:sz w:val="24"/>
+          <w:szCs w:val="24"/>
+          <w:u w:val="single"/>
+          <w:lang w:val="en-US" w:eastAsia="es-ES"/>
+        </w:rPr>
+      </w:pPr>
+      <w:hyperlink r:id="rId19" w:anchor="git" w:history="1">
+        <w:proofErr w:type="spellStart"/>
+        <w:r>
+          <w:rPr>
+            <w:rFonts w:ascii="Segoe UI" w:eastAsia="Times New Roman" w:hAnsi="Segoe UI" w:cs="Segoe UI"/>
+            <w:b/>
+            <w:color w:val="auto"/>
+            <w:sz w:val="24"/>
+            <w:szCs w:val="24"/>
+            <w:u w:val="single"/>
+            <w:lang w:val="en-US" w:eastAsia="es-ES"/>
+          </w:rPr>
+          <w:t>Git</w:t>
+        </w:r>
+      </w:hyperlink>
+      <w:r>
+        <w:rPr>
+          <w:rFonts w:ascii="Segoe UI" w:eastAsia="Times New Roman" w:hAnsi="Segoe UI" w:cs="Segoe UI"/>
+          <w:b/>
+          <w:color w:val="auto"/>
+          <w:sz w:val="24"/>
+          <w:szCs w:val="24"/>
+          <w:u w:val="single"/>
+          <w:lang w:val="en-US" w:eastAsia="es-ES"/>
+        </w:rPr>
+        <w:t>Flow</w:t>
       </w:r>
       <w:proofErr w:type="spellEnd"/>
-      <w:r>
-        <w:rPr>
-          <w:rFonts w:ascii="Segoe UI" w:eastAsia="Times New Roman" w:hAnsi="Segoe UI" w:cs="Segoe UI"/>
-          <w:sz w:val="24"/>
-          <w:szCs w:val="24"/>
-          <w:lang w:val="es-ES" w:eastAsia="es-ES"/>
-        </w:rPr>
-        <w:t xml:space="preserve"> del cambio</w:t>
-      </w:r>
-      <w:r>
-        <w:rPr>
-          <w:rFonts w:ascii="Segoe UI" w:eastAsia="Times New Roman" w:hAnsi="Segoe UI" w:cs="Segoe UI"/>
-          <w:sz w:val="24"/>
-          <w:szCs w:val="24"/>
-          <w:lang w:val="es-ES" w:eastAsia="es-ES"/>
-        </w:rPr>
-        <w:t xml:space="preserve"> </w:t>
-      </w:r>
-      <w:r>
-        <w:rPr>
-          <w:rFonts w:ascii="Segoe UI" w:eastAsia="Times New Roman" w:hAnsi="Segoe UI" w:cs="Segoe UI"/>
-          <w:sz w:val="24"/>
-          <w:szCs w:val="24"/>
-          <w:lang w:val="es-ES" w:eastAsia="es-ES"/>
-        </w:rPr>
-        <w:t xml:space="preserve">y la </w:t>
-      </w:r>
-      <w:r>
-        <w:rPr>
-          <w:rFonts w:ascii="Segoe UI" w:eastAsia="Times New Roman" w:hAnsi="Segoe UI" w:cs="Segoe UI"/>
-          <w:i/>
-          <w:sz w:val="24"/>
-          <w:szCs w:val="24"/>
-          <w:lang w:val="es-ES" w:eastAsia="es-ES"/>
-        </w:rPr>
-        <w:t>master</w:t>
-      </w:r>
-      <w:r>
-        <w:rPr>
-          <w:rFonts w:ascii="Segoe UI" w:eastAsia="Times New Roman" w:hAnsi="Segoe UI" w:cs="Segoe UI"/>
-          <w:sz w:val="24"/>
-          <w:szCs w:val="24"/>
-          <w:lang w:val="es-ES" w:eastAsia="es-ES"/>
-        </w:rPr>
-        <w:t xml:space="preserve"> para publicar los cambios.</w:t>
-      </w:r>
     </w:p>
     <w:p>
       <w:pPr>
@@ -2614,8 +3585,8 @@
           <w:lang w:val="en-US" w:eastAsia="es-ES"/>
         </w:rPr>
       </w:pPr>
-      <w:hyperlink r:id="rId9" w:anchor="check" w:history="1">
-        <w:bookmarkStart w:id="2" w:name="_Toc14812566"/>
+      <w:hyperlink r:id="rId20" w:anchor="issue" w:history="1">
+        <w:bookmarkStart w:id="10" w:name="_Toc14812577"/>
         <w:r>
           <w:rPr>
             <w:rFonts w:ascii="Segoe UI" w:eastAsia="Times New Roman" w:hAnsi="Segoe UI" w:cs="Segoe UI"/>
@@ -2625,9 +3596,9 @@
             <w:u w:val="single"/>
             <w:lang w:val="en-US" w:eastAsia="es-ES"/>
           </w:rPr>
-          <w:t>Check</w:t>
-        </w:r>
-        <w:bookmarkEnd w:id="2"/>
+          <w:t>Issue</w:t>
+        </w:r>
+        <w:bookmarkEnd w:id="10"/>
       </w:hyperlink>
     </w:p>
     <w:p>
@@ -2648,9 +3619,57 @@
           <w:szCs w:val="24"/>
           <w:lang w:val="en-US" w:eastAsia="es-ES"/>
         </w:rPr>
-        <w:t>A check is a type of status check on GitHub. See "</w:t>
-      </w:r>
-      <w:hyperlink r:id="rId10" w:anchor="status-checks" w:history="1">
+        <w:t>Issues are suggested improvements, tasks or questions related to the repository. Issues can be created by anyone (for public repositories), and are moderated by repository collaborators. Each issue contains its own discussion forum, can be labeled and assigned to a user.</w:t>
+      </w:r>
+    </w:p>
+    <w:p>
+      <w:pPr>
+        <w:pStyle w:val="Ttulo1"/>
+        <w:rPr>
+          <w:rFonts w:ascii="Segoe UI" w:eastAsia="Times New Roman" w:hAnsi="Segoe UI" w:cs="Segoe UI"/>
+          <w:color w:val="auto"/>
+          <w:sz w:val="24"/>
+          <w:szCs w:val="24"/>
+          <w:lang w:val="en-US" w:eastAsia="es-ES"/>
+        </w:rPr>
+      </w:pPr>
+      <w:hyperlink r:id="rId21" w:anchor="markdown" w:history="1">
+        <w:bookmarkStart w:id="11" w:name="_Toc14812578"/>
+        <w:r>
+          <w:rPr>
+            <w:rFonts w:ascii="Segoe UI" w:eastAsia="Times New Roman" w:hAnsi="Segoe UI" w:cs="Segoe UI"/>
+            <w:color w:val="auto"/>
+            <w:sz w:val="24"/>
+            <w:szCs w:val="24"/>
+            <w:u w:val="single"/>
+            <w:lang w:val="en-US" w:eastAsia="es-ES"/>
+          </w:rPr>
+          <w:t>Markdown</w:t>
+        </w:r>
+        <w:bookmarkEnd w:id="11"/>
+      </w:hyperlink>
+    </w:p>
+    <w:p>
+      <w:pPr>
+        <w:shd w:val="clear" w:color="auto" w:fill="FFFFFF"/>
+        <w:spacing w:after="240" w:line="240" w:lineRule="auto"/>
+        <w:rPr>
+          <w:rFonts w:ascii="Segoe UI" w:eastAsia="Times New Roman" w:hAnsi="Segoe UI" w:cs="Segoe UI"/>
+          <w:sz w:val="24"/>
+          <w:szCs w:val="24"/>
+          <w:lang w:val="en-US" w:eastAsia="es-ES"/>
+        </w:rPr>
+      </w:pPr>
+      <w:r>
+        <w:rPr>
+          <w:rFonts w:ascii="Segoe UI" w:eastAsia="Times New Roman" w:hAnsi="Segoe UI" w:cs="Segoe UI"/>
+          <w:sz w:val="24"/>
+          <w:szCs w:val="24"/>
+          <w:lang w:val="en-US" w:eastAsia="es-ES"/>
+        </w:rPr>
+        <w:t>Markdown is a simple semantic file format, not too dissimilar from .doc, .rtf and .txt. Markdown makes it easy for even those without a web-publishing background to write prose (including with links, lists, bullets, etc.) and have it displayed like a website. GitHub supports Markdown, and you can </w:t>
+      </w:r>
+      <w:hyperlink r:id="rId22" w:history="1">
         <w:r>
           <w:rPr>
             <w:rFonts w:ascii="Segoe UI" w:eastAsia="Times New Roman" w:hAnsi="Segoe UI" w:cs="Segoe UI"/>
@@ -2659,7 +3678,7 @@
             <w:u w:val="single"/>
             <w:lang w:val="en-US" w:eastAsia="es-ES"/>
           </w:rPr>
-          <w:t>Status checks</w:t>
+          <w:t>learn about the semantics</w:t>
         </w:r>
       </w:hyperlink>
       <w:r>
@@ -2669,7 +3688,7 @@
           <w:szCs w:val="24"/>
           <w:lang w:val="en-US" w:eastAsia="es-ES"/>
         </w:rPr>
-        <w:t>."</w:t>
+        <w:t>.</w:t>
       </w:r>
     </w:p>
     <w:p>
@@ -2683,11 +3702,178 @@
           <w:sz w:val="24"/>
           <w:szCs w:val="24"/>
           <w:u w:val="single"/>
+          <w:lang w:val="es-ES" w:eastAsia="es-ES"/>
+        </w:rPr>
+      </w:pPr>
+      <w:hyperlink r:id="rId23" w:anchor="merge" w:history="1">
+        <w:bookmarkStart w:id="12" w:name="_Toc14812579"/>
+        <w:proofErr w:type="spellStart"/>
+        <w:r>
+          <w:rPr>
+            <w:rFonts w:ascii="Segoe UI" w:eastAsia="Times New Roman" w:hAnsi="Segoe UI" w:cs="Segoe UI"/>
+            <w:b/>
+            <w:bCs/>
+            <w:color w:val="auto"/>
+            <w:sz w:val="24"/>
+            <w:szCs w:val="24"/>
+            <w:u w:val="single"/>
+            <w:lang w:val="es-ES" w:eastAsia="es-ES"/>
+          </w:rPr>
+          <w:t>Merge</w:t>
+        </w:r>
+        <w:bookmarkEnd w:id="12"/>
+        <w:proofErr w:type="spellEnd"/>
+      </w:hyperlink>
+    </w:p>
+    <w:p>
+      <w:pPr>
+        <w:shd w:val="clear" w:color="auto" w:fill="FFFFFF"/>
+        <w:spacing w:after="240" w:line="240" w:lineRule="auto"/>
+        <w:rPr>
+          <w:rFonts w:ascii="Segoe UI" w:eastAsia="Times New Roman" w:hAnsi="Segoe UI" w:cs="Segoe UI"/>
+          <w:sz w:val="24"/>
+          <w:szCs w:val="24"/>
+          <w:lang w:val="es-ES" w:eastAsia="es-ES"/>
+        </w:rPr>
+      </w:pPr>
+      <w:bookmarkStart w:id="13" w:name="_GoBack"/>
+      <w:bookmarkEnd w:id="13"/>
+      <w:r>
+        <w:rPr>
+          <w:rFonts w:ascii="Segoe UI" w:eastAsia="Times New Roman" w:hAnsi="Segoe UI" w:cs="Segoe UI"/>
+          <w:sz w:val="24"/>
+          <w:szCs w:val="24"/>
+          <w:lang w:val="es-ES" w:eastAsia="es-ES"/>
+        </w:rPr>
+        <w:t xml:space="preserve">Toma los cambios de una rama y los aplica a otra que </w:t>
+      </w:r>
+      <w:proofErr w:type="spellStart"/>
+      <w:r>
+        <w:rPr>
+          <w:rFonts w:ascii="Segoe UI" w:eastAsia="Times New Roman" w:hAnsi="Segoe UI" w:cs="Segoe UI"/>
+          <w:sz w:val="24"/>
+          <w:szCs w:val="24"/>
+          <w:lang w:val="es-ES" w:eastAsia="es-ES"/>
+        </w:rPr>
+        <w:t>perteneza</w:t>
+      </w:r>
+      <w:proofErr w:type="spellEnd"/>
+      <w:r>
+        <w:rPr>
+          <w:rFonts w:ascii="Segoe UI" w:eastAsia="Times New Roman" w:hAnsi="Segoe UI" w:cs="Segoe UI"/>
+          <w:sz w:val="24"/>
+          <w:szCs w:val="24"/>
+          <w:lang w:val="es-ES" w:eastAsia="es-ES"/>
+        </w:rPr>
+        <w:t xml:space="preserve"> al mismo repositorio o un </w:t>
+      </w:r>
+      <w:proofErr w:type="spellStart"/>
+      <w:r>
+        <w:rPr>
+          <w:rFonts w:ascii="Segoe UI" w:eastAsia="Times New Roman" w:hAnsi="Segoe UI" w:cs="Segoe UI"/>
+          <w:i/>
+          <w:sz w:val="24"/>
+          <w:szCs w:val="24"/>
+          <w:lang w:val="es-ES" w:eastAsia="es-ES"/>
+        </w:rPr>
+        <w:t>Fork</w:t>
+      </w:r>
+      <w:proofErr w:type="spellEnd"/>
+      <w:r>
+        <w:rPr>
+          <w:rFonts w:ascii="Segoe UI" w:eastAsia="Times New Roman" w:hAnsi="Segoe UI" w:cs="Segoe UI"/>
+          <w:i/>
+          <w:sz w:val="24"/>
+          <w:szCs w:val="24"/>
+          <w:lang w:val="es-ES" w:eastAsia="es-ES"/>
+        </w:rPr>
+        <w:t xml:space="preserve">. </w:t>
+      </w:r>
+      <w:r>
+        <w:rPr>
+          <w:rFonts w:ascii="Segoe UI" w:eastAsia="Times New Roman" w:hAnsi="Segoe UI" w:cs="Segoe UI"/>
+          <w:sz w:val="24"/>
+          <w:szCs w:val="24"/>
+          <w:lang w:val="es-ES" w:eastAsia="es-ES"/>
+        </w:rPr>
+        <w:t xml:space="preserve">Generalmente se hace mediante un </w:t>
+      </w:r>
+      <w:proofErr w:type="spellStart"/>
+      <w:r>
+        <w:rPr>
+          <w:rFonts w:ascii="Segoe UI" w:eastAsia="Times New Roman" w:hAnsi="Segoe UI" w:cs="Segoe UI"/>
+          <w:sz w:val="24"/>
+          <w:szCs w:val="24"/>
+          <w:lang w:val="es-ES" w:eastAsia="es-ES"/>
+        </w:rPr>
+        <w:t>Pull</w:t>
+      </w:r>
+      <w:proofErr w:type="spellEnd"/>
+      <w:r>
+        <w:rPr>
+          <w:rFonts w:ascii="Segoe UI" w:eastAsia="Times New Roman" w:hAnsi="Segoe UI" w:cs="Segoe UI"/>
+          <w:sz w:val="24"/>
+          <w:szCs w:val="24"/>
+          <w:lang w:val="es-ES" w:eastAsia="es-ES"/>
+        </w:rPr>
+        <w:t xml:space="preserve"> </w:t>
+      </w:r>
+      <w:proofErr w:type="spellStart"/>
+      <w:r>
+        <w:rPr>
+          <w:rFonts w:ascii="Segoe UI" w:eastAsia="Times New Roman" w:hAnsi="Segoe UI" w:cs="Segoe UI"/>
+          <w:sz w:val="24"/>
+          <w:szCs w:val="24"/>
+          <w:lang w:val="es-ES" w:eastAsia="es-ES"/>
+        </w:rPr>
+        <w:t>Request</w:t>
+      </w:r>
+      <w:proofErr w:type="spellEnd"/>
+      <w:r>
+        <w:rPr>
+          <w:rFonts w:ascii="Segoe UI" w:eastAsia="Times New Roman" w:hAnsi="Segoe UI" w:cs="Segoe UI"/>
+          <w:sz w:val="24"/>
+          <w:szCs w:val="24"/>
+          <w:lang w:val="es-ES" w:eastAsia="es-ES"/>
+        </w:rPr>
+        <w:t xml:space="preserve"> (que puede considerarse como una solicitud de </w:t>
+      </w:r>
+      <w:proofErr w:type="spellStart"/>
+      <w:r>
+        <w:rPr>
+          <w:rFonts w:ascii="Segoe UI" w:eastAsia="Times New Roman" w:hAnsi="Segoe UI" w:cs="Segoe UI"/>
+          <w:sz w:val="24"/>
+          <w:szCs w:val="24"/>
+          <w:lang w:val="es-ES" w:eastAsia="es-ES"/>
+        </w:rPr>
+        <w:t>Mergear</w:t>
+      </w:r>
+      <w:proofErr w:type="spellEnd"/>
+      <w:r>
+        <w:rPr>
+          <w:rFonts w:ascii="Segoe UI" w:eastAsia="Times New Roman" w:hAnsi="Segoe UI" w:cs="Segoe UI"/>
+          <w:sz w:val="24"/>
+          <w:szCs w:val="24"/>
+          <w:lang w:val="es-ES" w:eastAsia="es-ES"/>
+        </w:rPr>
+        <w:t>).</w:t>
+      </w:r>
+    </w:p>
+    <w:p>
+      <w:pPr>
+        <w:pStyle w:val="Ttulo1"/>
+        <w:rPr>
+          <w:rFonts w:ascii="Segoe UI" w:eastAsia="Times New Roman" w:hAnsi="Segoe UI" w:cs="Segoe UI"/>
+          <w:b/>
+          <w:bCs/>
+          <w:color w:val="auto"/>
+          <w:sz w:val="24"/>
+          <w:szCs w:val="24"/>
           <w:lang w:val="en-US" w:eastAsia="es-ES"/>
         </w:rPr>
       </w:pPr>
-      <w:hyperlink r:id="rId11" w:anchor="clone" w:history="1">
-        <w:bookmarkStart w:id="3" w:name="_Toc14812567"/>
+      <w:hyperlink r:id="rId24" w:anchor="pull" w:history="1">
+        <w:bookmarkStart w:id="14" w:name="_Toc14812583"/>
         <w:r>
           <w:rPr>
             <w:rFonts w:ascii="Segoe UI" w:eastAsia="Times New Roman" w:hAnsi="Segoe UI" w:cs="Segoe UI"/>
@@ -2699,9 +3885,9 @@
             <w:u w:val="single"/>
             <w:lang w:val="en-US" w:eastAsia="es-ES"/>
           </w:rPr>
-          <w:t>Clone</w:t>
-        </w:r>
-        <w:bookmarkEnd w:id="3"/>
+          <w:t>Pull</w:t>
+        </w:r>
+        <w:bookmarkEnd w:id="14"/>
       </w:hyperlink>
     </w:p>
     <w:p>
@@ -2712,127 +3898,29 @@
           <w:rFonts w:ascii="Segoe UI" w:eastAsia="Times New Roman" w:hAnsi="Segoe UI" w:cs="Segoe UI"/>
           <w:sz w:val="24"/>
           <w:szCs w:val="24"/>
-          <w:lang w:val="es-ES" w:eastAsia="es-ES"/>
-        </w:rPr>
-      </w:pPr>
-      <w:r>
-        <w:rPr>
-          <w:rFonts w:ascii="Segoe UI" w:eastAsia="Times New Roman" w:hAnsi="Segoe UI" w:cs="Segoe UI"/>
-          <w:sz w:val="24"/>
-          <w:szCs w:val="24"/>
-          <w:lang w:val="es-ES" w:eastAsia="es-ES"/>
-        </w:rPr>
-        <w:t>Un Clone (Clon) es una copia de un repositorio en la nube pero que se aloja de manera local o el acto de realizar dicha copia</w:t>
-      </w:r>
-      <w:r>
-        <w:rPr>
-          <w:rFonts w:ascii="Segoe UI" w:eastAsia="Times New Roman" w:hAnsi="Segoe UI" w:cs="Segoe UI"/>
-          <w:sz w:val="24"/>
-          <w:szCs w:val="24"/>
-          <w:lang w:val="es-ES" w:eastAsia="es-ES"/>
-        </w:rPr>
-        <w:t xml:space="preserve">. Con nuestro propio clone podremos editar los archivos y utilizar </w:t>
-      </w:r>
-      <w:proofErr w:type="spellStart"/>
-      <w:r>
-        <w:rPr>
-          <w:rFonts w:ascii="Segoe UI" w:eastAsia="Times New Roman" w:hAnsi="Segoe UI" w:cs="Segoe UI"/>
-          <w:sz w:val="24"/>
-          <w:szCs w:val="24"/>
-          <w:lang w:val="es-ES" w:eastAsia="es-ES"/>
-        </w:rPr>
-        <w:t>Git</w:t>
-      </w:r>
-      <w:proofErr w:type="spellEnd"/>
-      <w:r>
-        <w:rPr>
-          <w:rFonts w:ascii="Segoe UI" w:eastAsia="Times New Roman" w:hAnsi="Segoe UI" w:cs="Segoe UI"/>
-          <w:sz w:val="24"/>
-          <w:szCs w:val="24"/>
-          <w:lang w:val="es-ES" w:eastAsia="es-ES"/>
-        </w:rPr>
-        <w:t xml:space="preserve"> para administrarlos sin tener que subirlos a la nube. También es posible realizar un </w:t>
-      </w:r>
-      <w:proofErr w:type="spellStart"/>
-      <w:r>
-        <w:rPr>
-          <w:rFonts w:ascii="Segoe UI" w:eastAsia="Times New Roman" w:hAnsi="Segoe UI" w:cs="Segoe UI"/>
-          <w:sz w:val="24"/>
-          <w:szCs w:val="24"/>
-          <w:lang w:val="es-ES" w:eastAsia="es-ES"/>
-        </w:rPr>
-        <w:t>Push</w:t>
-      </w:r>
-      <w:proofErr w:type="spellEnd"/>
-      <w:r>
-        <w:rPr>
-          <w:rFonts w:ascii="Segoe UI" w:eastAsia="Times New Roman" w:hAnsi="Segoe UI" w:cs="Segoe UI"/>
-          <w:sz w:val="24"/>
-          <w:szCs w:val="24"/>
-          <w:lang w:val="es-ES" w:eastAsia="es-ES"/>
-        </w:rPr>
-        <w:t xml:space="preserve"> de la versión Local hacia la Remota para mantener los archivos sincronizados.</w:t>
-      </w:r>
-    </w:p>
-    <w:p>
-      <w:pPr>
-        <w:pStyle w:val="Ttulo1"/>
-        <w:rPr>
-          <w:rFonts w:ascii="Segoe UI" w:eastAsia="Times New Roman" w:hAnsi="Segoe UI" w:cs="Segoe UI"/>
-          <w:color w:val="auto"/>
-          <w:sz w:val="24"/>
-          <w:szCs w:val="24"/>
           <w:lang w:val="en-US" w:eastAsia="es-ES"/>
         </w:rPr>
       </w:pPr>
-      <w:hyperlink r:id="rId12" w:anchor="collaborator" w:history="1">
-        <w:bookmarkStart w:id="4" w:name="_Toc14812568"/>
-        <w:r>
-          <w:rPr>
-            <w:rFonts w:ascii="Segoe UI" w:eastAsia="Times New Roman" w:hAnsi="Segoe UI" w:cs="Segoe UI"/>
-            <w:color w:val="auto"/>
-            <w:sz w:val="24"/>
-            <w:szCs w:val="24"/>
-            <w:u w:val="single"/>
-            <w:lang w:val="en-US" w:eastAsia="es-ES"/>
-          </w:rPr>
-          <w:t>Collaborator</w:t>
-        </w:r>
-        <w:bookmarkEnd w:id="4"/>
-      </w:hyperlink>
-    </w:p>
-    <w:p>
-      <w:pPr>
-        <w:shd w:val="clear" w:color="auto" w:fill="FFFFFF"/>
-        <w:spacing w:after="240" w:line="240" w:lineRule="auto"/>
+      <w:r>
         <w:rPr>
           <w:rFonts w:ascii="Segoe UI" w:eastAsia="Times New Roman" w:hAnsi="Segoe UI" w:cs="Segoe UI"/>
           <w:sz w:val="24"/>
           <w:szCs w:val="24"/>
           <w:lang w:val="en-US" w:eastAsia="es-ES"/>
         </w:rPr>
-      </w:pPr>
-      <w:r>
-        <w:rPr>
-          <w:rFonts w:ascii="Segoe UI" w:eastAsia="Times New Roman" w:hAnsi="Segoe UI" w:cs="Segoe UI"/>
+        <w:t>Pull refers to when you are fetching </w:t>
+      </w:r>
+      <w:r>
+        <w:rPr>
+          <w:rFonts w:ascii="Segoe UI" w:eastAsia="Times New Roman" w:hAnsi="Segoe UI" w:cs="Segoe UI"/>
+          <w:i/>
+          <w:iCs/>
           <w:sz w:val="24"/>
           <w:szCs w:val="24"/>
           <w:lang w:val="en-US" w:eastAsia="es-ES"/>
         </w:rPr>
-        <w:t>A collaborator is a person with read and write access to a repository who has been </w:t>
-      </w:r>
-      <w:hyperlink r:id="rId13" w:history="1">
-        <w:r>
-          <w:rPr>
-            <w:rFonts w:ascii="Segoe UI" w:eastAsia="Times New Roman" w:hAnsi="Segoe UI" w:cs="Segoe UI"/>
-            <w:sz w:val="24"/>
-            <w:szCs w:val="24"/>
-            <w:u w:val="single"/>
-            <w:lang w:val="en-US" w:eastAsia="es-ES"/>
-          </w:rPr>
-          <w:t>invited to contribute</w:t>
-        </w:r>
-      </w:hyperlink>
+        <w:t>in</w:t>
+      </w:r>
       <w:r>
         <w:rPr>
           <w:rFonts w:ascii="Segoe UI" w:eastAsia="Times New Roman" w:hAnsi="Segoe UI" w:cs="Segoe UI"/>
@@ -2840,7 +3928,47 @@
           <w:szCs w:val="24"/>
           <w:lang w:val="en-US" w:eastAsia="es-ES"/>
         </w:rPr>
-        <w:t> by the repository owner.</w:t>
+        <w:t> changes </w:t>
+      </w:r>
+      <w:r>
+        <w:rPr>
+          <w:rFonts w:ascii="Segoe UI" w:eastAsia="Times New Roman" w:hAnsi="Segoe UI" w:cs="Segoe UI"/>
+          <w:i/>
+          <w:iCs/>
+          <w:sz w:val="24"/>
+          <w:szCs w:val="24"/>
+          <w:lang w:val="en-US" w:eastAsia="es-ES"/>
+        </w:rPr>
+        <w:t>and</w:t>
+      </w:r>
+      <w:r>
+        <w:rPr>
+          <w:rFonts w:ascii="Segoe UI" w:eastAsia="Times New Roman" w:hAnsi="Segoe UI" w:cs="Segoe UI"/>
+          <w:sz w:val="24"/>
+          <w:szCs w:val="24"/>
+          <w:lang w:val="en-US" w:eastAsia="es-ES"/>
+        </w:rPr>
+        <w:t> merging them. For instance, if someone has edited the remote file you're both working on, you'll want to </w:t>
+      </w:r>
+      <w:r>
+        <w:rPr>
+          <w:rFonts w:ascii="Segoe UI" w:eastAsia="Times New Roman" w:hAnsi="Segoe UI" w:cs="Segoe UI"/>
+          <w:i/>
+          <w:iCs/>
+          <w:sz w:val="24"/>
+          <w:szCs w:val="24"/>
+          <w:lang w:val="en-US" w:eastAsia="es-ES"/>
+        </w:rPr>
+        <w:t>pull</w:t>
+      </w:r>
+      <w:r>
+        <w:rPr>
+          <w:rFonts w:ascii="Segoe UI" w:eastAsia="Times New Roman" w:hAnsi="Segoe UI" w:cs="Segoe UI"/>
+          <w:sz w:val="24"/>
+          <w:szCs w:val="24"/>
+          <w:lang w:val="en-US" w:eastAsia="es-ES"/>
+        </w:rPr>
+        <w:t> in those changes to your local copy so that it's up to date.</w:t>
       </w:r>
     </w:p>
     <w:p>
@@ -2856,8 +3984,8 @@
           <w:lang w:val="en-US" w:eastAsia="es-ES"/>
         </w:rPr>
       </w:pPr>
-      <w:hyperlink r:id="rId14" w:anchor="commit" w:history="1">
-        <w:bookmarkStart w:id="5" w:name="_Toc14812569"/>
+      <w:hyperlink r:id="rId25" w:anchor="pull-request" w:history="1">
+        <w:bookmarkStart w:id="15" w:name="_Toc14812584"/>
         <w:r>
           <w:rPr>
             <w:rFonts w:ascii="Segoe UI" w:eastAsia="Times New Roman" w:hAnsi="Segoe UI" w:cs="Segoe UI"/>
@@ -2869,9 +3997,9 @@
             <w:u w:val="single"/>
             <w:lang w:val="en-US" w:eastAsia="es-ES"/>
           </w:rPr>
-          <w:t>Commit</w:t>
-        </w:r>
-        <w:bookmarkEnd w:id="5"/>
+          <w:t>Pull request</w:t>
+        </w:r>
+        <w:bookmarkEnd w:id="15"/>
       </w:hyperlink>
     </w:p>
     <w:p>
@@ -2892,16 +4020,16 @@
           <w:szCs w:val="24"/>
           <w:lang w:val="es-ES" w:eastAsia="es-ES"/>
         </w:rPr>
-        <w:t xml:space="preserve">Es el cambio de uno o un conjunto de archivos. </w:t>
-      </w:r>
-      <w:r>
-        <w:rPr>
-          <w:rFonts w:ascii="Segoe UI" w:eastAsia="Times New Roman" w:hAnsi="Segoe UI" w:cs="Segoe UI"/>
-          <w:sz w:val="24"/>
-          <w:szCs w:val="24"/>
-          <w:lang w:val="es-ES" w:eastAsia="es-ES"/>
-        </w:rPr>
-        <w:t xml:space="preserve">Cada </w:t>
+        <w:t>Son cambios propuestos a un repositorio de un tercero</w:t>
+      </w:r>
+      <w:r>
+        <w:rPr>
+          <w:rFonts w:ascii="Segoe UI" w:eastAsia="Times New Roman" w:hAnsi="Segoe UI" w:cs="Segoe UI"/>
+          <w:sz w:val="24"/>
+          <w:szCs w:val="24"/>
+          <w:lang w:val="es-ES" w:eastAsia="es-ES"/>
+        </w:rPr>
+        <w:t xml:space="preserve"> que puede ser aceptado o rechazados por el autor o sus colaboradores. Como los </w:t>
       </w:r>
       <w:proofErr w:type="spellStart"/>
       <w:r>
@@ -2911,7 +4039,7 @@
           <w:szCs w:val="24"/>
           <w:lang w:val="es-ES" w:eastAsia="es-ES"/>
         </w:rPr>
-        <w:t>version</w:t>
+        <w:t>issues</w:t>
       </w:r>
       <w:proofErr w:type="spellEnd"/>
       <w:r>
@@ -2921,7 +4049,7 @@
           <w:szCs w:val="24"/>
           <w:lang w:val="es-ES" w:eastAsia="es-ES"/>
         </w:rPr>
-        <w:t xml:space="preserve"> de un archive se identifica en </w:t>
+        <w:t xml:space="preserve">, los </w:t>
       </w:r>
       <w:proofErr w:type="spellStart"/>
       <w:r>
@@ -2931,7 +4059,7 @@
           <w:szCs w:val="24"/>
           <w:lang w:val="es-ES" w:eastAsia="es-ES"/>
         </w:rPr>
-        <w:t>Git</w:t>
+        <w:t>Pull</w:t>
       </w:r>
       <w:proofErr w:type="spellEnd"/>
       <w:r>
@@ -2941,7 +4069,7 @@
           <w:szCs w:val="24"/>
           <w:lang w:val="es-ES" w:eastAsia="es-ES"/>
         </w:rPr>
-        <w:t xml:space="preserve"> con un ID </w:t>
+        <w:t xml:space="preserve"> </w:t>
       </w:r>
       <w:proofErr w:type="spellStart"/>
       <w:r>
@@ -2951,7 +4079,7 @@
           <w:szCs w:val="24"/>
           <w:lang w:val="es-ES" w:eastAsia="es-ES"/>
         </w:rPr>
-        <w:t>unico</w:t>
+        <w:t>Requests</w:t>
       </w:r>
       <w:proofErr w:type="spellEnd"/>
       <w:r>
@@ -2961,173 +4089,7 @@
           <w:szCs w:val="24"/>
           <w:lang w:val="es-ES" w:eastAsia="es-ES"/>
         </w:rPr>
-        <w:t xml:space="preserve"> (hash) que permite mantener un registro de los cambios realizados </w:t>
-      </w:r>
-      <w:r>
-        <w:rPr>
-          <w:rFonts w:ascii="Segoe UI" w:eastAsia="Times New Roman" w:hAnsi="Segoe UI" w:cs="Segoe UI"/>
-          <w:sz w:val="24"/>
-          <w:szCs w:val="24"/>
-          <w:lang w:val="es-ES" w:eastAsia="es-ES"/>
-        </w:rPr>
-        <w:t xml:space="preserve">y el autor. </w:t>
-      </w:r>
-      <w:r>
-        <w:rPr>
-          <w:rFonts w:ascii="Segoe UI" w:eastAsia="Times New Roman" w:hAnsi="Segoe UI" w:cs="Segoe UI"/>
-          <w:sz w:val="24"/>
-          <w:szCs w:val="24"/>
-          <w:lang w:val="es-ES" w:eastAsia="es-ES"/>
-        </w:rPr>
-        <w:t>Los commit suelen tener un mensaje y una descripción para indicar un resumen del cambio.</w:t>
-      </w:r>
-    </w:p>
-    <w:p>
-      <w:pPr>
-        <w:pStyle w:val="Ttulo1"/>
-        <w:rPr>
-          <w:rFonts w:ascii="Segoe UI" w:eastAsia="Times New Roman" w:hAnsi="Segoe UI" w:cs="Segoe UI"/>
-          <w:color w:val="auto"/>
-          <w:sz w:val="24"/>
-          <w:szCs w:val="24"/>
-          <w:lang w:val="en-US" w:eastAsia="es-ES"/>
-        </w:rPr>
-      </w:pPr>
-      <w:hyperlink r:id="rId15" w:anchor="contributor" w:history="1">
-        <w:bookmarkStart w:id="6" w:name="_Toc14812570"/>
-        <w:r>
-          <w:rPr>
-            <w:rFonts w:ascii="Segoe UI" w:eastAsia="Times New Roman" w:hAnsi="Segoe UI" w:cs="Segoe UI"/>
-            <w:color w:val="auto"/>
-            <w:sz w:val="24"/>
-            <w:szCs w:val="24"/>
-            <w:u w:val="single"/>
-            <w:lang w:val="en-US" w:eastAsia="es-ES"/>
-          </w:rPr>
-          <w:t>Contributor</w:t>
-        </w:r>
-        <w:bookmarkEnd w:id="6"/>
-      </w:hyperlink>
-    </w:p>
-    <w:p>
-      <w:pPr>
-        <w:shd w:val="clear" w:color="auto" w:fill="FFFFFF"/>
-        <w:spacing w:after="240" w:line="240" w:lineRule="auto"/>
-        <w:rPr>
-          <w:rFonts w:ascii="Segoe UI" w:eastAsia="Times New Roman" w:hAnsi="Segoe UI" w:cs="Segoe UI"/>
-          <w:sz w:val="24"/>
-          <w:szCs w:val="24"/>
-          <w:lang w:val="en-US" w:eastAsia="es-ES"/>
-        </w:rPr>
-      </w:pPr>
-      <w:r>
-        <w:rPr>
-          <w:rFonts w:ascii="Segoe UI" w:eastAsia="Times New Roman" w:hAnsi="Segoe UI" w:cs="Segoe UI"/>
-          <w:sz w:val="24"/>
-          <w:szCs w:val="24"/>
-          <w:lang w:val="en-US" w:eastAsia="es-ES"/>
-        </w:rPr>
-        <w:t>A contributor is someone who has contributed to a project by having a pull request merged but does not have collaborator access.</w:t>
-      </w:r>
-    </w:p>
-    <w:p>
-      <w:pPr>
-        <w:pStyle w:val="Ttulo1"/>
-        <w:rPr>
-          <w:rFonts w:ascii="Segoe UI" w:eastAsia="Times New Roman" w:hAnsi="Segoe UI" w:cs="Segoe UI"/>
-          <w:color w:val="auto"/>
-          <w:sz w:val="24"/>
-          <w:szCs w:val="24"/>
-          <w:lang w:val="en-US" w:eastAsia="es-ES"/>
-        </w:rPr>
-      </w:pPr>
-      <w:hyperlink r:id="rId16" w:anchor="dashboard" w:history="1">
-        <w:bookmarkStart w:id="7" w:name="_Toc14812571"/>
-        <w:r>
-          <w:rPr>
-            <w:rFonts w:ascii="Segoe UI" w:eastAsia="Times New Roman" w:hAnsi="Segoe UI" w:cs="Segoe UI"/>
-            <w:color w:val="auto"/>
-            <w:sz w:val="24"/>
-            <w:szCs w:val="24"/>
-            <w:u w:val="single"/>
-            <w:lang w:val="en-US" w:eastAsia="es-ES"/>
-          </w:rPr>
-          <w:t>Dashboard</w:t>
-        </w:r>
-        <w:bookmarkEnd w:id="7"/>
-      </w:hyperlink>
-    </w:p>
-    <w:p>
-      <w:pPr>
-        <w:shd w:val="clear" w:color="auto" w:fill="FFFFFF"/>
-        <w:spacing w:after="240" w:line="240" w:lineRule="auto"/>
-        <w:rPr>
-          <w:rFonts w:ascii="Segoe UI" w:eastAsia="Times New Roman" w:hAnsi="Segoe UI" w:cs="Segoe UI"/>
-          <w:sz w:val="24"/>
-          <w:szCs w:val="24"/>
-          <w:lang w:val="en-US" w:eastAsia="es-ES"/>
-        </w:rPr>
-      </w:pPr>
-      <w:r>
-        <w:rPr>
-          <w:rFonts w:ascii="Segoe UI" w:eastAsia="Times New Roman" w:hAnsi="Segoe UI" w:cs="Segoe UI"/>
-          <w:sz w:val="24"/>
-          <w:szCs w:val="24"/>
-          <w:lang w:val="en-US" w:eastAsia="es-ES"/>
-        </w:rPr>
-        <w:t xml:space="preserve">Your personal dashboard is the main hub of your activity on GitHub. From your personal dashboard, you can keep track of issues and pull requests you're following or working on, navigate to your top repositories and team pages, and learn about </w:t>
-      </w:r>
-      <w:r>
-        <w:rPr>
-          <w:rFonts w:ascii="Segoe UI" w:eastAsia="Times New Roman" w:hAnsi="Segoe UI" w:cs="Segoe UI"/>
-          <w:sz w:val="24"/>
-          <w:szCs w:val="24"/>
-          <w:lang w:val="en-US" w:eastAsia="es-ES"/>
-        </w:rPr>
-        <w:lastRenderedPageBreak/>
-        <w:t>recent activity in repositories you're watching or participating in. You can also discover new repositories, which are recommended based on users you're following and repositories you have starred. To only view activity for a specific organization, visit your organization's dashboard. For more information, see "</w:t>
-      </w:r>
-      <w:hyperlink r:id="rId17" w:history="1">
-        <w:r>
-          <w:rPr>
-            <w:rFonts w:ascii="Segoe UI" w:eastAsia="Times New Roman" w:hAnsi="Segoe UI" w:cs="Segoe UI"/>
-            <w:sz w:val="24"/>
-            <w:szCs w:val="24"/>
-            <w:u w:val="single"/>
-            <w:lang w:val="en-US" w:eastAsia="es-ES"/>
-          </w:rPr>
-          <w:t>About your personal dashboard</w:t>
-        </w:r>
-      </w:hyperlink>
-      <w:r>
-        <w:rPr>
-          <w:rFonts w:ascii="Segoe UI" w:eastAsia="Times New Roman" w:hAnsi="Segoe UI" w:cs="Segoe UI"/>
-          <w:sz w:val="24"/>
-          <w:szCs w:val="24"/>
-          <w:lang w:val="en-US" w:eastAsia="es-ES"/>
-        </w:rPr>
-        <w:t>" or "</w:t>
-      </w:r>
-      <w:hyperlink r:id="rId18" w:history="1">
-        <w:r>
-          <w:rPr>
-            <w:rFonts w:ascii="Segoe UI" w:eastAsia="Times New Roman" w:hAnsi="Segoe UI" w:cs="Segoe UI"/>
-            <w:sz w:val="24"/>
-            <w:szCs w:val="24"/>
-            <w:u w:val="single"/>
-            <w:lang w:val="en-US" w:eastAsia="es-ES"/>
-          </w:rPr>
-          <w:t>About your organization dashboard</w:t>
-        </w:r>
-      </w:hyperlink>
-      <w:r>
-        <w:rPr>
-          <w:rFonts w:ascii="Segoe UI" w:eastAsia="Times New Roman" w:hAnsi="Segoe UI" w:cs="Segoe UI"/>
-          <w:sz w:val="24"/>
-          <w:szCs w:val="24"/>
-          <w:lang w:val="en-US" w:eastAsia="es-ES"/>
-        </w:rPr>
-        <w:t>."</w:t>
+        <w:t xml:space="preserve"> tienen su propio foro de discusión.</w:t>
       </w:r>
     </w:p>
     <w:p>
@@ -3143,8 +4105,8 @@
           <w:lang w:val="en-US" w:eastAsia="es-ES"/>
         </w:rPr>
       </w:pPr>
-      <w:hyperlink r:id="rId19" w:anchor="diff" w:history="1">
-        <w:bookmarkStart w:id="8" w:name="_Toc14812572"/>
+      <w:hyperlink r:id="rId26" w:anchor="push" w:history="1">
+        <w:bookmarkStart w:id="16" w:name="_Toc14812585"/>
         <w:r>
           <w:rPr>
             <w:rFonts w:ascii="Segoe UI" w:eastAsia="Times New Roman" w:hAnsi="Segoe UI" w:cs="Segoe UI"/>
@@ -3156,9 +4118,9 @@
             <w:u w:val="single"/>
             <w:lang w:val="en-US" w:eastAsia="es-ES"/>
           </w:rPr>
-          <w:t>Diff</w:t>
-        </w:r>
-        <w:bookmarkEnd w:id="8"/>
+          <w:t>Push</w:t>
+        </w:r>
+        <w:bookmarkEnd w:id="16"/>
       </w:hyperlink>
     </w:p>
     <w:p>
@@ -3179,112 +4141,38 @@
           <w:szCs w:val="24"/>
           <w:lang w:val="es-ES" w:eastAsia="es-ES"/>
         </w:rPr>
-        <w:t>Es la di</w:t>
-      </w:r>
-      <w:r>
-        <w:rPr>
-          <w:rFonts w:ascii="Segoe UI" w:eastAsia="Times New Roman" w:hAnsi="Segoe UI" w:cs="Segoe UI"/>
-          <w:sz w:val="24"/>
-          <w:szCs w:val="24"/>
-          <w:lang w:val="es-ES" w:eastAsia="es-ES"/>
-        </w:rPr>
-        <w:t>f</w:t>
-      </w:r>
-      <w:r>
-        <w:rPr>
-          <w:rFonts w:ascii="Segoe UI" w:eastAsia="Times New Roman" w:hAnsi="Segoe UI" w:cs="Segoe UI"/>
-          <w:sz w:val="24"/>
-          <w:szCs w:val="24"/>
-          <w:lang w:val="es-ES" w:eastAsia="es-ES"/>
-        </w:rPr>
-        <w:t>e</w:t>
-      </w:r>
-      <w:r>
-        <w:rPr>
-          <w:rFonts w:ascii="Segoe UI" w:eastAsia="Times New Roman" w:hAnsi="Segoe UI" w:cs="Segoe UI"/>
-          <w:sz w:val="24"/>
-          <w:szCs w:val="24"/>
-          <w:lang w:val="es-ES" w:eastAsia="es-ES"/>
-        </w:rPr>
-        <w:t>r</w:t>
-      </w:r>
-      <w:r>
-        <w:rPr>
-          <w:rFonts w:ascii="Segoe UI" w:eastAsia="Times New Roman" w:hAnsi="Segoe UI" w:cs="Segoe UI"/>
-          <w:sz w:val="24"/>
-          <w:szCs w:val="24"/>
-          <w:lang w:val="es-ES" w:eastAsia="es-ES"/>
-        </w:rPr>
-        <w:t>encia entre dos commit o cambios guardados.</w:t>
-      </w:r>
-    </w:p>
-    <w:p>
-      <w:pPr>
-        <w:pStyle w:val="Ttulo1"/>
-        <w:rPr>
-          <w:rFonts w:ascii="Segoe UI" w:eastAsia="Times New Roman" w:hAnsi="Segoe UI" w:cs="Segoe UI"/>
-          <w:color w:val="auto"/>
-          <w:sz w:val="24"/>
-          <w:szCs w:val="24"/>
-          <w:lang w:val="en-US" w:eastAsia="es-ES"/>
-        </w:rPr>
-      </w:pPr>
-      <w:hyperlink r:id="rId20" w:anchor="enterprise-account" w:history="1">
-        <w:bookmarkStart w:id="9" w:name="_Toc14812573"/>
-        <w:r>
-          <w:rPr>
-            <w:rFonts w:ascii="Segoe UI" w:eastAsia="Times New Roman" w:hAnsi="Segoe UI" w:cs="Segoe UI"/>
-            <w:color w:val="auto"/>
-            <w:sz w:val="24"/>
-            <w:szCs w:val="24"/>
-            <w:u w:val="single"/>
-            <w:lang w:val="en-US" w:eastAsia="es-ES"/>
-          </w:rPr>
-          <w:t>Enterprise account</w:t>
-        </w:r>
-        <w:bookmarkEnd w:id="9"/>
-      </w:hyperlink>
-    </w:p>
-    <w:p>
-      <w:pPr>
-        <w:shd w:val="clear" w:color="auto" w:fill="FFFFFF"/>
-        <w:spacing w:after="240" w:line="240" w:lineRule="auto"/>
-        <w:rPr>
-          <w:rFonts w:ascii="Segoe UI" w:eastAsia="Times New Roman" w:hAnsi="Segoe UI" w:cs="Segoe UI"/>
-          <w:sz w:val="24"/>
-          <w:szCs w:val="24"/>
-          <w:lang w:val="en-US" w:eastAsia="es-ES"/>
-        </w:rPr>
-      </w:pPr>
-      <w:r>
-        <w:rPr>
-          <w:rFonts w:ascii="Segoe UI" w:eastAsia="Times New Roman" w:hAnsi="Segoe UI" w:cs="Segoe UI"/>
-          <w:sz w:val="24"/>
-          <w:szCs w:val="24"/>
-          <w:lang w:val="en-US" w:eastAsia="es-ES"/>
-        </w:rPr>
-        <w:t>Enterprise accounts allow you to centrally manage policy and billing for multiple GitHub.com organizations. Enterprise accounts are available with GitHub Enterprise Cloud. For more information, see "</w:t>
-      </w:r>
-      <w:hyperlink r:id="rId21" w:history="1">
-        <w:r>
-          <w:rPr>
-            <w:rFonts w:ascii="Segoe UI" w:eastAsia="Times New Roman" w:hAnsi="Segoe UI" w:cs="Segoe UI"/>
-            <w:sz w:val="24"/>
-            <w:szCs w:val="24"/>
-            <w:u w:val="single"/>
-            <w:lang w:val="en-US" w:eastAsia="es-ES"/>
-          </w:rPr>
-          <w:t>About enterprise accounts</w:t>
-        </w:r>
-      </w:hyperlink>
-      <w:r>
-        <w:rPr>
-          <w:rFonts w:ascii="Segoe UI" w:eastAsia="Times New Roman" w:hAnsi="Segoe UI" w:cs="Segoe UI"/>
-          <w:sz w:val="24"/>
-          <w:szCs w:val="24"/>
-          <w:lang w:val="en-US" w:eastAsia="es-ES"/>
-        </w:rPr>
-        <w:t>."</w:t>
+        <w:t xml:space="preserve">Consiste en enviar los cambios </w:t>
+      </w:r>
+      <w:proofErr w:type="spellStart"/>
+      <w:r>
+        <w:rPr>
+          <w:rFonts w:ascii="Segoe UI" w:eastAsia="Times New Roman" w:hAnsi="Segoe UI" w:cs="Segoe UI"/>
+          <w:sz w:val="24"/>
+          <w:szCs w:val="24"/>
+          <w:lang w:val="es-ES" w:eastAsia="es-ES"/>
+        </w:rPr>
+        <w:t>commit</w:t>
+      </w:r>
+      <w:r>
+        <w:rPr>
+          <w:rFonts w:ascii="Segoe UI" w:eastAsia="Times New Roman" w:hAnsi="Segoe UI" w:cs="Segoe UI"/>
+          <w:i/>
+          <w:strike/>
+          <w:sz w:val="24"/>
+          <w:szCs w:val="24"/>
+          <w:lang w:val="es-ES" w:eastAsia="es-ES"/>
+        </w:rPr>
+        <w:t>eados</w:t>
+      </w:r>
+      <w:proofErr w:type="spellEnd"/>
+      <w:r>
+        <w:rPr>
+          <w:rFonts w:ascii="Segoe UI" w:eastAsia="Times New Roman" w:hAnsi="Segoe UI" w:cs="Segoe UI"/>
+          <w:sz w:val="24"/>
+          <w:szCs w:val="24"/>
+          <w:lang w:val="es-ES" w:eastAsia="es-ES"/>
+        </w:rPr>
+        <w:t xml:space="preserve"> en el repositorio local hacia el repositorio remoto (nube).</w:t>
       </w:r>
     </w:p>
     <w:p>
@@ -3297,445 +4185,11 @@
           <w:color w:val="auto"/>
           <w:sz w:val="24"/>
           <w:szCs w:val="24"/>
-          <w:lang w:val="en-US" w:eastAsia="es-ES"/>
-        </w:rPr>
-      </w:pPr>
-      <w:hyperlink r:id="rId22" w:anchor="fetch" w:history="1">
-        <w:bookmarkStart w:id="10" w:name="_Toc14812574"/>
-        <w:r>
-          <w:rPr>
-            <w:rFonts w:ascii="Segoe UI" w:eastAsia="Times New Roman" w:hAnsi="Segoe UI" w:cs="Segoe UI"/>
-            <w:b/>
-            <w:bCs/>
-            <w:color w:val="auto"/>
-            <w:sz w:val="24"/>
-            <w:szCs w:val="24"/>
-            <w:u w:val="single"/>
-            <w:lang w:val="en-US" w:eastAsia="es-ES"/>
-          </w:rPr>
-          <w:t>Fetch</w:t>
-        </w:r>
-        <w:bookmarkEnd w:id="10"/>
-      </w:hyperlink>
-    </w:p>
-    <w:p>
-      <w:pPr>
-        <w:shd w:val="clear" w:color="auto" w:fill="FFFFFF"/>
-        <w:spacing w:after="240" w:line="240" w:lineRule="auto"/>
-        <w:rPr>
-          <w:rFonts w:ascii="Segoe UI" w:eastAsia="Times New Roman" w:hAnsi="Segoe UI" w:cs="Segoe UI"/>
-          <w:sz w:val="24"/>
-          <w:szCs w:val="24"/>
-          <w:lang w:val="es-ES" w:eastAsia="es-ES"/>
-        </w:rPr>
-      </w:pPr>
-      <w:r>
-        <w:rPr>
-          <w:rFonts w:ascii="Segoe UI" w:eastAsia="Times New Roman" w:hAnsi="Segoe UI" w:cs="Segoe UI"/>
-          <w:sz w:val="24"/>
-          <w:szCs w:val="24"/>
-          <w:lang w:val="es-ES" w:eastAsia="es-ES"/>
-        </w:rPr>
-        <w:t xml:space="preserve">Obtener los </w:t>
-      </w:r>
-      <w:proofErr w:type="spellStart"/>
-      <w:r>
-        <w:rPr>
-          <w:rFonts w:ascii="Segoe UI" w:eastAsia="Times New Roman" w:hAnsi="Segoe UI" w:cs="Segoe UI"/>
-          <w:sz w:val="24"/>
-          <w:szCs w:val="24"/>
-          <w:lang w:val="es-ES" w:eastAsia="es-ES"/>
-        </w:rPr>
-        <w:t>ultimos</w:t>
-      </w:r>
-      <w:proofErr w:type="spellEnd"/>
-      <w:r>
-        <w:rPr>
-          <w:rFonts w:ascii="Segoe UI" w:eastAsia="Times New Roman" w:hAnsi="Segoe UI" w:cs="Segoe UI"/>
-          <w:sz w:val="24"/>
-          <w:szCs w:val="24"/>
-          <w:lang w:val="es-ES" w:eastAsia="es-ES"/>
-        </w:rPr>
-        <w:t xml:space="preserve"> cambios de un repositorio online sin la necesidad de </w:t>
-      </w:r>
-      <w:proofErr w:type="spellStart"/>
-      <w:r>
-        <w:rPr>
-          <w:rFonts w:ascii="Segoe UI" w:eastAsia="Times New Roman" w:hAnsi="Segoe UI" w:cs="Segoe UI"/>
-          <w:sz w:val="24"/>
-          <w:szCs w:val="24"/>
-          <w:lang w:val="es-ES" w:eastAsia="es-ES"/>
-        </w:rPr>
-        <w:t>realizer</w:t>
-      </w:r>
-      <w:proofErr w:type="spellEnd"/>
-      <w:r>
-        <w:rPr>
-          <w:rFonts w:ascii="Segoe UI" w:eastAsia="Times New Roman" w:hAnsi="Segoe UI" w:cs="Segoe UI"/>
-          <w:sz w:val="24"/>
-          <w:szCs w:val="24"/>
-          <w:lang w:val="es-ES" w:eastAsia="es-ES"/>
-        </w:rPr>
-        <w:t xml:space="preserve"> un </w:t>
-      </w:r>
-      <w:proofErr w:type="spellStart"/>
-      <w:r>
-        <w:rPr>
-          <w:rFonts w:ascii="Segoe UI" w:eastAsia="Times New Roman" w:hAnsi="Segoe UI" w:cs="Segoe UI"/>
-          <w:sz w:val="24"/>
-          <w:szCs w:val="24"/>
-          <w:lang w:val="es-ES" w:eastAsia="es-ES"/>
-        </w:rPr>
-        <w:t>merge</w:t>
-      </w:r>
-      <w:proofErr w:type="spellEnd"/>
-      <w:r>
-        <w:rPr>
-          <w:rFonts w:ascii="Segoe UI" w:eastAsia="Times New Roman" w:hAnsi="Segoe UI" w:cs="Segoe UI"/>
-          <w:sz w:val="24"/>
-          <w:szCs w:val="24"/>
-          <w:lang w:val="es-ES" w:eastAsia="es-ES"/>
-        </w:rPr>
-        <w:t>.</w:t>
-      </w:r>
-    </w:p>
-    <w:p>
-      <w:pPr>
-        <w:pStyle w:val="Ttulo1"/>
-        <w:rPr>
-          <w:rFonts w:ascii="Segoe UI" w:eastAsia="Times New Roman" w:hAnsi="Segoe UI" w:cs="Segoe UI"/>
-          <w:b/>
-          <w:bCs/>
-          <w:color w:val="auto"/>
-          <w:sz w:val="24"/>
-          <w:szCs w:val="24"/>
-          <w:lang w:val="en-US" w:eastAsia="es-ES"/>
-        </w:rPr>
-      </w:pPr>
-      <w:hyperlink r:id="rId23" w:anchor="fork" w:history="1">
-        <w:bookmarkStart w:id="11" w:name="_Toc14812575"/>
-        <w:r>
-          <w:rPr>
-            <w:rFonts w:ascii="Segoe UI" w:eastAsia="Times New Roman" w:hAnsi="Segoe UI" w:cs="Segoe UI"/>
-            <w:b/>
-            <w:bCs/>
-            <w:color w:val="auto"/>
-            <w:sz w:val="24"/>
-            <w:szCs w:val="24"/>
-            <w:u w:val="single"/>
-            <w:lang w:val="en-US" w:eastAsia="es-ES"/>
-          </w:rPr>
-          <w:t>Fork</w:t>
-        </w:r>
-        <w:bookmarkEnd w:id="11"/>
-      </w:hyperlink>
-    </w:p>
-    <w:p>
-      <w:pPr>
-        <w:shd w:val="clear" w:color="auto" w:fill="FFFFFF"/>
-        <w:spacing w:after="240" w:line="240" w:lineRule="auto"/>
-        <w:rPr>
-          <w:rFonts w:ascii="Segoe UI" w:eastAsia="Times New Roman" w:hAnsi="Segoe UI" w:cs="Segoe UI"/>
-          <w:sz w:val="24"/>
-          <w:szCs w:val="24"/>
-          <w:lang w:val="en-US" w:eastAsia="es-ES"/>
-        </w:rPr>
-      </w:pPr>
-      <w:r>
-        <w:rPr>
-          <w:rFonts w:ascii="Segoe UI" w:eastAsia="Times New Roman" w:hAnsi="Segoe UI" w:cs="Segoe UI"/>
-          <w:sz w:val="24"/>
-          <w:szCs w:val="24"/>
-          <w:lang w:val="en-US" w:eastAsia="es-ES"/>
-        </w:rPr>
-        <w:t>A fork is a personal copy of another user's repository that lives on your account. Forks allow you to freely make changes to a project without affecting the original. Forks remain attached to the original, allowing you to submit a pull request to the original's author to update with your changes. You can also keep your fork up to date by pulling in updates from the original.</w:t>
-      </w:r>
-    </w:p>
-    <w:p>
-      <w:pPr>
-        <w:pStyle w:val="Ttulo1"/>
-        <w:rPr>
-          <w:rFonts w:ascii="Segoe UI" w:eastAsia="Times New Roman" w:hAnsi="Segoe UI" w:cs="Segoe UI"/>
-          <w:b/>
-          <w:color w:val="auto"/>
-          <w:sz w:val="24"/>
-          <w:szCs w:val="24"/>
-          <w:lang w:val="en-US" w:eastAsia="es-ES"/>
-        </w:rPr>
-      </w:pPr>
-      <w:hyperlink r:id="rId24" w:anchor="git" w:history="1">
-        <w:bookmarkStart w:id="12" w:name="_Toc14812576"/>
-        <w:proofErr w:type="spellStart"/>
-        <w:r>
-          <w:rPr>
-            <w:rFonts w:ascii="Segoe UI" w:eastAsia="Times New Roman" w:hAnsi="Segoe UI" w:cs="Segoe UI"/>
-            <w:b/>
-            <w:color w:val="auto"/>
-            <w:sz w:val="24"/>
-            <w:szCs w:val="24"/>
-            <w:u w:val="single"/>
-            <w:lang w:val="en-US" w:eastAsia="es-ES"/>
-          </w:rPr>
-          <w:t>Git</w:t>
-        </w:r>
-        <w:bookmarkEnd w:id="12"/>
-        <w:proofErr w:type="spellEnd"/>
-      </w:hyperlink>
-    </w:p>
-    <w:p>
-      <w:pPr>
-        <w:shd w:val="clear" w:color="auto" w:fill="FFFFFF"/>
-        <w:spacing w:after="240" w:line="240" w:lineRule="auto"/>
-        <w:rPr>
-          <w:rFonts w:ascii="Segoe UI" w:eastAsia="Times New Roman" w:hAnsi="Segoe UI" w:cs="Segoe UI"/>
-          <w:sz w:val="24"/>
-          <w:szCs w:val="24"/>
-          <w:lang w:val="en-US" w:eastAsia="es-ES"/>
-        </w:rPr>
-      </w:pPr>
-      <w:r>
-        <w:rPr>
-          <w:rFonts w:ascii="Segoe UI" w:eastAsia="Times New Roman" w:hAnsi="Segoe UI" w:cs="Segoe UI"/>
-          <w:sz w:val="24"/>
-          <w:szCs w:val="24"/>
-          <w:lang w:val="en-US" w:eastAsia="es-ES"/>
-        </w:rPr>
-        <w:t>Git is an open source program for tracking changes in text files, and is the core technology that GitHub, the social and user interface, is built on top of.</w:t>
-      </w:r>
-    </w:p>
-    <w:p>
-      <w:pPr>
-        <w:pStyle w:val="Ttulo1"/>
-        <w:rPr>
-          <w:rFonts w:ascii="Segoe UI" w:eastAsia="Times New Roman" w:hAnsi="Segoe UI" w:cs="Segoe UI"/>
-          <w:b/>
-          <w:color w:val="auto"/>
-          <w:sz w:val="24"/>
-          <w:szCs w:val="24"/>
-          <w:u w:val="single"/>
-          <w:lang w:val="en-US" w:eastAsia="es-ES"/>
-        </w:rPr>
-      </w:pPr>
-      <w:hyperlink r:id="rId25" w:anchor="git" w:history="1">
-        <w:r>
-          <w:rPr>
-            <w:rFonts w:ascii="Segoe UI" w:eastAsia="Times New Roman" w:hAnsi="Segoe UI" w:cs="Segoe UI"/>
-            <w:b/>
-            <w:color w:val="auto"/>
-            <w:sz w:val="24"/>
-            <w:szCs w:val="24"/>
-            <w:u w:val="single"/>
-            <w:lang w:val="en-US" w:eastAsia="es-ES"/>
-          </w:rPr>
-          <w:t>Git</w:t>
-        </w:r>
-      </w:hyperlink>
-      <w:r>
-        <w:rPr>
-          <w:rFonts w:ascii="Segoe UI" w:eastAsia="Times New Roman" w:hAnsi="Segoe UI" w:cs="Segoe UI"/>
-          <w:b/>
-          <w:color w:val="auto"/>
-          <w:sz w:val="24"/>
-          <w:szCs w:val="24"/>
-          <w:u w:val="single"/>
-          <w:lang w:val="en-US" w:eastAsia="es-ES"/>
-        </w:rPr>
-        <w:t>Hub</w:t>
-      </w:r>
-    </w:p>
-    <w:p>
-      <w:pPr>
-        <w:pStyle w:val="Ttulo1"/>
-        <w:rPr>
-          <w:rFonts w:ascii="Segoe UI" w:eastAsia="Times New Roman" w:hAnsi="Segoe UI" w:cs="Segoe UI"/>
-          <w:b/>
-          <w:color w:val="auto"/>
-          <w:sz w:val="24"/>
-          <w:szCs w:val="24"/>
-          <w:u w:val="single"/>
-          <w:lang w:val="en-US" w:eastAsia="es-ES"/>
-        </w:rPr>
-      </w:pPr>
-      <w:hyperlink r:id="rId26" w:anchor="git" w:history="1">
-        <w:proofErr w:type="spellStart"/>
-        <w:r>
-          <w:rPr>
-            <w:rFonts w:ascii="Segoe UI" w:eastAsia="Times New Roman" w:hAnsi="Segoe UI" w:cs="Segoe UI"/>
-            <w:b/>
-            <w:color w:val="auto"/>
-            <w:sz w:val="24"/>
-            <w:szCs w:val="24"/>
-            <w:u w:val="single"/>
-            <w:lang w:val="en-US" w:eastAsia="es-ES"/>
-          </w:rPr>
-          <w:t>Git</w:t>
-        </w:r>
-      </w:hyperlink>
-      <w:r>
-        <w:rPr>
-          <w:rFonts w:ascii="Segoe UI" w:eastAsia="Times New Roman" w:hAnsi="Segoe UI" w:cs="Segoe UI"/>
-          <w:b/>
-          <w:color w:val="auto"/>
-          <w:sz w:val="24"/>
-          <w:szCs w:val="24"/>
-          <w:u w:val="single"/>
-          <w:lang w:val="en-US" w:eastAsia="es-ES"/>
-        </w:rPr>
-        <w:t>Kraken</w:t>
-      </w:r>
-      <w:proofErr w:type="spellEnd"/>
-    </w:p>
-    <w:p>
-      <w:pPr>
-        <w:rPr>
-          <w:lang w:val="en-US" w:eastAsia="es-ES"/>
-        </w:rPr>
-      </w:pPr>
-    </w:p>
-    <w:p>
-      <w:pPr>
-        <w:pStyle w:val="Ttulo1"/>
-        <w:rPr>
-          <w:rFonts w:ascii="Segoe UI" w:eastAsia="Times New Roman" w:hAnsi="Segoe UI" w:cs="Segoe UI"/>
-          <w:color w:val="auto"/>
-          <w:sz w:val="24"/>
-          <w:szCs w:val="24"/>
-          <w:lang w:val="en-US" w:eastAsia="es-ES"/>
-        </w:rPr>
-      </w:pPr>
-      <w:hyperlink r:id="rId27" w:anchor="issue" w:history="1">
-        <w:bookmarkStart w:id="13" w:name="_Toc14812577"/>
-        <w:r>
-          <w:rPr>
-            <w:rFonts w:ascii="Segoe UI" w:eastAsia="Times New Roman" w:hAnsi="Segoe UI" w:cs="Segoe UI"/>
-            <w:color w:val="auto"/>
-            <w:sz w:val="24"/>
-            <w:szCs w:val="24"/>
-            <w:u w:val="single"/>
-            <w:lang w:val="en-US" w:eastAsia="es-ES"/>
-          </w:rPr>
-          <w:t>Issue</w:t>
-        </w:r>
-        <w:bookmarkEnd w:id="13"/>
-      </w:hyperlink>
-    </w:p>
-    <w:p>
-      <w:pPr>
-        <w:shd w:val="clear" w:color="auto" w:fill="FFFFFF"/>
-        <w:spacing w:after="240" w:line="240" w:lineRule="auto"/>
-        <w:rPr>
-          <w:rFonts w:ascii="Segoe UI" w:eastAsia="Times New Roman" w:hAnsi="Segoe UI" w:cs="Segoe UI"/>
-          <w:sz w:val="24"/>
-          <w:szCs w:val="24"/>
-          <w:lang w:val="en-US" w:eastAsia="es-ES"/>
-        </w:rPr>
-      </w:pPr>
-      <w:r>
-        <w:rPr>
-          <w:rFonts w:ascii="Segoe UI" w:eastAsia="Times New Roman" w:hAnsi="Segoe UI" w:cs="Segoe UI"/>
-          <w:sz w:val="24"/>
-          <w:szCs w:val="24"/>
-          <w:lang w:val="en-US" w:eastAsia="es-ES"/>
-        </w:rPr>
-        <w:t>Issues are suggested improvements, tasks or questions related to the repository. Issues can be created by anyone (for public repositories), and are moderated by repository collaborators. Each issue contains its own discussion forum, can be labeled and assigned to a user.</w:t>
-      </w:r>
-    </w:p>
-    <w:p>
-      <w:pPr>
-        <w:pStyle w:val="Ttulo1"/>
-        <w:rPr>
-          <w:rFonts w:ascii="Segoe UI" w:eastAsia="Times New Roman" w:hAnsi="Segoe UI" w:cs="Segoe UI"/>
-          <w:color w:val="auto"/>
-          <w:sz w:val="24"/>
-          <w:szCs w:val="24"/>
-          <w:lang w:val="en-US" w:eastAsia="es-ES"/>
-        </w:rPr>
-      </w:pPr>
-      <w:hyperlink r:id="rId28" w:anchor="markdown" w:history="1">
-        <w:bookmarkStart w:id="14" w:name="_Toc14812578"/>
-        <w:r>
-          <w:rPr>
-            <w:rFonts w:ascii="Segoe UI" w:eastAsia="Times New Roman" w:hAnsi="Segoe UI" w:cs="Segoe UI"/>
-            <w:color w:val="auto"/>
-            <w:sz w:val="24"/>
-            <w:szCs w:val="24"/>
-            <w:u w:val="single"/>
-            <w:lang w:val="en-US" w:eastAsia="es-ES"/>
-          </w:rPr>
-          <w:t>Markdown</w:t>
-        </w:r>
-        <w:bookmarkEnd w:id="14"/>
-      </w:hyperlink>
-    </w:p>
-    <w:p>
-      <w:pPr>
-        <w:shd w:val="clear" w:color="auto" w:fill="FFFFFF"/>
-        <w:spacing w:after="240" w:line="240" w:lineRule="auto"/>
-        <w:rPr>
-          <w:rFonts w:ascii="Segoe UI" w:eastAsia="Times New Roman" w:hAnsi="Segoe UI" w:cs="Segoe UI"/>
-          <w:sz w:val="24"/>
-          <w:szCs w:val="24"/>
-          <w:lang w:val="en-US" w:eastAsia="es-ES"/>
-        </w:rPr>
-      </w:pPr>
-      <w:r>
-        <w:rPr>
-          <w:rFonts w:ascii="Segoe UI" w:eastAsia="Times New Roman" w:hAnsi="Segoe UI" w:cs="Segoe UI"/>
-          <w:sz w:val="24"/>
-          <w:szCs w:val="24"/>
-          <w:lang w:val="en-US" w:eastAsia="es-ES"/>
-        </w:rPr>
-        <w:t>Markdo</w:t>
-      </w:r>
-      <w:bookmarkStart w:id="15" w:name="_GoBack"/>
-      <w:bookmarkEnd w:id="15"/>
-      <w:r>
-        <w:rPr>
-          <w:rFonts w:ascii="Segoe UI" w:eastAsia="Times New Roman" w:hAnsi="Segoe UI" w:cs="Segoe UI"/>
-          <w:sz w:val="24"/>
-          <w:szCs w:val="24"/>
-          <w:lang w:val="en-US" w:eastAsia="es-ES"/>
-        </w:rPr>
-        <w:t>wn is a simple semantic file format, not too dissimilar from .doc, .rtf and .txt. Markdown makes it easy for even those without a web-publishing background to write prose (including with links, lists, bullets, etc.) and have it displayed like a website. GitHub supports Markdown, and you can </w:t>
-      </w:r>
-      <w:hyperlink r:id="rId29" w:history="1">
-        <w:r>
-          <w:rPr>
-            <w:rFonts w:ascii="Segoe UI" w:eastAsia="Times New Roman" w:hAnsi="Segoe UI" w:cs="Segoe UI"/>
-            <w:sz w:val="24"/>
-            <w:szCs w:val="24"/>
-            <w:u w:val="single"/>
-            <w:lang w:val="en-US" w:eastAsia="es-ES"/>
-          </w:rPr>
-          <w:t>learn about the semantics</w:t>
-        </w:r>
-      </w:hyperlink>
-      <w:r>
-        <w:rPr>
-          <w:rFonts w:ascii="Segoe UI" w:eastAsia="Times New Roman" w:hAnsi="Segoe UI" w:cs="Segoe UI"/>
-          <w:sz w:val="24"/>
-          <w:szCs w:val="24"/>
-          <w:lang w:val="en-US" w:eastAsia="es-ES"/>
-        </w:rPr>
-        <w:t>.</w:t>
-      </w:r>
-    </w:p>
-    <w:p>
-      <w:pPr>
-        <w:pStyle w:val="Ttulo1"/>
-        <w:rPr>
-          <w:rFonts w:ascii="Segoe UI" w:eastAsia="Times New Roman" w:hAnsi="Segoe UI" w:cs="Segoe UI"/>
-          <w:b/>
-          <w:bCs/>
-          <w:color w:val="auto"/>
-          <w:sz w:val="24"/>
-          <w:szCs w:val="24"/>
-          <w:u w:val="single"/>
-          <w:lang w:val="es-ES" w:eastAsia="es-ES"/>
-        </w:rPr>
-      </w:pPr>
-      <w:hyperlink r:id="rId30" w:anchor="merge" w:history="1">
-        <w:bookmarkStart w:id="16" w:name="_Toc14812579"/>
+          <w:lang w:val="es-ES" w:eastAsia="es-ES"/>
+        </w:rPr>
+      </w:pPr>
+      <w:hyperlink r:id="rId27" w:anchor="repository" w:history="1">
+        <w:bookmarkStart w:id="17" w:name="_Toc14812587"/>
         <w:proofErr w:type="spellStart"/>
         <w:r>
           <w:rPr>
@@ -3748,9 +4202,9 @@
             <w:u w:val="single"/>
             <w:lang w:val="es-ES" w:eastAsia="es-ES"/>
           </w:rPr>
-          <w:t>Merge</w:t>
-        </w:r>
-        <w:bookmarkEnd w:id="16"/>
+          <w:t>Repository</w:t>
+        </w:r>
+        <w:bookmarkEnd w:id="17"/>
         <w:proofErr w:type="spellEnd"/>
       </w:hyperlink>
     </w:p>
@@ -3772,118 +4226,16 @@
           <w:szCs w:val="24"/>
           <w:lang w:val="es-ES" w:eastAsia="es-ES"/>
         </w:rPr>
-        <w:t xml:space="preserve">Toma los cambios de una rama y los aplica a otra que </w:t>
-      </w:r>
-      <w:proofErr w:type="spellStart"/>
-      <w:r>
-        <w:rPr>
-          <w:rFonts w:ascii="Segoe UI" w:eastAsia="Times New Roman" w:hAnsi="Segoe UI" w:cs="Segoe UI"/>
-          <w:sz w:val="24"/>
-          <w:szCs w:val="24"/>
-          <w:lang w:val="es-ES" w:eastAsia="es-ES"/>
-        </w:rPr>
-        <w:t>perteneza</w:t>
-      </w:r>
-      <w:proofErr w:type="spellEnd"/>
-      <w:r>
-        <w:rPr>
-          <w:rFonts w:ascii="Segoe UI" w:eastAsia="Times New Roman" w:hAnsi="Segoe UI" w:cs="Segoe UI"/>
-          <w:sz w:val="24"/>
-          <w:szCs w:val="24"/>
-          <w:lang w:val="es-ES" w:eastAsia="es-ES"/>
-        </w:rPr>
-        <w:t xml:space="preserve"> al mismo repositorio o un </w:t>
-      </w:r>
-      <w:proofErr w:type="spellStart"/>
-      <w:r>
-        <w:rPr>
-          <w:rFonts w:ascii="Segoe UI" w:eastAsia="Times New Roman" w:hAnsi="Segoe UI" w:cs="Segoe UI"/>
-          <w:i/>
-          <w:sz w:val="24"/>
-          <w:szCs w:val="24"/>
-          <w:lang w:val="es-ES" w:eastAsia="es-ES"/>
-        </w:rPr>
-        <w:t>Fork</w:t>
-      </w:r>
-      <w:proofErr w:type="spellEnd"/>
-      <w:r>
-        <w:rPr>
-          <w:rFonts w:ascii="Segoe UI" w:eastAsia="Times New Roman" w:hAnsi="Segoe UI" w:cs="Segoe UI"/>
-          <w:i/>
-          <w:sz w:val="24"/>
-          <w:szCs w:val="24"/>
-          <w:lang w:val="es-ES" w:eastAsia="es-ES"/>
-        </w:rPr>
-        <w:t xml:space="preserve">. </w:t>
-      </w:r>
-      <w:r>
-        <w:rPr>
-          <w:rFonts w:ascii="Segoe UI" w:eastAsia="Times New Roman" w:hAnsi="Segoe UI" w:cs="Segoe UI"/>
-          <w:sz w:val="24"/>
-          <w:szCs w:val="24"/>
-          <w:lang w:val="es-ES" w:eastAsia="es-ES"/>
-        </w:rPr>
-        <w:t xml:space="preserve">Generalmente se hace mediante un </w:t>
-      </w:r>
-      <w:proofErr w:type="spellStart"/>
-      <w:r>
-        <w:rPr>
-          <w:rFonts w:ascii="Segoe UI" w:eastAsia="Times New Roman" w:hAnsi="Segoe UI" w:cs="Segoe UI"/>
-          <w:sz w:val="24"/>
-          <w:szCs w:val="24"/>
-          <w:lang w:val="es-ES" w:eastAsia="es-ES"/>
-        </w:rPr>
-        <w:t>Pull</w:t>
-      </w:r>
-      <w:proofErr w:type="spellEnd"/>
-      <w:r>
-        <w:rPr>
-          <w:rFonts w:ascii="Segoe UI" w:eastAsia="Times New Roman" w:hAnsi="Segoe UI" w:cs="Segoe UI"/>
-          <w:sz w:val="24"/>
-          <w:szCs w:val="24"/>
-          <w:lang w:val="es-ES" w:eastAsia="es-ES"/>
-        </w:rPr>
-        <w:t xml:space="preserve"> </w:t>
-      </w:r>
-      <w:proofErr w:type="spellStart"/>
-      <w:r>
-        <w:rPr>
-          <w:rFonts w:ascii="Segoe UI" w:eastAsia="Times New Roman" w:hAnsi="Segoe UI" w:cs="Segoe UI"/>
-          <w:sz w:val="24"/>
-          <w:szCs w:val="24"/>
-          <w:lang w:val="es-ES" w:eastAsia="es-ES"/>
-        </w:rPr>
-        <w:t>Request</w:t>
-      </w:r>
-      <w:proofErr w:type="spellEnd"/>
-      <w:r>
-        <w:rPr>
-          <w:rFonts w:ascii="Segoe UI" w:eastAsia="Times New Roman" w:hAnsi="Segoe UI" w:cs="Segoe UI"/>
-          <w:sz w:val="24"/>
-          <w:szCs w:val="24"/>
-          <w:lang w:val="es-ES" w:eastAsia="es-ES"/>
-        </w:rPr>
-        <w:t xml:space="preserve"> (que puede considerarse como una solicitud de </w:t>
-      </w:r>
-      <w:proofErr w:type="spellStart"/>
-      <w:r>
-        <w:rPr>
-          <w:rFonts w:ascii="Segoe UI" w:eastAsia="Times New Roman" w:hAnsi="Segoe UI" w:cs="Segoe UI"/>
-          <w:sz w:val="24"/>
-          <w:szCs w:val="24"/>
-          <w:lang w:val="es-ES" w:eastAsia="es-ES"/>
-        </w:rPr>
-        <w:t>Mergear</w:t>
-      </w:r>
-      <w:proofErr w:type="spellEnd"/>
-      <w:r>
-        <w:rPr>
-          <w:rFonts w:ascii="Segoe UI" w:eastAsia="Times New Roman" w:hAnsi="Segoe UI" w:cs="Segoe UI"/>
-          <w:sz w:val="24"/>
-          <w:szCs w:val="24"/>
-          <w:lang w:val="es-ES" w:eastAsia="es-ES"/>
-        </w:rPr>
-        <w:t>).</w:t>
+        <w:t>Es el elemento más b</w:t>
+      </w:r>
+      <w:r>
+        <w:rPr>
+          <w:rFonts w:ascii="Segoe UI" w:eastAsia="Times New Roman" w:hAnsi="Segoe UI" w:cs="Segoe UI"/>
+          <w:sz w:val="24"/>
+          <w:szCs w:val="24"/>
+          <w:lang w:val="es-ES" w:eastAsia="es-ES"/>
+        </w:rPr>
+        <w:t>ásico de GitHub. Contiene todos los archivos del proyecto junto al historial de revisión. Pueden ser públicos o privados y tener uno o más colaboradores.</w:t>
       </w:r>
     </w:p>
     <w:p>
@@ -3897,8 +4249,8 @@
           <w:lang w:val="en-US" w:eastAsia="es-ES"/>
         </w:rPr>
       </w:pPr>
-      <w:hyperlink r:id="rId31" w:anchor="open-source" w:history="1">
-        <w:bookmarkStart w:id="17" w:name="_Toc14812580"/>
+      <w:hyperlink r:id="rId28" w:anchor="ssh-key" w:history="1">
+        <w:bookmarkStart w:id="18" w:name="_Toc14812588"/>
         <w:r>
           <w:rPr>
             <w:rFonts w:ascii="Segoe UI" w:eastAsia="Times New Roman" w:hAnsi="Segoe UI" w:cs="Segoe UI"/>
@@ -3908,9 +4260,9 @@
             <w:u w:val="single"/>
             <w:lang w:val="en-US" w:eastAsia="es-ES"/>
           </w:rPr>
-          <w:t>Open source</w:t>
-        </w:r>
-        <w:bookmarkEnd w:id="17"/>
+          <w:t>SSH key</w:t>
+        </w:r>
+        <w:bookmarkEnd w:id="18"/>
       </w:hyperlink>
     </w:p>
     <w:p>
@@ -3931,830 +4283,11 @@
           <w:szCs w:val="24"/>
           <w:lang w:val="en-US" w:eastAsia="es-ES"/>
         </w:rPr>
-        <w:t>Open source software is software that can be </w:t>
-      </w:r>
-      <w:hyperlink r:id="rId32" w:history="1">
-        <w:r>
-          <w:rPr>
-            <w:rFonts w:ascii="Segoe UI" w:eastAsia="Times New Roman" w:hAnsi="Segoe UI" w:cs="Segoe UI"/>
-            <w:sz w:val="24"/>
-            <w:szCs w:val="24"/>
-            <w:u w:val="single"/>
-            <w:lang w:val="en-US" w:eastAsia="es-ES"/>
-          </w:rPr>
-          <w:t>freely used, modified, and shared (in both modified and unmodified form) by anyone</w:t>
-        </w:r>
-      </w:hyperlink>
-      <w:r>
-        <w:rPr>
-          <w:rFonts w:ascii="Segoe UI" w:eastAsia="Times New Roman" w:hAnsi="Segoe UI" w:cs="Segoe UI"/>
-          <w:sz w:val="24"/>
-          <w:szCs w:val="24"/>
-          <w:lang w:val="en-US" w:eastAsia="es-ES"/>
-        </w:rPr>
-        <w:t>. Today the concept of "open source" is often extended beyond software, to represent a philosophy of collaboration in which working materials are made available online for anyone to fork, modify, discuss, and contribute to.</w:t>
-      </w:r>
-    </w:p>
-    <w:p>
-      <w:pPr>
-        <w:shd w:val="clear" w:color="auto" w:fill="FFFFFF"/>
-        <w:spacing w:after="240" w:line="240" w:lineRule="auto"/>
-        <w:rPr>
-          <w:rFonts w:ascii="Segoe UI" w:eastAsia="Times New Roman" w:hAnsi="Segoe UI" w:cs="Segoe UI"/>
-          <w:sz w:val="24"/>
-          <w:szCs w:val="24"/>
-          <w:lang w:val="en-US" w:eastAsia="es-ES"/>
-        </w:rPr>
-      </w:pPr>
-      <w:r>
-        <w:rPr>
-          <w:rFonts w:ascii="Segoe UI" w:eastAsia="Times New Roman" w:hAnsi="Segoe UI" w:cs="Segoe UI"/>
-          <w:sz w:val="24"/>
-          <w:szCs w:val="24"/>
-          <w:lang w:val="en-US" w:eastAsia="es-ES"/>
-        </w:rPr>
-        <w:t>For more information on open source, specifically how to create and grow an open source project, we've created </w:t>
-      </w:r>
-      <w:hyperlink r:id="rId33" w:history="1">
-        <w:r>
-          <w:rPr>
-            <w:rFonts w:ascii="Segoe UI" w:eastAsia="Times New Roman" w:hAnsi="Segoe UI" w:cs="Segoe UI"/>
-            <w:sz w:val="24"/>
-            <w:szCs w:val="24"/>
-            <w:u w:val="single"/>
-            <w:lang w:val="en-US" w:eastAsia="es-ES"/>
-          </w:rPr>
-          <w:t>Open Source Guides</w:t>
-        </w:r>
-      </w:hyperlink>
-      <w:r>
-        <w:rPr>
-          <w:rFonts w:ascii="Segoe UI" w:eastAsia="Times New Roman" w:hAnsi="Segoe UI" w:cs="Segoe UI"/>
-          <w:sz w:val="24"/>
-          <w:szCs w:val="24"/>
-          <w:lang w:val="en-US" w:eastAsia="es-ES"/>
-        </w:rPr>
-        <w:t> that will help you foster a healthy open source community. You can also take a free </w:t>
-      </w:r>
-      <w:hyperlink r:id="rId34" w:history="1">
-        <w:r>
-          <w:rPr>
-            <w:rFonts w:ascii="Segoe UI" w:eastAsia="Times New Roman" w:hAnsi="Segoe UI" w:cs="Segoe UI"/>
-            <w:sz w:val="24"/>
-            <w:szCs w:val="24"/>
-            <w:u w:val="single"/>
-            <w:lang w:val="en-US" w:eastAsia="es-ES"/>
-          </w:rPr>
-          <w:t>GitHub Learning Lab</w:t>
-        </w:r>
-      </w:hyperlink>
-      <w:r>
-        <w:rPr>
-          <w:rFonts w:ascii="Segoe UI" w:eastAsia="Times New Roman" w:hAnsi="Segoe UI" w:cs="Segoe UI"/>
-          <w:sz w:val="24"/>
-          <w:szCs w:val="24"/>
-          <w:lang w:val="en-US" w:eastAsia="es-ES"/>
-        </w:rPr>
-        <w:t> course on maintaining open source communities.</w:t>
-      </w:r>
-    </w:p>
-    <w:p>
-      <w:pPr>
-        <w:pStyle w:val="Ttulo1"/>
-        <w:rPr>
-          <w:rFonts w:ascii="Segoe UI" w:eastAsia="Times New Roman" w:hAnsi="Segoe UI" w:cs="Segoe UI"/>
-          <w:color w:val="auto"/>
-          <w:sz w:val="24"/>
-          <w:szCs w:val="24"/>
-          <w:lang w:val="en-US" w:eastAsia="es-ES"/>
-        </w:rPr>
-      </w:pPr>
-      <w:hyperlink r:id="rId35" w:anchor="organization" w:history="1">
-        <w:bookmarkStart w:id="18" w:name="_Toc14812581"/>
-        <w:r>
-          <w:rPr>
-            <w:rFonts w:ascii="Segoe UI" w:eastAsia="Times New Roman" w:hAnsi="Segoe UI" w:cs="Segoe UI"/>
-            <w:color w:val="auto"/>
-            <w:sz w:val="24"/>
-            <w:szCs w:val="24"/>
-            <w:u w:val="single"/>
-            <w:lang w:val="en-US" w:eastAsia="es-ES"/>
-          </w:rPr>
-          <w:t>Organization</w:t>
-        </w:r>
-        <w:bookmarkEnd w:id="18"/>
-      </w:hyperlink>
-    </w:p>
-    <w:p>
-      <w:pPr>
-        <w:shd w:val="clear" w:color="auto" w:fill="FFFFFF"/>
-        <w:spacing w:after="240" w:line="240" w:lineRule="auto"/>
-        <w:rPr>
-          <w:rFonts w:ascii="Segoe UI" w:eastAsia="Times New Roman" w:hAnsi="Segoe UI" w:cs="Segoe UI"/>
-          <w:sz w:val="24"/>
-          <w:szCs w:val="24"/>
-          <w:lang w:val="en-US" w:eastAsia="es-ES"/>
-        </w:rPr>
-      </w:pPr>
-      <w:r>
-        <w:rPr>
-          <w:rFonts w:ascii="Segoe UI" w:eastAsia="Times New Roman" w:hAnsi="Segoe UI" w:cs="Segoe UI"/>
-          <w:sz w:val="24"/>
-          <w:szCs w:val="24"/>
-          <w:lang w:val="en-US" w:eastAsia="es-ES"/>
-        </w:rPr>
-        <w:t>Organizations are shared accounts where businesses and open-source projects can collaborate across many projects at once. Owners and administrators can manage member access to the organization's data and projects with sophisticated security and administrative features.</w:t>
-      </w:r>
-    </w:p>
-    <w:p>
-      <w:pPr>
-        <w:pStyle w:val="Ttulo1"/>
-        <w:rPr>
-          <w:rFonts w:ascii="Segoe UI" w:eastAsia="Times New Roman" w:hAnsi="Segoe UI" w:cs="Segoe UI"/>
-          <w:color w:val="auto"/>
-          <w:sz w:val="24"/>
-          <w:szCs w:val="24"/>
-          <w:lang w:val="en-US" w:eastAsia="es-ES"/>
-        </w:rPr>
-      </w:pPr>
-      <w:hyperlink r:id="rId36" w:anchor="private-repository" w:history="1">
-        <w:bookmarkStart w:id="19" w:name="_Toc14812582"/>
-        <w:r>
-          <w:rPr>
-            <w:rFonts w:ascii="Segoe UI" w:eastAsia="Times New Roman" w:hAnsi="Segoe UI" w:cs="Segoe UI"/>
-            <w:color w:val="auto"/>
-            <w:sz w:val="24"/>
-            <w:szCs w:val="24"/>
-            <w:u w:val="single"/>
-            <w:lang w:val="en-US" w:eastAsia="es-ES"/>
-          </w:rPr>
-          <w:t>Private repository</w:t>
-        </w:r>
-        <w:bookmarkEnd w:id="19"/>
-      </w:hyperlink>
-    </w:p>
-    <w:p>
-      <w:pPr>
-        <w:shd w:val="clear" w:color="auto" w:fill="FFFFFF"/>
-        <w:spacing w:after="240" w:line="240" w:lineRule="auto"/>
-        <w:rPr>
-          <w:rFonts w:ascii="Segoe UI" w:eastAsia="Times New Roman" w:hAnsi="Segoe UI" w:cs="Segoe UI"/>
-          <w:sz w:val="24"/>
-          <w:szCs w:val="24"/>
-          <w:lang w:val="en-US" w:eastAsia="es-ES"/>
-        </w:rPr>
-      </w:pPr>
-      <w:r>
-        <w:rPr>
-          <w:rFonts w:ascii="Segoe UI" w:eastAsia="Times New Roman" w:hAnsi="Segoe UI" w:cs="Segoe UI"/>
-          <w:sz w:val="24"/>
-          <w:szCs w:val="24"/>
-          <w:lang w:val="en-US" w:eastAsia="es-ES"/>
-        </w:rPr>
-        <w:t>Private repositories are repositories that can only be viewed or contributed to by their creator and collaborators the creator specified.</w:t>
-      </w:r>
-    </w:p>
-    <w:p>
-      <w:pPr>
-        <w:pStyle w:val="Ttulo1"/>
-        <w:rPr>
-          <w:rFonts w:ascii="Segoe UI" w:eastAsia="Times New Roman" w:hAnsi="Segoe UI" w:cs="Segoe UI"/>
-          <w:b/>
-          <w:bCs/>
-          <w:color w:val="auto"/>
-          <w:sz w:val="24"/>
-          <w:szCs w:val="24"/>
-          <w:lang w:val="en-US" w:eastAsia="es-ES"/>
-        </w:rPr>
-      </w:pPr>
-      <w:hyperlink r:id="rId37" w:anchor="pull" w:history="1">
-        <w:bookmarkStart w:id="20" w:name="_Toc14812583"/>
-        <w:r>
-          <w:rPr>
-            <w:rFonts w:ascii="Segoe UI" w:eastAsia="Times New Roman" w:hAnsi="Segoe UI" w:cs="Segoe UI"/>
-            <w:b/>
-            <w:bCs/>
-            <w:color w:val="auto"/>
-            <w:sz w:val="24"/>
-            <w:szCs w:val="24"/>
-            <w:u w:val="single"/>
-            <w:lang w:val="en-US" w:eastAsia="es-ES"/>
-          </w:rPr>
-          <w:t>Pull</w:t>
-        </w:r>
-        <w:bookmarkEnd w:id="20"/>
-      </w:hyperlink>
-    </w:p>
-    <w:p>
-      <w:pPr>
-        <w:shd w:val="clear" w:color="auto" w:fill="FFFFFF"/>
-        <w:spacing w:after="240" w:line="240" w:lineRule="auto"/>
-        <w:rPr>
-          <w:rFonts w:ascii="Segoe UI" w:eastAsia="Times New Roman" w:hAnsi="Segoe UI" w:cs="Segoe UI"/>
-          <w:sz w:val="24"/>
-          <w:szCs w:val="24"/>
-          <w:lang w:val="en-US" w:eastAsia="es-ES"/>
-        </w:rPr>
-      </w:pPr>
-      <w:r>
-        <w:rPr>
-          <w:rFonts w:ascii="Segoe UI" w:eastAsia="Times New Roman" w:hAnsi="Segoe UI" w:cs="Segoe UI"/>
-          <w:sz w:val="24"/>
-          <w:szCs w:val="24"/>
-          <w:lang w:val="en-US" w:eastAsia="es-ES"/>
-        </w:rPr>
-        <w:t>Pull refers to when you are fetching </w:t>
-      </w:r>
-      <w:r>
-        <w:rPr>
-          <w:rFonts w:ascii="Segoe UI" w:eastAsia="Times New Roman" w:hAnsi="Segoe UI" w:cs="Segoe UI"/>
-          <w:i/>
-          <w:iCs/>
-          <w:sz w:val="24"/>
-          <w:szCs w:val="24"/>
-          <w:lang w:val="en-US" w:eastAsia="es-ES"/>
-        </w:rPr>
-        <w:t>in</w:t>
-      </w:r>
-      <w:r>
-        <w:rPr>
-          <w:rFonts w:ascii="Segoe UI" w:eastAsia="Times New Roman" w:hAnsi="Segoe UI" w:cs="Segoe UI"/>
-          <w:sz w:val="24"/>
-          <w:szCs w:val="24"/>
-          <w:lang w:val="en-US" w:eastAsia="es-ES"/>
-        </w:rPr>
-        <w:t> changes </w:t>
-      </w:r>
-      <w:r>
-        <w:rPr>
-          <w:rFonts w:ascii="Segoe UI" w:eastAsia="Times New Roman" w:hAnsi="Segoe UI" w:cs="Segoe UI"/>
-          <w:i/>
-          <w:iCs/>
-          <w:sz w:val="24"/>
-          <w:szCs w:val="24"/>
-          <w:lang w:val="en-US" w:eastAsia="es-ES"/>
-        </w:rPr>
-        <w:t>and</w:t>
-      </w:r>
-      <w:r>
-        <w:rPr>
-          <w:rFonts w:ascii="Segoe UI" w:eastAsia="Times New Roman" w:hAnsi="Segoe UI" w:cs="Segoe UI"/>
-          <w:sz w:val="24"/>
-          <w:szCs w:val="24"/>
-          <w:lang w:val="en-US" w:eastAsia="es-ES"/>
-        </w:rPr>
-        <w:t> merging them. For instance, if someone has edited the remote file you're both working on, you'll want to </w:t>
-      </w:r>
-      <w:r>
-        <w:rPr>
-          <w:rFonts w:ascii="Segoe UI" w:eastAsia="Times New Roman" w:hAnsi="Segoe UI" w:cs="Segoe UI"/>
-          <w:i/>
-          <w:iCs/>
-          <w:sz w:val="24"/>
-          <w:szCs w:val="24"/>
-          <w:lang w:val="en-US" w:eastAsia="es-ES"/>
-        </w:rPr>
-        <w:t>pull</w:t>
-      </w:r>
-      <w:r>
-        <w:rPr>
-          <w:rFonts w:ascii="Segoe UI" w:eastAsia="Times New Roman" w:hAnsi="Segoe UI" w:cs="Segoe UI"/>
-          <w:sz w:val="24"/>
-          <w:szCs w:val="24"/>
-          <w:lang w:val="en-US" w:eastAsia="es-ES"/>
-        </w:rPr>
-        <w:t> in those changes to your local copy so that it's up to date.</w:t>
-      </w:r>
-    </w:p>
-    <w:p>
-      <w:pPr>
-        <w:pStyle w:val="Ttulo1"/>
-        <w:rPr>
-          <w:rFonts w:ascii="Segoe UI" w:eastAsia="Times New Roman" w:hAnsi="Segoe UI" w:cs="Segoe UI"/>
-          <w:b/>
-          <w:bCs/>
-          <w:color w:val="auto"/>
-          <w:sz w:val="24"/>
-          <w:szCs w:val="24"/>
-          <w:lang w:val="en-US" w:eastAsia="es-ES"/>
-        </w:rPr>
-      </w:pPr>
-      <w:hyperlink r:id="rId38" w:anchor="pull-request" w:history="1">
-        <w:bookmarkStart w:id="21" w:name="_Toc14812584"/>
-        <w:r>
-          <w:rPr>
-            <w:rFonts w:ascii="Segoe UI" w:eastAsia="Times New Roman" w:hAnsi="Segoe UI" w:cs="Segoe UI"/>
-            <w:b/>
-            <w:bCs/>
-            <w:color w:val="auto"/>
-            <w:sz w:val="24"/>
-            <w:szCs w:val="24"/>
-            <w:u w:val="single"/>
-            <w:lang w:val="en-US" w:eastAsia="es-ES"/>
-          </w:rPr>
-          <w:t>Pull request</w:t>
-        </w:r>
-        <w:bookmarkEnd w:id="21"/>
-      </w:hyperlink>
-    </w:p>
-    <w:p>
-      <w:pPr>
-        <w:shd w:val="clear" w:color="auto" w:fill="FFFFFF"/>
-        <w:spacing w:after="240" w:line="240" w:lineRule="auto"/>
-        <w:rPr>
-          <w:rFonts w:ascii="Segoe UI" w:eastAsia="Times New Roman" w:hAnsi="Segoe UI" w:cs="Segoe UI"/>
-          <w:sz w:val="24"/>
-          <w:szCs w:val="24"/>
-          <w:lang w:val="en-US" w:eastAsia="es-ES"/>
-        </w:rPr>
-      </w:pPr>
-      <w:r>
-        <w:rPr>
-          <w:rFonts w:ascii="Segoe UI" w:eastAsia="Times New Roman" w:hAnsi="Segoe UI" w:cs="Segoe UI"/>
-          <w:sz w:val="24"/>
-          <w:szCs w:val="24"/>
-          <w:lang w:val="en-US" w:eastAsia="es-ES"/>
-        </w:rPr>
-        <w:t>Pull requests are proposed changes to a repository submitted by a user and accepted or rejected by a repository's collaborators. Like issues, pull requests each have their own discussion forum. For more information, see "</w:t>
-      </w:r>
-      <w:hyperlink r:id="rId39" w:history="1">
-        <w:r>
-          <w:rPr>
-            <w:rFonts w:ascii="Segoe UI" w:eastAsia="Times New Roman" w:hAnsi="Segoe UI" w:cs="Segoe UI"/>
-            <w:sz w:val="24"/>
-            <w:szCs w:val="24"/>
-            <w:u w:val="single"/>
-            <w:lang w:val="en-US" w:eastAsia="es-ES"/>
-          </w:rPr>
-          <w:t>About pull requests</w:t>
-        </w:r>
-      </w:hyperlink>
-      <w:r>
-        <w:rPr>
-          <w:rFonts w:ascii="Segoe UI" w:eastAsia="Times New Roman" w:hAnsi="Segoe UI" w:cs="Segoe UI"/>
-          <w:sz w:val="24"/>
-          <w:szCs w:val="24"/>
-          <w:lang w:val="en-US" w:eastAsia="es-ES"/>
-        </w:rPr>
-        <w:t>."</w:t>
-      </w:r>
-    </w:p>
-    <w:p>
-      <w:pPr>
-        <w:pStyle w:val="Ttulo1"/>
-        <w:rPr>
-          <w:rFonts w:ascii="Segoe UI" w:eastAsia="Times New Roman" w:hAnsi="Segoe UI" w:cs="Segoe UI"/>
-          <w:b/>
-          <w:bCs/>
-          <w:color w:val="auto"/>
-          <w:sz w:val="24"/>
-          <w:szCs w:val="24"/>
-          <w:lang w:val="en-US" w:eastAsia="es-ES"/>
-        </w:rPr>
-      </w:pPr>
-      <w:hyperlink r:id="rId40" w:anchor="push" w:history="1">
-        <w:bookmarkStart w:id="22" w:name="_Toc14812585"/>
-        <w:r>
-          <w:rPr>
-            <w:rFonts w:ascii="Segoe UI" w:eastAsia="Times New Roman" w:hAnsi="Segoe UI" w:cs="Segoe UI"/>
-            <w:b/>
-            <w:bCs/>
-            <w:color w:val="auto"/>
-            <w:sz w:val="24"/>
-            <w:szCs w:val="24"/>
-            <w:u w:val="single"/>
-            <w:lang w:val="en-US" w:eastAsia="es-ES"/>
-          </w:rPr>
-          <w:t>Push</w:t>
-        </w:r>
-        <w:bookmarkEnd w:id="22"/>
-      </w:hyperlink>
-    </w:p>
-    <w:p>
-      <w:pPr>
-        <w:shd w:val="clear" w:color="auto" w:fill="FFFFFF"/>
-        <w:spacing w:after="240" w:line="240" w:lineRule="auto"/>
-        <w:rPr>
-          <w:rFonts w:ascii="Segoe UI" w:eastAsia="Times New Roman" w:hAnsi="Segoe UI" w:cs="Segoe UI"/>
-          <w:sz w:val="24"/>
-          <w:szCs w:val="24"/>
-          <w:lang w:val="en-US" w:eastAsia="es-ES"/>
-        </w:rPr>
-      </w:pPr>
-      <w:r>
-        <w:rPr>
-          <w:rFonts w:ascii="Segoe UI" w:eastAsia="Times New Roman" w:hAnsi="Segoe UI" w:cs="Segoe UI"/>
-          <w:sz w:val="24"/>
-          <w:szCs w:val="24"/>
-          <w:lang w:val="en-US" w:eastAsia="es-ES"/>
-        </w:rPr>
-        <w:t>Pushing refers to sending your committed changes to a remote repository, such as a repository hosted on GitHub. For instance, if you change something locally, you'd want to then </w:t>
-      </w:r>
-      <w:r>
-        <w:rPr>
-          <w:rFonts w:ascii="Segoe UI" w:eastAsia="Times New Roman" w:hAnsi="Segoe UI" w:cs="Segoe UI"/>
-          <w:i/>
-          <w:iCs/>
-          <w:sz w:val="24"/>
-          <w:szCs w:val="24"/>
-          <w:lang w:val="en-US" w:eastAsia="es-ES"/>
-        </w:rPr>
-        <w:t>push</w:t>
-      </w:r>
-      <w:r>
-        <w:rPr>
-          <w:rFonts w:ascii="Segoe UI" w:eastAsia="Times New Roman" w:hAnsi="Segoe UI" w:cs="Segoe UI"/>
-          <w:sz w:val="24"/>
-          <w:szCs w:val="24"/>
-          <w:lang w:val="en-US" w:eastAsia="es-ES"/>
-        </w:rPr>
-        <w:t> those changes so that others may access them.</w:t>
-      </w:r>
-    </w:p>
-    <w:p>
-      <w:pPr>
-        <w:pStyle w:val="Ttulo1"/>
-        <w:rPr>
-          <w:rFonts w:ascii="Segoe UI" w:eastAsia="Times New Roman" w:hAnsi="Segoe UI" w:cs="Segoe UI"/>
-          <w:color w:val="auto"/>
-          <w:sz w:val="24"/>
-          <w:szCs w:val="24"/>
-          <w:lang w:val="en-US" w:eastAsia="es-ES"/>
-        </w:rPr>
-      </w:pPr>
-      <w:hyperlink r:id="rId41" w:anchor="remote" w:history="1">
-        <w:bookmarkStart w:id="23" w:name="_Toc14812586"/>
-        <w:r>
-          <w:rPr>
-            <w:rFonts w:ascii="Segoe UI" w:eastAsia="Times New Roman" w:hAnsi="Segoe UI" w:cs="Segoe UI"/>
-            <w:color w:val="auto"/>
-            <w:sz w:val="24"/>
-            <w:szCs w:val="24"/>
-            <w:u w:val="single"/>
-            <w:lang w:val="en-US" w:eastAsia="es-ES"/>
-          </w:rPr>
-          <w:t>Remote</w:t>
-        </w:r>
-        <w:bookmarkEnd w:id="23"/>
-      </w:hyperlink>
-    </w:p>
-    <w:p>
-      <w:pPr>
-        <w:shd w:val="clear" w:color="auto" w:fill="FFFFFF"/>
-        <w:spacing w:after="240" w:line="240" w:lineRule="auto"/>
-        <w:rPr>
-          <w:rFonts w:ascii="Segoe UI" w:eastAsia="Times New Roman" w:hAnsi="Segoe UI" w:cs="Segoe UI"/>
-          <w:sz w:val="24"/>
-          <w:szCs w:val="24"/>
-          <w:lang w:val="en-US" w:eastAsia="es-ES"/>
-        </w:rPr>
-      </w:pPr>
-      <w:r>
-        <w:rPr>
-          <w:rFonts w:ascii="Segoe UI" w:eastAsia="Times New Roman" w:hAnsi="Segoe UI" w:cs="Segoe UI"/>
-          <w:sz w:val="24"/>
-          <w:szCs w:val="24"/>
-          <w:lang w:val="en-US" w:eastAsia="es-ES"/>
-        </w:rPr>
-        <w:t>This is the version of something that is hosted on a server, most likely GitHub. It can be connected to local clones so that changes can be synced.</w:t>
-      </w:r>
-    </w:p>
-    <w:p>
-      <w:pPr>
-        <w:pStyle w:val="Ttulo1"/>
-        <w:rPr>
-          <w:rFonts w:ascii="Segoe UI" w:eastAsia="Times New Roman" w:hAnsi="Segoe UI" w:cs="Segoe UI"/>
-          <w:b/>
-          <w:bCs/>
-          <w:color w:val="auto"/>
-          <w:sz w:val="24"/>
-          <w:szCs w:val="24"/>
-          <w:lang w:val="en-US" w:eastAsia="es-ES"/>
-        </w:rPr>
-      </w:pPr>
-      <w:hyperlink r:id="rId42" w:anchor="repository" w:history="1">
-        <w:bookmarkStart w:id="24" w:name="_Toc14812587"/>
-        <w:r>
-          <w:rPr>
-            <w:rFonts w:ascii="Segoe UI" w:eastAsia="Times New Roman" w:hAnsi="Segoe UI" w:cs="Segoe UI"/>
-            <w:b/>
-            <w:bCs/>
-            <w:color w:val="auto"/>
-            <w:sz w:val="24"/>
-            <w:szCs w:val="24"/>
-            <w:u w:val="single"/>
-            <w:lang w:val="en-US" w:eastAsia="es-ES"/>
-          </w:rPr>
-          <w:t>Repository</w:t>
-        </w:r>
-        <w:bookmarkEnd w:id="24"/>
-      </w:hyperlink>
-    </w:p>
-    <w:p>
-      <w:pPr>
-        <w:shd w:val="clear" w:color="auto" w:fill="FFFFFF"/>
-        <w:spacing w:after="240" w:line="240" w:lineRule="auto"/>
-        <w:rPr>
-          <w:rFonts w:ascii="Segoe UI" w:eastAsia="Times New Roman" w:hAnsi="Segoe UI" w:cs="Segoe UI"/>
-          <w:sz w:val="24"/>
-          <w:szCs w:val="24"/>
-          <w:lang w:val="en-US" w:eastAsia="es-ES"/>
-        </w:rPr>
-      </w:pPr>
-      <w:r>
-        <w:rPr>
-          <w:rFonts w:ascii="Segoe UI" w:eastAsia="Times New Roman" w:hAnsi="Segoe UI" w:cs="Segoe UI"/>
-          <w:sz w:val="24"/>
-          <w:szCs w:val="24"/>
-          <w:lang w:val="en-US" w:eastAsia="es-ES"/>
-        </w:rPr>
-        <w:t>A repository is the most basic element of GitHub. They're easiest to imagine as a project's folder. A repository contains all of the project files (including documentation), and stores each file's revision history. Repositories can have multiple collaborators and can be either public or private.</w:t>
-      </w:r>
-    </w:p>
-    <w:p>
-      <w:pPr>
-        <w:pStyle w:val="Ttulo1"/>
-        <w:rPr>
-          <w:rFonts w:ascii="Segoe UI" w:eastAsia="Times New Roman" w:hAnsi="Segoe UI" w:cs="Segoe UI"/>
-          <w:color w:val="auto"/>
-          <w:sz w:val="24"/>
-          <w:szCs w:val="24"/>
-          <w:lang w:val="en-US" w:eastAsia="es-ES"/>
-        </w:rPr>
-      </w:pPr>
-      <w:hyperlink r:id="rId43" w:anchor="ssh-key" w:history="1">
-        <w:bookmarkStart w:id="25" w:name="_Toc14812588"/>
-        <w:r>
-          <w:rPr>
-            <w:rFonts w:ascii="Segoe UI" w:eastAsia="Times New Roman" w:hAnsi="Segoe UI" w:cs="Segoe UI"/>
-            <w:color w:val="auto"/>
-            <w:sz w:val="24"/>
-            <w:szCs w:val="24"/>
-            <w:u w:val="single"/>
-            <w:lang w:val="en-US" w:eastAsia="es-ES"/>
-          </w:rPr>
-          <w:t>SSH key</w:t>
-        </w:r>
-        <w:bookmarkEnd w:id="25"/>
-      </w:hyperlink>
-    </w:p>
-    <w:p>
-      <w:pPr>
-        <w:shd w:val="clear" w:color="auto" w:fill="FFFFFF"/>
-        <w:spacing w:after="240" w:line="240" w:lineRule="auto"/>
-        <w:rPr>
-          <w:rFonts w:ascii="Segoe UI" w:eastAsia="Times New Roman" w:hAnsi="Segoe UI" w:cs="Segoe UI"/>
-          <w:sz w:val="24"/>
-          <w:szCs w:val="24"/>
-          <w:lang w:val="en-US" w:eastAsia="es-ES"/>
-        </w:rPr>
-      </w:pPr>
-      <w:r>
-        <w:rPr>
-          <w:rFonts w:ascii="Segoe UI" w:eastAsia="Times New Roman" w:hAnsi="Segoe UI" w:cs="Segoe UI"/>
-          <w:sz w:val="24"/>
-          <w:szCs w:val="24"/>
-          <w:lang w:val="en-US" w:eastAsia="es-ES"/>
-        </w:rPr>
         <w:t>SSH keys are a way to identify yourself to an online server, using an encrypted message. It's as if your computer has its own unique password to another service. GitHub uses SSH keys to securely transfer information to your computer.</w:t>
       </w:r>
     </w:p>
-    <w:p>
-      <w:pPr>
-        <w:pStyle w:val="Ttulo1"/>
-        <w:rPr>
-          <w:rFonts w:ascii="Segoe UI" w:eastAsia="Times New Roman" w:hAnsi="Segoe UI" w:cs="Segoe UI"/>
-          <w:color w:val="auto"/>
-          <w:sz w:val="24"/>
-          <w:szCs w:val="24"/>
-          <w:lang w:val="en-US" w:eastAsia="es-ES"/>
-        </w:rPr>
-      </w:pPr>
-      <w:hyperlink r:id="rId44" w:anchor="status" w:history="1">
-        <w:bookmarkStart w:id="26" w:name="_Toc14812589"/>
-        <w:r>
-          <w:rPr>
-            <w:rFonts w:ascii="Segoe UI" w:eastAsia="Times New Roman" w:hAnsi="Segoe UI" w:cs="Segoe UI"/>
-            <w:color w:val="auto"/>
-            <w:sz w:val="24"/>
-            <w:szCs w:val="24"/>
-            <w:u w:val="single"/>
-            <w:lang w:val="en-US" w:eastAsia="es-ES"/>
-          </w:rPr>
-          <w:t>Status</w:t>
-        </w:r>
-        <w:bookmarkEnd w:id="26"/>
-      </w:hyperlink>
-    </w:p>
-    <w:p>
-      <w:pPr>
-        <w:shd w:val="clear" w:color="auto" w:fill="FFFFFF"/>
-        <w:spacing w:after="240" w:line="240" w:lineRule="auto"/>
-        <w:rPr>
-          <w:rFonts w:ascii="Segoe UI" w:eastAsia="Times New Roman" w:hAnsi="Segoe UI" w:cs="Segoe UI"/>
-          <w:sz w:val="24"/>
-          <w:szCs w:val="24"/>
-          <w:lang w:val="en-US" w:eastAsia="es-ES"/>
-        </w:rPr>
-      </w:pPr>
-      <w:r>
-        <w:rPr>
-          <w:rFonts w:ascii="Segoe UI" w:eastAsia="Times New Roman" w:hAnsi="Segoe UI" w:cs="Segoe UI"/>
-          <w:sz w:val="24"/>
-          <w:szCs w:val="24"/>
-          <w:lang w:val="en-US" w:eastAsia="es-ES"/>
-        </w:rPr>
-        <w:t>A status is a type of status check on GitHub. See "</w:t>
-      </w:r>
-      <w:hyperlink r:id="rId45" w:anchor="status-checks" w:history="1">
-        <w:r>
-          <w:rPr>
-            <w:rFonts w:ascii="Segoe UI" w:eastAsia="Times New Roman" w:hAnsi="Segoe UI" w:cs="Segoe UI"/>
-            <w:sz w:val="24"/>
-            <w:szCs w:val="24"/>
-            <w:u w:val="single"/>
-            <w:lang w:val="en-US" w:eastAsia="es-ES"/>
-          </w:rPr>
-          <w:t>Status checks</w:t>
-        </w:r>
-      </w:hyperlink>
-      <w:r>
-        <w:rPr>
-          <w:rFonts w:ascii="Segoe UI" w:eastAsia="Times New Roman" w:hAnsi="Segoe UI" w:cs="Segoe UI"/>
-          <w:sz w:val="24"/>
-          <w:szCs w:val="24"/>
-          <w:lang w:val="en-US" w:eastAsia="es-ES"/>
-        </w:rPr>
-        <w:t>."</w:t>
-      </w:r>
-    </w:p>
-    <w:p>
-      <w:pPr>
-        <w:pStyle w:val="Ttulo1"/>
-        <w:rPr>
-          <w:rFonts w:ascii="Segoe UI" w:eastAsia="Times New Roman" w:hAnsi="Segoe UI" w:cs="Segoe UI"/>
-          <w:color w:val="auto"/>
-          <w:sz w:val="24"/>
-          <w:szCs w:val="24"/>
-          <w:lang w:val="en-US" w:eastAsia="es-ES"/>
-        </w:rPr>
-      </w:pPr>
-      <w:hyperlink r:id="rId46" w:anchor="status-checks" w:history="1">
-        <w:bookmarkStart w:id="27" w:name="_Toc14812590"/>
-        <w:r>
-          <w:rPr>
-            <w:rFonts w:ascii="Segoe UI" w:eastAsia="Times New Roman" w:hAnsi="Segoe UI" w:cs="Segoe UI"/>
-            <w:color w:val="auto"/>
-            <w:sz w:val="24"/>
-            <w:szCs w:val="24"/>
-            <w:u w:val="single"/>
-            <w:lang w:val="en-US" w:eastAsia="es-ES"/>
-          </w:rPr>
-          <w:t>Status checks</w:t>
-        </w:r>
-        <w:bookmarkEnd w:id="27"/>
-      </w:hyperlink>
-    </w:p>
-    <w:p>
-      <w:pPr>
-        <w:shd w:val="clear" w:color="auto" w:fill="FFFFFF"/>
-        <w:spacing w:after="240" w:line="240" w:lineRule="auto"/>
-        <w:rPr>
-          <w:rFonts w:ascii="Segoe UI" w:eastAsia="Times New Roman" w:hAnsi="Segoe UI" w:cs="Segoe UI"/>
-          <w:sz w:val="24"/>
-          <w:szCs w:val="24"/>
-          <w:lang w:val="en-US" w:eastAsia="es-ES"/>
-        </w:rPr>
-      </w:pPr>
-      <w:r>
-        <w:rPr>
-          <w:rFonts w:ascii="Segoe UI" w:eastAsia="Times New Roman" w:hAnsi="Segoe UI" w:cs="Segoe UI"/>
-          <w:sz w:val="24"/>
-          <w:szCs w:val="24"/>
-          <w:lang w:val="en-US" w:eastAsia="es-ES"/>
-        </w:rPr>
-        <w:t>Status checks are external processes, such as continuous integration builds, which run for each commit you make in a repository. For more information, see "</w:t>
-      </w:r>
-      <w:hyperlink r:id="rId47" w:history="1">
-        <w:r>
-          <w:rPr>
-            <w:rFonts w:ascii="Segoe UI" w:eastAsia="Times New Roman" w:hAnsi="Segoe UI" w:cs="Segoe UI"/>
-            <w:sz w:val="24"/>
-            <w:szCs w:val="24"/>
-            <w:u w:val="single"/>
-            <w:lang w:val="en-US" w:eastAsia="es-ES"/>
-          </w:rPr>
-          <w:t>About status checks</w:t>
-        </w:r>
-      </w:hyperlink>
-      <w:r>
-        <w:rPr>
-          <w:rFonts w:ascii="Segoe UI" w:eastAsia="Times New Roman" w:hAnsi="Segoe UI" w:cs="Segoe UI"/>
-          <w:sz w:val="24"/>
-          <w:szCs w:val="24"/>
-          <w:lang w:val="en-US" w:eastAsia="es-ES"/>
-        </w:rPr>
-        <w:t>."</w:t>
-      </w:r>
-    </w:p>
-    <w:p>
-      <w:pPr>
-        <w:pStyle w:val="Ttulo1"/>
-        <w:rPr>
-          <w:rFonts w:ascii="Segoe UI" w:eastAsia="Times New Roman" w:hAnsi="Segoe UI" w:cs="Segoe UI"/>
-          <w:color w:val="auto"/>
-          <w:sz w:val="24"/>
-          <w:szCs w:val="24"/>
-          <w:lang w:val="en-US" w:eastAsia="es-ES"/>
-        </w:rPr>
-      </w:pPr>
-      <w:hyperlink r:id="rId48" w:anchor="team" w:history="1">
-        <w:bookmarkStart w:id="28" w:name="_Toc14812591"/>
-        <w:r>
-          <w:rPr>
-            <w:rFonts w:ascii="Segoe UI" w:eastAsia="Times New Roman" w:hAnsi="Segoe UI" w:cs="Segoe UI"/>
-            <w:color w:val="auto"/>
-            <w:sz w:val="24"/>
-            <w:szCs w:val="24"/>
-            <w:u w:val="single"/>
-            <w:lang w:val="en-US" w:eastAsia="es-ES"/>
-          </w:rPr>
-          <w:t>Team</w:t>
-        </w:r>
-        <w:bookmarkEnd w:id="28"/>
-      </w:hyperlink>
-    </w:p>
-    <w:p>
-      <w:pPr>
-        <w:shd w:val="clear" w:color="auto" w:fill="FFFFFF"/>
-        <w:spacing w:after="240" w:line="240" w:lineRule="auto"/>
-        <w:rPr>
-          <w:rFonts w:ascii="Segoe UI" w:eastAsia="Times New Roman" w:hAnsi="Segoe UI" w:cs="Segoe UI"/>
-          <w:sz w:val="24"/>
-          <w:szCs w:val="24"/>
-          <w:lang w:val="en-US" w:eastAsia="es-ES"/>
-        </w:rPr>
-      </w:pPr>
-      <w:r>
-        <w:rPr>
-          <w:rFonts w:ascii="Segoe UI" w:eastAsia="Times New Roman" w:hAnsi="Segoe UI" w:cs="Segoe UI"/>
-          <w:sz w:val="24"/>
-          <w:szCs w:val="24"/>
-          <w:lang w:val="en-US" w:eastAsia="es-ES"/>
-        </w:rPr>
-        <w:t>Teams are groups of organization members that reflect your company or group's structure with cascading access permissions and mentions.</w:t>
-      </w:r>
-    </w:p>
-    <w:p>
-      <w:pPr>
-        <w:pStyle w:val="Ttulo1"/>
-        <w:rPr>
-          <w:rFonts w:ascii="Segoe UI" w:eastAsia="Times New Roman" w:hAnsi="Segoe UI" w:cs="Segoe UI"/>
-          <w:color w:val="auto"/>
-          <w:sz w:val="24"/>
-          <w:szCs w:val="24"/>
-          <w:lang w:val="en-US" w:eastAsia="es-ES"/>
-        </w:rPr>
-      </w:pPr>
-      <w:hyperlink r:id="rId49" w:anchor="upstream" w:history="1">
-        <w:bookmarkStart w:id="29" w:name="_Toc14812592"/>
-        <w:r>
-          <w:rPr>
-            <w:rFonts w:ascii="Segoe UI" w:eastAsia="Times New Roman" w:hAnsi="Segoe UI" w:cs="Segoe UI"/>
-            <w:color w:val="auto"/>
-            <w:sz w:val="24"/>
-            <w:szCs w:val="24"/>
-            <w:u w:val="single"/>
-            <w:lang w:val="en-US" w:eastAsia="es-ES"/>
-          </w:rPr>
-          <w:t>Upstream</w:t>
-        </w:r>
-        <w:bookmarkEnd w:id="29"/>
-      </w:hyperlink>
-    </w:p>
-    <w:p>
-      <w:pPr>
-        <w:shd w:val="clear" w:color="auto" w:fill="FFFFFF"/>
-        <w:spacing w:after="240" w:line="240" w:lineRule="auto"/>
-        <w:rPr>
-          <w:rFonts w:ascii="Segoe UI" w:eastAsia="Times New Roman" w:hAnsi="Segoe UI" w:cs="Segoe UI"/>
-          <w:sz w:val="24"/>
-          <w:szCs w:val="24"/>
-          <w:lang w:val="en-US" w:eastAsia="es-ES"/>
-        </w:rPr>
-      </w:pPr>
-      <w:r>
-        <w:rPr>
-          <w:rFonts w:ascii="Segoe UI" w:eastAsia="Times New Roman" w:hAnsi="Segoe UI" w:cs="Segoe UI"/>
-          <w:sz w:val="24"/>
-          <w:szCs w:val="24"/>
-          <w:lang w:val="en-US" w:eastAsia="es-ES"/>
-        </w:rPr>
-        <w:t>When talking about a branch or a fork, the primary branch on the original repository is often referred to as the "upstream", since that is the main place that other changes will come in from. The branch/fork you are working on is then called the "downstream".</w:t>
-      </w:r>
-    </w:p>
     <w:sectPr>
-      <w:headerReference w:type="default" r:id="rId50"/>
+      <w:headerReference w:type="default" r:id="rId29"/>
       <w:pgSz w:w="12240" w:h="15840"/>
       <w:pgMar w:top="1417" w:right="1701" w:bottom="1417" w:left="1701" w:header="708" w:footer="708" w:gutter="0"/>
       <w:cols w:space="708"/>
@@ -5773,7 +5306,7 @@
 </file>
 
 <file path=customXml/itemProps1.xml><?xml version="1.0" encoding="utf-8"?>
-<ds:datastoreItem xmlns:ds="http://schemas.openxmlformats.org/officeDocument/2006/customXml" ds:itemID="{946A5E90-4BD9-43B5-A4D7-15CD0D8ED629}">
+<ds:datastoreItem xmlns:ds="http://schemas.openxmlformats.org/officeDocument/2006/customXml" ds:itemID="{21077BEF-A933-4A31-B52E-D0006C9A215E}">
   <ds:schemaRefs>
     <ds:schemaRef ds:uri="http://schemas.openxmlformats.org/officeDocument/2006/bibliography"/>
   </ds:schemaRefs>

</xml_diff>

<commit_message>
Traducción Versión ES v1.3
Estado: Por finalizar
</commit_message>
<xml_diff>
--- a/Informacion/Glosario (ES).docx
+++ b/Informacion/Glosario (ES).docx
@@ -2376,11 +2376,12 @@
           <w:color w:val="auto"/>
           <w:sz w:val="24"/>
           <w:szCs w:val="24"/>
-          <w:lang w:val="en-US" w:eastAsia="es-ES"/>
+          <w:lang w:val="es-ES" w:eastAsia="es-ES"/>
         </w:rPr>
       </w:pPr>
       <w:hyperlink r:id="rId7" w:anchor="blame" w:history="1">
         <w:bookmarkStart w:id="0" w:name="_Toc14812564"/>
+        <w:proofErr w:type="spellStart"/>
         <w:r>
           <w:rPr>
             <w:rFonts w:ascii="Segoe UI" w:eastAsia="Times New Roman" w:hAnsi="Segoe UI" w:cs="Segoe UI"/>
@@ -2389,11 +2390,12 @@
             <w:sz w:val="24"/>
             <w:szCs w:val="24"/>
             <w:u w:val="single"/>
-            <w:lang w:val="en-US" w:eastAsia="es-ES"/>
+            <w:lang w:val="es-ES" w:eastAsia="es-ES"/>
           </w:rPr>
           <w:t>Blame</w:t>
         </w:r>
         <w:bookmarkEnd w:id="0"/>
+        <w:proofErr w:type="spellEnd"/>
       </w:hyperlink>
     </w:p>
     <w:p>
@@ -2727,11 +2729,12 @@
           <w:color w:val="auto"/>
           <w:sz w:val="24"/>
           <w:szCs w:val="24"/>
-          <w:lang w:val="en-US" w:eastAsia="es-ES"/>
+          <w:lang w:val="es-ES" w:eastAsia="es-ES"/>
         </w:rPr>
       </w:pPr>
       <w:hyperlink r:id="rId10" w:anchor="collaborator" w:history="1">
         <w:bookmarkStart w:id="3" w:name="_Toc14812568"/>
+        <w:proofErr w:type="spellStart"/>
         <w:r>
           <w:rPr>
             <w:rFonts w:ascii="Segoe UI" w:eastAsia="Times New Roman" w:hAnsi="Segoe UI" w:cs="Segoe UI"/>
@@ -2740,11 +2743,12 @@
             <w:sz w:val="24"/>
             <w:szCs w:val="24"/>
             <w:u w:val="single"/>
-            <w:lang w:val="en-US" w:eastAsia="es-ES"/>
+            <w:lang w:val="es-ES" w:eastAsia="es-ES"/>
           </w:rPr>
           <w:t>Collaborator</w:t>
         </w:r>
         <w:bookmarkEnd w:id="3"/>
+        <w:proofErr w:type="spellEnd"/>
       </w:hyperlink>
     </w:p>
     <w:p>
@@ -2983,11 +2987,12 @@
           <w:color w:val="auto"/>
           <w:sz w:val="24"/>
           <w:szCs w:val="24"/>
-          <w:lang w:val="en-US" w:eastAsia="es-ES"/>
+          <w:lang w:val="es-ES" w:eastAsia="es-ES"/>
         </w:rPr>
       </w:pPr>
       <w:hyperlink r:id="rId12" w:anchor="contributor" w:history="1">
         <w:bookmarkStart w:id="5" w:name="_Toc14812570"/>
+        <w:proofErr w:type="spellStart"/>
         <w:r>
           <w:rPr>
             <w:rFonts w:ascii="Segoe UI" w:eastAsia="Times New Roman" w:hAnsi="Segoe UI" w:cs="Segoe UI"/>
@@ -2996,11 +3001,12 @@
             <w:sz w:val="24"/>
             <w:szCs w:val="24"/>
             <w:u w:val="single"/>
-            <w:lang w:val="en-US" w:eastAsia="es-ES"/>
+            <w:lang w:val="es-ES" w:eastAsia="es-ES"/>
           </w:rPr>
           <w:t>Contributor</w:t>
         </w:r>
         <w:bookmarkEnd w:id="5"/>
+        <w:proofErr w:type="spellEnd"/>
       </w:hyperlink>
     </w:p>
     <w:p>
@@ -3307,11 +3313,671 @@
           <w:color w:val="auto"/>
           <w:sz w:val="24"/>
           <w:szCs w:val="24"/>
-          <w:lang w:val="en-US" w:eastAsia="es-ES"/>
+          <w:lang w:val="es-ES" w:eastAsia="es-ES"/>
         </w:rPr>
       </w:pPr>
       <w:hyperlink r:id="rId15" w:anchor="fork" w:history="1">
         <w:bookmarkStart w:id="8" w:name="_Toc14812575"/>
+        <w:proofErr w:type="spellStart"/>
+        <w:r>
+          <w:rPr>
+            <w:rFonts w:ascii="Segoe UI" w:eastAsia="Times New Roman" w:hAnsi="Segoe UI" w:cs="Segoe UI"/>
+            <w:b/>
+            <w:bCs/>
+            <w:color w:val="auto"/>
+            <w:sz w:val="24"/>
+            <w:szCs w:val="24"/>
+            <w:u w:val="single"/>
+            <w:lang w:val="es-ES" w:eastAsia="es-ES"/>
+          </w:rPr>
+          <w:t>Fork</w:t>
+        </w:r>
+        <w:bookmarkEnd w:id="8"/>
+        <w:proofErr w:type="spellEnd"/>
+      </w:hyperlink>
+    </w:p>
+    <w:p>
+      <w:pPr>
+        <w:shd w:val="clear" w:color="auto" w:fill="FFFFFF"/>
+        <w:spacing w:after="240" w:line="240" w:lineRule="auto"/>
+        <w:rPr>
+          <w:rFonts w:ascii="Segoe UI" w:eastAsia="Times New Roman" w:hAnsi="Segoe UI" w:cs="Segoe UI"/>
+          <w:sz w:val="24"/>
+          <w:szCs w:val="24"/>
+          <w:lang w:val="es-ES" w:eastAsia="es-ES"/>
+        </w:rPr>
+      </w:pPr>
+      <w:r>
+        <w:rPr>
+          <w:rFonts w:ascii="Segoe UI" w:eastAsia="Times New Roman" w:hAnsi="Segoe UI" w:cs="Segoe UI"/>
+          <w:sz w:val="24"/>
+          <w:szCs w:val="24"/>
+          <w:lang w:val="es-ES" w:eastAsia="es-ES"/>
+        </w:rPr>
+        <w:t xml:space="preserve">Es una copia personal del repositorio de otro usuario. </w:t>
+      </w:r>
+      <w:r>
+        <w:rPr>
+          <w:rFonts w:ascii="Segoe UI" w:eastAsia="Times New Roman" w:hAnsi="Segoe UI" w:cs="Segoe UI"/>
+          <w:sz w:val="24"/>
+          <w:szCs w:val="24"/>
+          <w:lang w:val="es-ES" w:eastAsia="es-ES"/>
+        </w:rPr>
+        <w:t xml:space="preserve">Permiten realizar cambios en proyectos sin afectar el original. Estos Forks permanecen relacionados al original siendo posible enviar </w:t>
+      </w:r>
+      <w:proofErr w:type="spellStart"/>
+      <w:r>
+        <w:rPr>
+          <w:rFonts w:ascii="Segoe UI" w:eastAsia="Times New Roman" w:hAnsi="Segoe UI" w:cs="Segoe UI"/>
+          <w:sz w:val="24"/>
+          <w:szCs w:val="24"/>
+          <w:lang w:val="es-ES" w:eastAsia="es-ES"/>
+        </w:rPr>
+        <w:t>Pull</w:t>
+      </w:r>
+      <w:proofErr w:type="spellEnd"/>
+      <w:r>
+        <w:rPr>
+          <w:rFonts w:ascii="Segoe UI" w:eastAsia="Times New Roman" w:hAnsi="Segoe UI" w:cs="Segoe UI"/>
+          <w:sz w:val="24"/>
+          <w:szCs w:val="24"/>
+          <w:lang w:val="es-ES" w:eastAsia="es-ES"/>
+        </w:rPr>
+        <w:t xml:space="preserve"> </w:t>
+      </w:r>
+      <w:proofErr w:type="spellStart"/>
+      <w:r>
+        <w:rPr>
+          <w:rFonts w:ascii="Segoe UI" w:eastAsia="Times New Roman" w:hAnsi="Segoe UI" w:cs="Segoe UI"/>
+          <w:sz w:val="24"/>
+          <w:szCs w:val="24"/>
+          <w:lang w:val="es-ES" w:eastAsia="es-ES"/>
+        </w:rPr>
+        <w:t>Requests</w:t>
+      </w:r>
+      <w:proofErr w:type="spellEnd"/>
+      <w:r>
+        <w:rPr>
+          <w:rFonts w:ascii="Segoe UI" w:eastAsia="Times New Roman" w:hAnsi="Segoe UI" w:cs="Segoe UI"/>
+          <w:sz w:val="24"/>
+          <w:szCs w:val="24"/>
+          <w:lang w:val="es-ES" w:eastAsia="es-ES"/>
+        </w:rPr>
+        <w:t xml:space="preserve"> al autor original para que autorice los cambios en su repositorio.</w:t>
+      </w:r>
+    </w:p>
+    <w:p>
+      <w:pPr>
+        <w:pStyle w:val="Ttulo1"/>
+        <w:rPr>
+          <w:rFonts w:ascii="Segoe UI" w:eastAsia="Times New Roman" w:hAnsi="Segoe UI" w:cs="Segoe UI"/>
+          <w:b/>
+          <w:color w:val="auto"/>
+          <w:sz w:val="24"/>
+          <w:szCs w:val="24"/>
+          <w:lang w:val="en-US" w:eastAsia="es-ES"/>
+        </w:rPr>
+      </w:pPr>
+      <w:hyperlink r:id="rId16" w:anchor="git" w:history="1">
+        <w:bookmarkStart w:id="9" w:name="_Toc14812576"/>
+        <w:proofErr w:type="spellStart"/>
+        <w:r>
+          <w:rPr>
+            <w:rFonts w:ascii="Segoe UI" w:eastAsia="Times New Roman" w:hAnsi="Segoe UI" w:cs="Segoe UI"/>
+            <w:b/>
+            <w:color w:val="auto"/>
+            <w:sz w:val="24"/>
+            <w:szCs w:val="24"/>
+            <w:u w:val="single"/>
+            <w:lang w:val="en-US" w:eastAsia="es-ES"/>
+          </w:rPr>
+          <w:t>Git</w:t>
+        </w:r>
+        <w:bookmarkEnd w:id="9"/>
+        <w:proofErr w:type="spellEnd"/>
+      </w:hyperlink>
+    </w:p>
+    <w:p>
+      <w:pPr>
+        <w:shd w:val="clear" w:color="auto" w:fill="FFFFFF"/>
+        <w:spacing w:after="240" w:line="240" w:lineRule="auto"/>
+        <w:rPr>
+          <w:rFonts w:ascii="Segoe UI" w:eastAsia="Times New Roman" w:hAnsi="Segoe UI" w:cs="Segoe UI"/>
+          <w:sz w:val="24"/>
+          <w:szCs w:val="24"/>
+          <w:lang w:val="es-ES" w:eastAsia="es-ES"/>
+        </w:rPr>
+      </w:pPr>
+      <w:proofErr w:type="spellStart"/>
+      <w:r>
+        <w:rPr>
+          <w:rFonts w:ascii="Segoe UI" w:eastAsia="Times New Roman" w:hAnsi="Segoe UI" w:cs="Segoe UI"/>
+          <w:sz w:val="24"/>
+          <w:szCs w:val="24"/>
+          <w:lang w:val="es-ES" w:eastAsia="es-ES"/>
+        </w:rPr>
+        <w:t>Git</w:t>
+      </w:r>
+      <w:proofErr w:type="spellEnd"/>
+      <w:r>
+        <w:rPr>
+          <w:rFonts w:ascii="Segoe UI" w:eastAsia="Times New Roman" w:hAnsi="Segoe UI" w:cs="Segoe UI"/>
+          <w:sz w:val="24"/>
+          <w:szCs w:val="24"/>
+          <w:lang w:val="es-ES" w:eastAsia="es-ES"/>
+        </w:rPr>
+        <w:t xml:space="preserve"> </w:t>
+      </w:r>
+      <w:r>
+        <w:rPr>
+          <w:rFonts w:ascii="Segoe UI" w:eastAsia="Times New Roman" w:hAnsi="Segoe UI" w:cs="Segoe UI"/>
+          <w:sz w:val="24"/>
+          <w:szCs w:val="24"/>
+          <w:lang w:val="es-ES" w:eastAsia="es-ES"/>
+        </w:rPr>
+        <w:t xml:space="preserve">es un programa </w:t>
+      </w:r>
+      <w:r>
+        <w:rPr>
+          <w:rFonts w:ascii="Segoe UI" w:eastAsia="Times New Roman" w:hAnsi="Segoe UI" w:cs="Segoe UI"/>
+          <w:sz w:val="24"/>
+          <w:szCs w:val="24"/>
+          <w:lang w:val="es-ES" w:eastAsia="es-ES"/>
+        </w:rPr>
+        <w:t xml:space="preserve">open </w:t>
+      </w:r>
+      <w:proofErr w:type="spellStart"/>
+      <w:r>
+        <w:rPr>
+          <w:rFonts w:ascii="Segoe UI" w:eastAsia="Times New Roman" w:hAnsi="Segoe UI" w:cs="Segoe UI"/>
+          <w:sz w:val="24"/>
+          <w:szCs w:val="24"/>
+          <w:lang w:val="es-ES" w:eastAsia="es-ES"/>
+        </w:rPr>
+        <w:t>source</w:t>
+      </w:r>
+      <w:proofErr w:type="spellEnd"/>
+      <w:r>
+        <w:rPr>
+          <w:rFonts w:ascii="Segoe UI" w:eastAsia="Times New Roman" w:hAnsi="Segoe UI" w:cs="Segoe UI"/>
+          <w:sz w:val="24"/>
+          <w:szCs w:val="24"/>
+          <w:lang w:val="es-ES" w:eastAsia="es-ES"/>
+        </w:rPr>
+        <w:t xml:space="preserve"> </w:t>
+      </w:r>
+      <w:r>
+        <w:rPr>
+          <w:rFonts w:ascii="Segoe UI" w:eastAsia="Times New Roman" w:hAnsi="Segoe UI" w:cs="Segoe UI"/>
+          <w:sz w:val="24"/>
+          <w:szCs w:val="24"/>
+          <w:lang w:val="es-ES" w:eastAsia="es-ES"/>
+        </w:rPr>
+        <w:t>para llevar registro de cambios en archivos de texto.</w:t>
+      </w:r>
+    </w:p>
+    <w:p>
+      <w:pPr>
+        <w:pStyle w:val="Ttulo1"/>
+        <w:rPr>
+          <w:rFonts w:ascii="Segoe UI" w:eastAsia="Times New Roman" w:hAnsi="Segoe UI" w:cs="Segoe UI"/>
+          <w:b/>
+          <w:color w:val="auto"/>
+          <w:sz w:val="24"/>
+          <w:szCs w:val="24"/>
+          <w:u w:val="single"/>
+          <w:lang w:val="es-ES" w:eastAsia="es-ES"/>
+        </w:rPr>
+      </w:pPr>
+      <w:hyperlink r:id="rId17" w:anchor="git" w:history="1">
+        <w:r>
+          <w:rPr>
+            <w:rFonts w:ascii="Segoe UI" w:eastAsia="Times New Roman" w:hAnsi="Segoe UI" w:cs="Segoe UI"/>
+            <w:b/>
+            <w:color w:val="auto"/>
+            <w:sz w:val="24"/>
+            <w:szCs w:val="24"/>
+            <w:u w:val="single"/>
+            <w:lang w:val="es-ES" w:eastAsia="es-ES"/>
+          </w:rPr>
+          <w:t>Git</w:t>
+        </w:r>
+      </w:hyperlink>
+      <w:r>
+        <w:rPr>
+          <w:rFonts w:ascii="Segoe UI" w:eastAsia="Times New Roman" w:hAnsi="Segoe UI" w:cs="Segoe UI"/>
+          <w:b/>
+          <w:color w:val="auto"/>
+          <w:sz w:val="24"/>
+          <w:szCs w:val="24"/>
+          <w:u w:val="single"/>
+          <w:lang w:val="es-ES" w:eastAsia="es-ES"/>
+        </w:rPr>
+        <w:t>Hub</w:t>
+      </w:r>
+    </w:p>
+    <w:p>
+      <w:pPr>
+        <w:shd w:val="clear" w:color="auto" w:fill="FFFFFF"/>
+        <w:spacing w:after="240" w:line="240" w:lineRule="auto"/>
+        <w:rPr>
+          <w:rFonts w:ascii="Segoe UI" w:eastAsia="Times New Roman" w:hAnsi="Segoe UI" w:cs="Segoe UI"/>
+          <w:sz w:val="24"/>
+          <w:szCs w:val="24"/>
+          <w:lang w:val="es-ES" w:eastAsia="es-ES"/>
+        </w:rPr>
+      </w:pPr>
+      <w:r>
+        <w:rPr>
+          <w:rFonts w:ascii="Segoe UI" w:eastAsia="Times New Roman" w:hAnsi="Segoe UI" w:cs="Segoe UI"/>
+          <w:sz w:val="24"/>
+          <w:szCs w:val="24"/>
+          <w:lang w:val="es-ES" w:eastAsia="es-ES"/>
+        </w:rPr>
+        <w:t>G</w:t>
+      </w:r>
+    </w:p>
+    <w:p>
+      <w:pPr>
+        <w:pStyle w:val="Ttulo1"/>
+        <w:rPr>
+          <w:rFonts w:ascii="Segoe UI" w:eastAsia="Times New Roman" w:hAnsi="Segoe UI" w:cs="Segoe UI"/>
+          <w:b/>
+          <w:color w:val="auto"/>
+          <w:sz w:val="24"/>
+          <w:szCs w:val="24"/>
+          <w:u w:val="single"/>
+          <w:lang w:val="en-US" w:eastAsia="es-ES"/>
+        </w:rPr>
+      </w:pPr>
+      <w:hyperlink r:id="rId18" w:anchor="git" w:history="1">
+        <w:proofErr w:type="spellStart"/>
+        <w:r>
+          <w:rPr>
+            <w:rFonts w:ascii="Segoe UI" w:eastAsia="Times New Roman" w:hAnsi="Segoe UI" w:cs="Segoe UI"/>
+            <w:b/>
+            <w:color w:val="auto"/>
+            <w:sz w:val="24"/>
+            <w:szCs w:val="24"/>
+            <w:u w:val="single"/>
+            <w:lang w:val="es-ES" w:eastAsia="es-ES"/>
+          </w:rPr>
+          <w:t>Git</w:t>
+        </w:r>
+        <w:proofErr w:type="spellEnd"/>
+      </w:hyperlink>
+      <w:r>
+        <w:rPr>
+          <w:rFonts w:ascii="Segoe UI" w:eastAsia="Times New Roman" w:hAnsi="Segoe UI" w:cs="Segoe UI"/>
+          <w:b/>
+          <w:color w:val="auto"/>
+          <w:sz w:val="24"/>
+          <w:szCs w:val="24"/>
+          <w:u w:val="single"/>
+          <w:lang w:val="en-US" w:eastAsia="es-ES"/>
+        </w:rPr>
+        <w:t>Kraken</w:t>
+      </w:r>
+    </w:p>
+    <w:p>
+      <w:pPr>
+        <w:shd w:val="clear" w:color="auto" w:fill="FFFFFF"/>
+        <w:spacing w:after="240" w:line="240" w:lineRule="auto"/>
+        <w:rPr>
+          <w:rFonts w:ascii="Segoe UI" w:eastAsia="Times New Roman" w:hAnsi="Segoe UI" w:cs="Segoe UI"/>
+          <w:b/>
+          <w:sz w:val="24"/>
+          <w:szCs w:val="24"/>
+          <w:u w:val="single"/>
+          <w:lang w:val="es-ES" w:eastAsia="es-ES"/>
+        </w:rPr>
+      </w:pPr>
+      <w:r>
+        <w:rPr>
+          <w:rFonts w:ascii="Segoe UI" w:eastAsia="Times New Roman" w:hAnsi="Segoe UI" w:cs="Segoe UI"/>
+          <w:sz w:val="24"/>
+          <w:szCs w:val="24"/>
+          <w:lang w:val="es-ES" w:eastAsia="es-ES"/>
+        </w:rPr>
+        <w:t>Cliente</w:t>
+      </w:r>
+    </w:p>
+    <w:p>
+      <w:pPr>
+        <w:pStyle w:val="Ttulo1"/>
+        <w:rPr>
+          <w:rFonts w:ascii="Segoe UI" w:eastAsia="Times New Roman" w:hAnsi="Segoe UI" w:cs="Segoe UI"/>
+          <w:b/>
+          <w:color w:val="auto"/>
+          <w:sz w:val="24"/>
+          <w:szCs w:val="24"/>
+          <w:u w:val="single"/>
+          <w:lang w:val="en-US" w:eastAsia="es-ES"/>
+        </w:rPr>
+      </w:pPr>
+      <w:hyperlink r:id="rId19" w:anchor="git" w:history="1">
+        <w:proofErr w:type="spellStart"/>
+        <w:r>
+          <w:rPr>
+            <w:rFonts w:ascii="Segoe UI" w:eastAsia="Times New Roman" w:hAnsi="Segoe UI" w:cs="Segoe UI"/>
+            <w:b/>
+            <w:color w:val="auto"/>
+            <w:sz w:val="24"/>
+            <w:szCs w:val="24"/>
+            <w:u w:val="single"/>
+            <w:lang w:val="en-US" w:eastAsia="es-ES"/>
+          </w:rPr>
+          <w:t>Git</w:t>
+        </w:r>
+      </w:hyperlink>
+      <w:r>
+        <w:rPr>
+          <w:rFonts w:ascii="Segoe UI" w:eastAsia="Times New Roman" w:hAnsi="Segoe UI" w:cs="Segoe UI"/>
+          <w:b/>
+          <w:color w:val="auto"/>
+          <w:sz w:val="24"/>
+          <w:szCs w:val="24"/>
+          <w:u w:val="single"/>
+          <w:lang w:val="en-US" w:eastAsia="es-ES"/>
+        </w:rPr>
+        <w:t>Flo</w:t>
+      </w:r>
+      <w:bookmarkStart w:id="10" w:name="_GoBack"/>
+      <w:bookmarkEnd w:id="10"/>
+      <w:r>
+        <w:rPr>
+          <w:rFonts w:ascii="Segoe UI" w:eastAsia="Times New Roman" w:hAnsi="Segoe UI" w:cs="Segoe UI"/>
+          <w:b/>
+          <w:color w:val="auto"/>
+          <w:sz w:val="24"/>
+          <w:szCs w:val="24"/>
+          <w:u w:val="single"/>
+          <w:lang w:val="en-US" w:eastAsia="es-ES"/>
+        </w:rPr>
+        <w:t>w</w:t>
+      </w:r>
+      <w:proofErr w:type="spellEnd"/>
+    </w:p>
+    <w:p>
+      <w:pPr>
+        <w:shd w:val="clear" w:color="auto" w:fill="FFFFFF"/>
+        <w:spacing w:after="240" w:line="240" w:lineRule="auto"/>
+        <w:rPr>
+          <w:rFonts w:ascii="Segoe UI" w:eastAsia="Times New Roman" w:hAnsi="Segoe UI" w:cs="Segoe UI"/>
+          <w:sz w:val="24"/>
+          <w:szCs w:val="24"/>
+          <w:lang w:val="es-ES" w:eastAsia="es-ES"/>
+        </w:rPr>
+      </w:pPr>
+      <w:r>
+        <w:rPr>
+          <w:rFonts w:ascii="Segoe UI" w:eastAsia="Times New Roman" w:hAnsi="Segoe UI" w:cs="Segoe UI"/>
+          <w:sz w:val="24"/>
+          <w:szCs w:val="24"/>
+          <w:lang w:val="es-ES" w:eastAsia="es-ES"/>
+        </w:rPr>
+        <w:t>G</w:t>
+      </w:r>
+    </w:p>
+    <w:p>
+      <w:pPr>
+        <w:pStyle w:val="Ttulo1"/>
+        <w:rPr>
+          <w:rFonts w:ascii="Segoe UI" w:eastAsia="Times New Roman" w:hAnsi="Segoe UI" w:cs="Segoe UI"/>
+          <w:color w:val="auto"/>
+          <w:sz w:val="24"/>
+          <w:szCs w:val="24"/>
+          <w:u w:val="single"/>
+          <w:lang w:val="en-US" w:eastAsia="es-ES"/>
+        </w:rPr>
+      </w:pPr>
+      <w:hyperlink r:id="rId20" w:anchor="issue" w:history="1">
+        <w:bookmarkStart w:id="11" w:name="_Toc14812577"/>
+        <w:r>
+          <w:rPr>
+            <w:rFonts w:ascii="Segoe UI" w:eastAsia="Times New Roman" w:hAnsi="Segoe UI" w:cs="Segoe UI"/>
+            <w:color w:val="auto"/>
+            <w:sz w:val="24"/>
+            <w:szCs w:val="24"/>
+            <w:u w:val="single"/>
+            <w:lang w:val="en-US" w:eastAsia="es-ES"/>
+          </w:rPr>
+          <w:t>Issue</w:t>
+        </w:r>
+        <w:bookmarkEnd w:id="11"/>
+      </w:hyperlink>
+    </w:p>
+    <w:p>
+      <w:pPr>
+        <w:shd w:val="clear" w:color="auto" w:fill="FFFFFF"/>
+        <w:spacing w:after="240" w:line="240" w:lineRule="auto"/>
+        <w:rPr>
+          <w:rFonts w:ascii="Segoe UI" w:eastAsia="Times New Roman" w:hAnsi="Segoe UI" w:cs="Segoe UI"/>
+          <w:sz w:val="24"/>
+          <w:szCs w:val="24"/>
+          <w:lang w:val="es-ES" w:eastAsia="es-ES"/>
+        </w:rPr>
+      </w:pPr>
+      <w:r>
+        <w:rPr>
+          <w:rFonts w:ascii="Segoe UI" w:eastAsia="Times New Roman" w:hAnsi="Segoe UI" w:cs="Segoe UI"/>
+          <w:sz w:val="24"/>
+          <w:szCs w:val="24"/>
+          <w:lang w:val="es-ES" w:eastAsia="es-ES"/>
+        </w:rPr>
+        <w:t xml:space="preserve">Son sugerencias, tareas o preguntas relacionadas al repositorio. </w:t>
+      </w:r>
+      <w:r>
+        <w:rPr>
+          <w:rFonts w:ascii="Segoe UI" w:eastAsia="Times New Roman" w:hAnsi="Segoe UI" w:cs="Segoe UI"/>
+          <w:sz w:val="24"/>
+          <w:szCs w:val="24"/>
+          <w:lang w:val="es-ES" w:eastAsia="es-ES"/>
+        </w:rPr>
+        <w:t xml:space="preserve">Cualquiera con acceso al repositorio puede crearlas y son moderadas por los colaboradores del mismo. Cada </w:t>
+      </w:r>
+      <w:proofErr w:type="spellStart"/>
+      <w:r>
+        <w:rPr>
+          <w:rFonts w:ascii="Segoe UI" w:eastAsia="Times New Roman" w:hAnsi="Segoe UI" w:cs="Segoe UI"/>
+          <w:sz w:val="24"/>
+          <w:szCs w:val="24"/>
+          <w:lang w:val="es-ES" w:eastAsia="es-ES"/>
+        </w:rPr>
+        <w:t>Issue</w:t>
+      </w:r>
+      <w:proofErr w:type="spellEnd"/>
+      <w:r>
+        <w:rPr>
+          <w:rFonts w:ascii="Segoe UI" w:eastAsia="Times New Roman" w:hAnsi="Segoe UI" w:cs="Segoe UI"/>
+          <w:sz w:val="24"/>
+          <w:szCs w:val="24"/>
+          <w:lang w:val="es-ES" w:eastAsia="es-ES"/>
+        </w:rPr>
+        <w:t xml:space="preserve"> tiene su propio foro y puede ser asignado a un usuario.</w:t>
+      </w:r>
+    </w:p>
+    <w:p>
+      <w:pPr>
+        <w:pStyle w:val="Ttulo1"/>
+        <w:rPr>
+          <w:rFonts w:ascii="Segoe UI" w:eastAsia="Times New Roman" w:hAnsi="Segoe UI" w:cs="Segoe UI"/>
+          <w:b/>
+          <w:bCs/>
+          <w:color w:val="auto"/>
+          <w:sz w:val="24"/>
+          <w:szCs w:val="24"/>
+          <w:u w:val="single"/>
+          <w:lang w:val="es-ES" w:eastAsia="es-ES"/>
+        </w:rPr>
+      </w:pPr>
+      <w:hyperlink r:id="rId21" w:anchor="merge" w:history="1">
+        <w:bookmarkStart w:id="12" w:name="_Toc14812579"/>
+        <w:proofErr w:type="spellStart"/>
+        <w:r>
+          <w:rPr>
+            <w:rFonts w:ascii="Segoe UI" w:eastAsia="Times New Roman" w:hAnsi="Segoe UI" w:cs="Segoe UI"/>
+            <w:b/>
+            <w:bCs/>
+            <w:color w:val="auto"/>
+            <w:sz w:val="24"/>
+            <w:szCs w:val="24"/>
+            <w:u w:val="single"/>
+            <w:lang w:val="es-ES" w:eastAsia="es-ES"/>
+          </w:rPr>
+          <w:t>Merge</w:t>
+        </w:r>
+        <w:bookmarkEnd w:id="12"/>
+        <w:proofErr w:type="spellEnd"/>
+      </w:hyperlink>
+    </w:p>
+    <w:p>
+      <w:pPr>
+        <w:shd w:val="clear" w:color="auto" w:fill="FFFFFF"/>
+        <w:spacing w:after="240" w:line="240" w:lineRule="auto"/>
+        <w:rPr>
+          <w:rFonts w:ascii="Segoe UI" w:eastAsia="Times New Roman" w:hAnsi="Segoe UI" w:cs="Segoe UI"/>
+          <w:sz w:val="24"/>
+          <w:szCs w:val="24"/>
+          <w:lang w:val="es-ES" w:eastAsia="es-ES"/>
+        </w:rPr>
+      </w:pPr>
+      <w:r>
+        <w:rPr>
+          <w:rFonts w:ascii="Segoe UI" w:eastAsia="Times New Roman" w:hAnsi="Segoe UI" w:cs="Segoe UI"/>
+          <w:sz w:val="24"/>
+          <w:szCs w:val="24"/>
+          <w:lang w:val="es-ES" w:eastAsia="es-ES"/>
+        </w:rPr>
+        <w:t xml:space="preserve">Toma los cambios de una rama y los aplica a otra que </w:t>
+      </w:r>
+      <w:proofErr w:type="spellStart"/>
+      <w:r>
+        <w:rPr>
+          <w:rFonts w:ascii="Segoe UI" w:eastAsia="Times New Roman" w:hAnsi="Segoe UI" w:cs="Segoe UI"/>
+          <w:sz w:val="24"/>
+          <w:szCs w:val="24"/>
+          <w:lang w:val="es-ES" w:eastAsia="es-ES"/>
+        </w:rPr>
+        <w:t>perteneza</w:t>
+      </w:r>
+      <w:proofErr w:type="spellEnd"/>
+      <w:r>
+        <w:rPr>
+          <w:rFonts w:ascii="Segoe UI" w:eastAsia="Times New Roman" w:hAnsi="Segoe UI" w:cs="Segoe UI"/>
+          <w:sz w:val="24"/>
+          <w:szCs w:val="24"/>
+          <w:lang w:val="es-ES" w:eastAsia="es-ES"/>
+        </w:rPr>
+        <w:t xml:space="preserve"> al mismo repositorio o un </w:t>
+      </w:r>
+      <w:proofErr w:type="spellStart"/>
+      <w:r>
+        <w:rPr>
+          <w:rFonts w:ascii="Segoe UI" w:eastAsia="Times New Roman" w:hAnsi="Segoe UI" w:cs="Segoe UI"/>
+          <w:i/>
+          <w:sz w:val="24"/>
+          <w:szCs w:val="24"/>
+          <w:lang w:val="es-ES" w:eastAsia="es-ES"/>
+        </w:rPr>
+        <w:t>Fork</w:t>
+      </w:r>
+      <w:proofErr w:type="spellEnd"/>
+      <w:r>
+        <w:rPr>
+          <w:rFonts w:ascii="Segoe UI" w:eastAsia="Times New Roman" w:hAnsi="Segoe UI" w:cs="Segoe UI"/>
+          <w:i/>
+          <w:sz w:val="24"/>
+          <w:szCs w:val="24"/>
+          <w:lang w:val="es-ES" w:eastAsia="es-ES"/>
+        </w:rPr>
+        <w:t xml:space="preserve">. </w:t>
+      </w:r>
+      <w:r>
+        <w:rPr>
+          <w:rFonts w:ascii="Segoe UI" w:eastAsia="Times New Roman" w:hAnsi="Segoe UI" w:cs="Segoe UI"/>
+          <w:sz w:val="24"/>
+          <w:szCs w:val="24"/>
+          <w:lang w:val="es-ES" w:eastAsia="es-ES"/>
+        </w:rPr>
+        <w:t xml:space="preserve">Generalmente se hace mediante un </w:t>
+      </w:r>
+      <w:proofErr w:type="spellStart"/>
+      <w:r>
+        <w:rPr>
+          <w:rFonts w:ascii="Segoe UI" w:eastAsia="Times New Roman" w:hAnsi="Segoe UI" w:cs="Segoe UI"/>
+          <w:sz w:val="24"/>
+          <w:szCs w:val="24"/>
+          <w:lang w:val="es-ES" w:eastAsia="es-ES"/>
+        </w:rPr>
+        <w:t>Pull</w:t>
+      </w:r>
+      <w:proofErr w:type="spellEnd"/>
+      <w:r>
+        <w:rPr>
+          <w:rFonts w:ascii="Segoe UI" w:eastAsia="Times New Roman" w:hAnsi="Segoe UI" w:cs="Segoe UI"/>
+          <w:sz w:val="24"/>
+          <w:szCs w:val="24"/>
+          <w:lang w:val="es-ES" w:eastAsia="es-ES"/>
+        </w:rPr>
+        <w:t xml:space="preserve"> </w:t>
+      </w:r>
+      <w:proofErr w:type="spellStart"/>
+      <w:r>
+        <w:rPr>
+          <w:rFonts w:ascii="Segoe UI" w:eastAsia="Times New Roman" w:hAnsi="Segoe UI" w:cs="Segoe UI"/>
+          <w:sz w:val="24"/>
+          <w:szCs w:val="24"/>
+          <w:lang w:val="es-ES" w:eastAsia="es-ES"/>
+        </w:rPr>
+        <w:t>Request</w:t>
+      </w:r>
+      <w:proofErr w:type="spellEnd"/>
+      <w:r>
+        <w:rPr>
+          <w:rFonts w:ascii="Segoe UI" w:eastAsia="Times New Roman" w:hAnsi="Segoe UI" w:cs="Segoe UI"/>
+          <w:sz w:val="24"/>
+          <w:szCs w:val="24"/>
+          <w:lang w:val="es-ES" w:eastAsia="es-ES"/>
+        </w:rPr>
+        <w:t xml:space="preserve"> (que puede considerarse como una solicitud de </w:t>
+      </w:r>
+      <w:proofErr w:type="spellStart"/>
+      <w:r>
+        <w:rPr>
+          <w:rFonts w:ascii="Segoe UI" w:eastAsia="Times New Roman" w:hAnsi="Segoe UI" w:cs="Segoe UI"/>
+          <w:sz w:val="24"/>
+          <w:szCs w:val="24"/>
+          <w:lang w:val="es-ES" w:eastAsia="es-ES"/>
+        </w:rPr>
+        <w:t>Mergear</w:t>
+      </w:r>
+      <w:proofErr w:type="spellEnd"/>
+      <w:r>
+        <w:rPr>
+          <w:rFonts w:ascii="Segoe UI" w:eastAsia="Times New Roman" w:hAnsi="Segoe UI" w:cs="Segoe UI"/>
+          <w:sz w:val="24"/>
+          <w:szCs w:val="24"/>
+          <w:lang w:val="es-ES" w:eastAsia="es-ES"/>
+        </w:rPr>
+        <w:t>).</w:t>
+      </w:r>
+    </w:p>
+    <w:p>
+      <w:pPr>
+        <w:pStyle w:val="Ttulo1"/>
+        <w:rPr>
+          <w:rFonts w:ascii="Segoe UI" w:eastAsia="Times New Roman" w:hAnsi="Segoe UI" w:cs="Segoe UI"/>
+          <w:b/>
+          <w:bCs/>
+          <w:color w:val="auto"/>
+          <w:sz w:val="24"/>
+          <w:szCs w:val="24"/>
+          <w:lang w:val="en-US" w:eastAsia="es-ES"/>
+        </w:rPr>
+      </w:pPr>
+      <w:hyperlink r:id="rId22" w:anchor="pull" w:history="1">
+        <w:bookmarkStart w:id="13" w:name="_Toc14812583"/>
         <w:r>
           <w:rPr>
             <w:rFonts w:ascii="Segoe UI" w:eastAsia="Times New Roman" w:hAnsi="Segoe UI" w:cs="Segoe UI"/>
@@ -3323,9 +3989,9 @@
             <w:u w:val="single"/>
             <w:lang w:val="en-US" w:eastAsia="es-ES"/>
           </w:rPr>
-          <w:t>Fork</w:t>
-        </w:r>
-        <w:bookmarkEnd w:id="8"/>
+          <w:t>Pull</w:t>
+        </w:r>
+        <w:bookmarkEnd w:id="13"/>
       </w:hyperlink>
     </w:p>
     <w:p>
@@ -3339,24 +4005,6 @@
           <w:lang w:val="es-ES" w:eastAsia="es-ES"/>
         </w:rPr>
       </w:pPr>
-      <w:r>
-        <w:rPr>
-          <w:rFonts w:ascii="Segoe UI" w:eastAsia="Times New Roman" w:hAnsi="Segoe UI" w:cs="Segoe UI"/>
-          <w:sz w:val="24"/>
-          <w:szCs w:val="24"/>
-          <w:lang w:val="es-ES" w:eastAsia="es-ES"/>
-        </w:rPr>
-        <w:t xml:space="preserve">Es una copia personal del repositorio de otro usuario. </w:t>
-      </w:r>
-      <w:r>
-        <w:rPr>
-          <w:rFonts w:ascii="Segoe UI" w:eastAsia="Times New Roman" w:hAnsi="Segoe UI" w:cs="Segoe UI"/>
-          <w:sz w:val="24"/>
-          <w:szCs w:val="24"/>
-          <w:lang w:val="es-ES" w:eastAsia="es-ES"/>
-        </w:rPr>
-        <w:t xml:space="preserve">Permiten realizar cambios en proyectos sin afectar el original. Estos Forks permanecen relacionados al original siendo posible enviar </w:t>
-      </w:r>
       <w:proofErr w:type="spellStart"/>
       <w:r>
         <w:rPr>
@@ -3365,7 +4013,7 @@
           <w:szCs w:val="24"/>
           <w:lang w:val="es-ES" w:eastAsia="es-ES"/>
         </w:rPr>
-        <w:t>Pull</w:t>
+        <w:t>Fetch</w:t>
       </w:r>
       <w:proofErr w:type="spellEnd"/>
       <w:r>
@@ -3375,7 +4023,7 @@
           <w:szCs w:val="24"/>
           <w:lang w:val="es-ES" w:eastAsia="es-ES"/>
         </w:rPr>
-        <w:t xml:space="preserve"> </w:t>
+        <w:t xml:space="preserve"> + </w:t>
       </w:r>
       <w:proofErr w:type="spellStart"/>
       <w:r>
@@ -3385,311 +4033,9 @@
           <w:szCs w:val="24"/>
           <w:lang w:val="es-ES" w:eastAsia="es-ES"/>
         </w:rPr>
-        <w:t>Requests</w:t>
+        <w:t>Merge</w:t>
       </w:r>
       <w:proofErr w:type="spellEnd"/>
-      <w:r>
-        <w:rPr>
-          <w:rFonts w:ascii="Segoe UI" w:eastAsia="Times New Roman" w:hAnsi="Segoe UI" w:cs="Segoe UI"/>
-          <w:sz w:val="24"/>
-          <w:szCs w:val="24"/>
-          <w:lang w:val="es-ES" w:eastAsia="es-ES"/>
-        </w:rPr>
-        <w:t xml:space="preserve"> al autor original para que autorice los cambios en su repositorio.</w:t>
-      </w:r>
-    </w:p>
-    <w:p>
-      <w:pPr>
-        <w:pStyle w:val="Ttulo1"/>
-        <w:rPr>
-          <w:rFonts w:ascii="Segoe UI" w:eastAsia="Times New Roman" w:hAnsi="Segoe UI" w:cs="Segoe UI"/>
-          <w:b/>
-          <w:color w:val="auto"/>
-          <w:sz w:val="24"/>
-          <w:szCs w:val="24"/>
-          <w:lang w:val="en-US" w:eastAsia="es-ES"/>
-        </w:rPr>
-      </w:pPr>
-      <w:hyperlink r:id="rId16" w:anchor="git" w:history="1">
-        <w:bookmarkStart w:id="9" w:name="_Toc14812576"/>
-        <w:proofErr w:type="spellStart"/>
-        <w:r>
-          <w:rPr>
-            <w:rFonts w:ascii="Segoe UI" w:eastAsia="Times New Roman" w:hAnsi="Segoe UI" w:cs="Segoe UI"/>
-            <w:b/>
-            <w:color w:val="auto"/>
-            <w:sz w:val="24"/>
-            <w:szCs w:val="24"/>
-            <w:u w:val="single"/>
-            <w:lang w:val="en-US" w:eastAsia="es-ES"/>
-          </w:rPr>
-          <w:t>Git</w:t>
-        </w:r>
-        <w:bookmarkEnd w:id="9"/>
-        <w:proofErr w:type="spellEnd"/>
-      </w:hyperlink>
-    </w:p>
-    <w:p>
-      <w:pPr>
-        <w:shd w:val="clear" w:color="auto" w:fill="FFFFFF"/>
-        <w:spacing w:after="240" w:line="240" w:lineRule="auto"/>
-        <w:rPr>
-          <w:rFonts w:ascii="Segoe UI" w:eastAsia="Times New Roman" w:hAnsi="Segoe UI" w:cs="Segoe UI"/>
-          <w:sz w:val="24"/>
-          <w:szCs w:val="24"/>
-          <w:lang w:val="en-US" w:eastAsia="es-ES"/>
-        </w:rPr>
-      </w:pPr>
-      <w:r>
-        <w:rPr>
-          <w:rFonts w:ascii="Segoe UI" w:eastAsia="Times New Roman" w:hAnsi="Segoe UI" w:cs="Segoe UI"/>
-          <w:sz w:val="24"/>
-          <w:szCs w:val="24"/>
-          <w:lang w:val="en-US" w:eastAsia="es-ES"/>
-        </w:rPr>
-        <w:t>Git is an open source program for tracking changes in text files, and is the core technology that GitHub, the social and user interface, is built on top of.</w:t>
-      </w:r>
-    </w:p>
-    <w:p>
-      <w:pPr>
-        <w:pStyle w:val="Ttulo1"/>
-        <w:rPr>
-          <w:rFonts w:ascii="Segoe UI" w:eastAsia="Times New Roman" w:hAnsi="Segoe UI" w:cs="Segoe UI"/>
-          <w:b/>
-          <w:color w:val="auto"/>
-          <w:sz w:val="24"/>
-          <w:szCs w:val="24"/>
-          <w:u w:val="single"/>
-          <w:lang w:val="en-US" w:eastAsia="es-ES"/>
-        </w:rPr>
-      </w:pPr>
-      <w:hyperlink r:id="rId17" w:anchor="git" w:history="1">
-        <w:r>
-          <w:rPr>
-            <w:rFonts w:ascii="Segoe UI" w:eastAsia="Times New Roman" w:hAnsi="Segoe UI" w:cs="Segoe UI"/>
-            <w:b/>
-            <w:color w:val="auto"/>
-            <w:sz w:val="24"/>
-            <w:szCs w:val="24"/>
-            <w:u w:val="single"/>
-            <w:lang w:val="en-US" w:eastAsia="es-ES"/>
-          </w:rPr>
-          <w:t>Git</w:t>
-        </w:r>
-      </w:hyperlink>
-      <w:r>
-        <w:rPr>
-          <w:rFonts w:ascii="Segoe UI" w:eastAsia="Times New Roman" w:hAnsi="Segoe UI" w:cs="Segoe UI"/>
-          <w:b/>
-          <w:color w:val="auto"/>
-          <w:sz w:val="24"/>
-          <w:szCs w:val="24"/>
-          <w:u w:val="single"/>
-          <w:lang w:val="en-US" w:eastAsia="es-ES"/>
-        </w:rPr>
-        <w:t>Hub</w:t>
-      </w:r>
-    </w:p>
-    <w:p>
-      <w:pPr>
-        <w:pStyle w:val="Ttulo1"/>
-        <w:rPr>
-          <w:rFonts w:ascii="Segoe UI" w:eastAsia="Times New Roman" w:hAnsi="Segoe UI" w:cs="Segoe UI"/>
-          <w:b/>
-          <w:color w:val="auto"/>
-          <w:sz w:val="24"/>
-          <w:szCs w:val="24"/>
-          <w:u w:val="single"/>
-          <w:lang w:val="en-US" w:eastAsia="es-ES"/>
-        </w:rPr>
-      </w:pPr>
-      <w:hyperlink r:id="rId18" w:anchor="git" w:history="1">
-        <w:proofErr w:type="spellStart"/>
-        <w:r>
-          <w:rPr>
-            <w:rFonts w:ascii="Segoe UI" w:eastAsia="Times New Roman" w:hAnsi="Segoe UI" w:cs="Segoe UI"/>
-            <w:b/>
-            <w:color w:val="auto"/>
-            <w:sz w:val="24"/>
-            <w:szCs w:val="24"/>
-            <w:u w:val="single"/>
-            <w:lang w:val="en-US" w:eastAsia="es-ES"/>
-          </w:rPr>
-          <w:t>Git</w:t>
-        </w:r>
-      </w:hyperlink>
-      <w:r>
-        <w:rPr>
-          <w:rFonts w:ascii="Segoe UI" w:eastAsia="Times New Roman" w:hAnsi="Segoe UI" w:cs="Segoe UI"/>
-          <w:b/>
-          <w:color w:val="auto"/>
-          <w:sz w:val="24"/>
-          <w:szCs w:val="24"/>
-          <w:u w:val="single"/>
-          <w:lang w:val="en-US" w:eastAsia="es-ES"/>
-        </w:rPr>
-        <w:t>Kraken</w:t>
-      </w:r>
-      <w:proofErr w:type="spellEnd"/>
-    </w:p>
-    <w:p>
-      <w:pPr>
-        <w:pStyle w:val="Ttulo1"/>
-        <w:rPr>
-          <w:rFonts w:ascii="Segoe UI" w:eastAsia="Times New Roman" w:hAnsi="Segoe UI" w:cs="Segoe UI"/>
-          <w:b/>
-          <w:color w:val="auto"/>
-          <w:sz w:val="24"/>
-          <w:szCs w:val="24"/>
-          <w:u w:val="single"/>
-          <w:lang w:val="en-US" w:eastAsia="es-ES"/>
-        </w:rPr>
-      </w:pPr>
-      <w:hyperlink r:id="rId19" w:anchor="git" w:history="1">
-        <w:proofErr w:type="spellStart"/>
-        <w:r>
-          <w:rPr>
-            <w:rFonts w:ascii="Segoe UI" w:eastAsia="Times New Roman" w:hAnsi="Segoe UI" w:cs="Segoe UI"/>
-            <w:b/>
-            <w:color w:val="auto"/>
-            <w:sz w:val="24"/>
-            <w:szCs w:val="24"/>
-            <w:u w:val="single"/>
-            <w:lang w:val="en-US" w:eastAsia="es-ES"/>
-          </w:rPr>
-          <w:t>Git</w:t>
-        </w:r>
-      </w:hyperlink>
-      <w:r>
-        <w:rPr>
-          <w:rFonts w:ascii="Segoe UI" w:eastAsia="Times New Roman" w:hAnsi="Segoe UI" w:cs="Segoe UI"/>
-          <w:b/>
-          <w:color w:val="auto"/>
-          <w:sz w:val="24"/>
-          <w:szCs w:val="24"/>
-          <w:u w:val="single"/>
-          <w:lang w:val="en-US" w:eastAsia="es-ES"/>
-        </w:rPr>
-        <w:t>Flow</w:t>
-      </w:r>
-      <w:proofErr w:type="spellEnd"/>
-    </w:p>
-    <w:p>
-      <w:pPr>
-        <w:pStyle w:val="Ttulo1"/>
-        <w:rPr>
-          <w:rFonts w:ascii="Segoe UI" w:eastAsia="Times New Roman" w:hAnsi="Segoe UI" w:cs="Segoe UI"/>
-          <w:color w:val="auto"/>
-          <w:sz w:val="24"/>
-          <w:szCs w:val="24"/>
-          <w:lang w:val="en-US" w:eastAsia="es-ES"/>
-        </w:rPr>
-      </w:pPr>
-      <w:hyperlink r:id="rId20" w:anchor="issue" w:history="1">
-        <w:bookmarkStart w:id="10" w:name="_Toc14812577"/>
-        <w:r>
-          <w:rPr>
-            <w:rFonts w:ascii="Segoe UI" w:eastAsia="Times New Roman" w:hAnsi="Segoe UI" w:cs="Segoe UI"/>
-            <w:color w:val="auto"/>
-            <w:sz w:val="24"/>
-            <w:szCs w:val="24"/>
-            <w:u w:val="single"/>
-            <w:lang w:val="en-US" w:eastAsia="es-ES"/>
-          </w:rPr>
-          <w:t>Issue</w:t>
-        </w:r>
-        <w:bookmarkEnd w:id="10"/>
-      </w:hyperlink>
-    </w:p>
-    <w:p>
-      <w:pPr>
-        <w:shd w:val="clear" w:color="auto" w:fill="FFFFFF"/>
-        <w:spacing w:after="240" w:line="240" w:lineRule="auto"/>
-        <w:rPr>
-          <w:rFonts w:ascii="Segoe UI" w:eastAsia="Times New Roman" w:hAnsi="Segoe UI" w:cs="Segoe UI"/>
-          <w:sz w:val="24"/>
-          <w:szCs w:val="24"/>
-          <w:lang w:val="en-US" w:eastAsia="es-ES"/>
-        </w:rPr>
-      </w:pPr>
-      <w:r>
-        <w:rPr>
-          <w:rFonts w:ascii="Segoe UI" w:eastAsia="Times New Roman" w:hAnsi="Segoe UI" w:cs="Segoe UI"/>
-          <w:sz w:val="24"/>
-          <w:szCs w:val="24"/>
-          <w:lang w:val="en-US" w:eastAsia="es-ES"/>
-        </w:rPr>
-        <w:t>Issues are suggested improvements, tasks or questions related to the repository. Issues can be created by anyone (for public repositories), and are moderated by repository collaborators. Each issue contains its own discussion forum, can be labeled and assigned to a user.</w:t>
-      </w:r>
-    </w:p>
-    <w:p>
-      <w:pPr>
-        <w:pStyle w:val="Ttulo1"/>
-        <w:rPr>
-          <w:rFonts w:ascii="Segoe UI" w:eastAsia="Times New Roman" w:hAnsi="Segoe UI" w:cs="Segoe UI"/>
-          <w:color w:val="auto"/>
-          <w:sz w:val="24"/>
-          <w:szCs w:val="24"/>
-          <w:lang w:val="en-US" w:eastAsia="es-ES"/>
-        </w:rPr>
-      </w:pPr>
-      <w:hyperlink r:id="rId21" w:anchor="markdown" w:history="1">
-        <w:bookmarkStart w:id="11" w:name="_Toc14812578"/>
-        <w:r>
-          <w:rPr>
-            <w:rFonts w:ascii="Segoe UI" w:eastAsia="Times New Roman" w:hAnsi="Segoe UI" w:cs="Segoe UI"/>
-            <w:color w:val="auto"/>
-            <w:sz w:val="24"/>
-            <w:szCs w:val="24"/>
-            <w:u w:val="single"/>
-            <w:lang w:val="en-US" w:eastAsia="es-ES"/>
-          </w:rPr>
-          <w:t>Markdown</w:t>
-        </w:r>
-        <w:bookmarkEnd w:id="11"/>
-      </w:hyperlink>
-    </w:p>
-    <w:p>
-      <w:pPr>
-        <w:shd w:val="clear" w:color="auto" w:fill="FFFFFF"/>
-        <w:spacing w:after="240" w:line="240" w:lineRule="auto"/>
-        <w:rPr>
-          <w:rFonts w:ascii="Segoe UI" w:eastAsia="Times New Roman" w:hAnsi="Segoe UI" w:cs="Segoe UI"/>
-          <w:sz w:val="24"/>
-          <w:szCs w:val="24"/>
-          <w:lang w:val="en-US" w:eastAsia="es-ES"/>
-        </w:rPr>
-      </w:pPr>
-      <w:r>
-        <w:rPr>
-          <w:rFonts w:ascii="Segoe UI" w:eastAsia="Times New Roman" w:hAnsi="Segoe UI" w:cs="Segoe UI"/>
-          <w:sz w:val="24"/>
-          <w:szCs w:val="24"/>
-          <w:lang w:val="en-US" w:eastAsia="es-ES"/>
-        </w:rPr>
-        <w:t>Markdown is a simple semantic file format, not too dissimilar from .doc, .rtf and .txt. Markdown makes it easy for even those without a web-publishing background to write prose (including with links, lists, bullets, etc.) and have it displayed like a website. GitHub supports Markdown, and you can </w:t>
-      </w:r>
-      <w:hyperlink r:id="rId22" w:history="1">
-        <w:r>
-          <w:rPr>
-            <w:rFonts w:ascii="Segoe UI" w:eastAsia="Times New Roman" w:hAnsi="Segoe UI" w:cs="Segoe UI"/>
-            <w:sz w:val="24"/>
-            <w:szCs w:val="24"/>
-            <w:u w:val="single"/>
-            <w:lang w:val="en-US" w:eastAsia="es-ES"/>
-          </w:rPr>
-          <w:t>learn about the semantics</w:t>
-        </w:r>
-      </w:hyperlink>
-      <w:r>
-        <w:rPr>
-          <w:rFonts w:ascii="Segoe UI" w:eastAsia="Times New Roman" w:hAnsi="Segoe UI" w:cs="Segoe UI"/>
-          <w:sz w:val="24"/>
-          <w:szCs w:val="24"/>
-          <w:lang w:val="en-US" w:eastAsia="es-ES"/>
-        </w:rPr>
-        <w:t>.</w:t>
-      </w:r>
     </w:p>
     <w:p>
       <w:pPr>
@@ -3701,12 +4047,11 @@
           <w:color w:val="auto"/>
           <w:sz w:val="24"/>
           <w:szCs w:val="24"/>
-          <w:u w:val="single"/>
-          <w:lang w:val="es-ES" w:eastAsia="es-ES"/>
-        </w:rPr>
-      </w:pPr>
-      <w:hyperlink r:id="rId23" w:anchor="merge" w:history="1">
-        <w:bookmarkStart w:id="12" w:name="_Toc14812579"/>
+          <w:lang w:val="es-ES" w:eastAsia="es-ES"/>
+        </w:rPr>
+      </w:pPr>
+      <w:hyperlink r:id="rId23" w:anchor="pull-request" w:history="1">
+        <w:bookmarkStart w:id="14" w:name="_Toc14812584"/>
         <w:proofErr w:type="spellStart"/>
         <w:r>
           <w:rPr>
@@ -3719,478 +4064,9 @@
             <w:u w:val="single"/>
             <w:lang w:val="es-ES" w:eastAsia="es-ES"/>
           </w:rPr>
-          <w:t>Merge</w:t>
-        </w:r>
-        <w:bookmarkEnd w:id="12"/>
+          <w:t>Pull</w:t>
+        </w:r>
         <w:proofErr w:type="spellEnd"/>
-      </w:hyperlink>
-    </w:p>
-    <w:p>
-      <w:pPr>
-        <w:shd w:val="clear" w:color="auto" w:fill="FFFFFF"/>
-        <w:spacing w:after="240" w:line="240" w:lineRule="auto"/>
-        <w:rPr>
-          <w:rFonts w:ascii="Segoe UI" w:eastAsia="Times New Roman" w:hAnsi="Segoe UI" w:cs="Segoe UI"/>
-          <w:sz w:val="24"/>
-          <w:szCs w:val="24"/>
-          <w:lang w:val="es-ES" w:eastAsia="es-ES"/>
-        </w:rPr>
-      </w:pPr>
-      <w:bookmarkStart w:id="13" w:name="_GoBack"/>
-      <w:bookmarkEnd w:id="13"/>
-      <w:r>
-        <w:rPr>
-          <w:rFonts w:ascii="Segoe UI" w:eastAsia="Times New Roman" w:hAnsi="Segoe UI" w:cs="Segoe UI"/>
-          <w:sz w:val="24"/>
-          <w:szCs w:val="24"/>
-          <w:lang w:val="es-ES" w:eastAsia="es-ES"/>
-        </w:rPr>
-        <w:t xml:space="preserve">Toma los cambios de una rama y los aplica a otra que </w:t>
-      </w:r>
-      <w:proofErr w:type="spellStart"/>
-      <w:r>
-        <w:rPr>
-          <w:rFonts w:ascii="Segoe UI" w:eastAsia="Times New Roman" w:hAnsi="Segoe UI" w:cs="Segoe UI"/>
-          <w:sz w:val="24"/>
-          <w:szCs w:val="24"/>
-          <w:lang w:val="es-ES" w:eastAsia="es-ES"/>
-        </w:rPr>
-        <w:t>perteneza</w:t>
-      </w:r>
-      <w:proofErr w:type="spellEnd"/>
-      <w:r>
-        <w:rPr>
-          <w:rFonts w:ascii="Segoe UI" w:eastAsia="Times New Roman" w:hAnsi="Segoe UI" w:cs="Segoe UI"/>
-          <w:sz w:val="24"/>
-          <w:szCs w:val="24"/>
-          <w:lang w:val="es-ES" w:eastAsia="es-ES"/>
-        </w:rPr>
-        <w:t xml:space="preserve"> al mismo repositorio o un </w:t>
-      </w:r>
-      <w:proofErr w:type="spellStart"/>
-      <w:r>
-        <w:rPr>
-          <w:rFonts w:ascii="Segoe UI" w:eastAsia="Times New Roman" w:hAnsi="Segoe UI" w:cs="Segoe UI"/>
-          <w:i/>
-          <w:sz w:val="24"/>
-          <w:szCs w:val="24"/>
-          <w:lang w:val="es-ES" w:eastAsia="es-ES"/>
-        </w:rPr>
-        <w:t>Fork</w:t>
-      </w:r>
-      <w:proofErr w:type="spellEnd"/>
-      <w:r>
-        <w:rPr>
-          <w:rFonts w:ascii="Segoe UI" w:eastAsia="Times New Roman" w:hAnsi="Segoe UI" w:cs="Segoe UI"/>
-          <w:i/>
-          <w:sz w:val="24"/>
-          <w:szCs w:val="24"/>
-          <w:lang w:val="es-ES" w:eastAsia="es-ES"/>
-        </w:rPr>
-        <w:t xml:space="preserve">. </w:t>
-      </w:r>
-      <w:r>
-        <w:rPr>
-          <w:rFonts w:ascii="Segoe UI" w:eastAsia="Times New Roman" w:hAnsi="Segoe UI" w:cs="Segoe UI"/>
-          <w:sz w:val="24"/>
-          <w:szCs w:val="24"/>
-          <w:lang w:val="es-ES" w:eastAsia="es-ES"/>
-        </w:rPr>
-        <w:t xml:space="preserve">Generalmente se hace mediante un </w:t>
-      </w:r>
-      <w:proofErr w:type="spellStart"/>
-      <w:r>
-        <w:rPr>
-          <w:rFonts w:ascii="Segoe UI" w:eastAsia="Times New Roman" w:hAnsi="Segoe UI" w:cs="Segoe UI"/>
-          <w:sz w:val="24"/>
-          <w:szCs w:val="24"/>
-          <w:lang w:val="es-ES" w:eastAsia="es-ES"/>
-        </w:rPr>
-        <w:t>Pull</w:t>
-      </w:r>
-      <w:proofErr w:type="spellEnd"/>
-      <w:r>
-        <w:rPr>
-          <w:rFonts w:ascii="Segoe UI" w:eastAsia="Times New Roman" w:hAnsi="Segoe UI" w:cs="Segoe UI"/>
-          <w:sz w:val="24"/>
-          <w:szCs w:val="24"/>
-          <w:lang w:val="es-ES" w:eastAsia="es-ES"/>
-        </w:rPr>
-        <w:t xml:space="preserve"> </w:t>
-      </w:r>
-      <w:proofErr w:type="spellStart"/>
-      <w:r>
-        <w:rPr>
-          <w:rFonts w:ascii="Segoe UI" w:eastAsia="Times New Roman" w:hAnsi="Segoe UI" w:cs="Segoe UI"/>
-          <w:sz w:val="24"/>
-          <w:szCs w:val="24"/>
-          <w:lang w:val="es-ES" w:eastAsia="es-ES"/>
-        </w:rPr>
-        <w:t>Request</w:t>
-      </w:r>
-      <w:proofErr w:type="spellEnd"/>
-      <w:r>
-        <w:rPr>
-          <w:rFonts w:ascii="Segoe UI" w:eastAsia="Times New Roman" w:hAnsi="Segoe UI" w:cs="Segoe UI"/>
-          <w:sz w:val="24"/>
-          <w:szCs w:val="24"/>
-          <w:lang w:val="es-ES" w:eastAsia="es-ES"/>
-        </w:rPr>
-        <w:t xml:space="preserve"> (que puede considerarse como una solicitud de </w:t>
-      </w:r>
-      <w:proofErr w:type="spellStart"/>
-      <w:r>
-        <w:rPr>
-          <w:rFonts w:ascii="Segoe UI" w:eastAsia="Times New Roman" w:hAnsi="Segoe UI" w:cs="Segoe UI"/>
-          <w:sz w:val="24"/>
-          <w:szCs w:val="24"/>
-          <w:lang w:val="es-ES" w:eastAsia="es-ES"/>
-        </w:rPr>
-        <w:t>Mergear</w:t>
-      </w:r>
-      <w:proofErr w:type="spellEnd"/>
-      <w:r>
-        <w:rPr>
-          <w:rFonts w:ascii="Segoe UI" w:eastAsia="Times New Roman" w:hAnsi="Segoe UI" w:cs="Segoe UI"/>
-          <w:sz w:val="24"/>
-          <w:szCs w:val="24"/>
-          <w:lang w:val="es-ES" w:eastAsia="es-ES"/>
-        </w:rPr>
-        <w:t>).</w:t>
-      </w:r>
-    </w:p>
-    <w:p>
-      <w:pPr>
-        <w:pStyle w:val="Ttulo1"/>
-        <w:rPr>
-          <w:rFonts w:ascii="Segoe UI" w:eastAsia="Times New Roman" w:hAnsi="Segoe UI" w:cs="Segoe UI"/>
-          <w:b/>
-          <w:bCs/>
-          <w:color w:val="auto"/>
-          <w:sz w:val="24"/>
-          <w:szCs w:val="24"/>
-          <w:lang w:val="en-US" w:eastAsia="es-ES"/>
-        </w:rPr>
-      </w:pPr>
-      <w:hyperlink r:id="rId24" w:anchor="pull" w:history="1">
-        <w:bookmarkStart w:id="14" w:name="_Toc14812583"/>
-        <w:r>
-          <w:rPr>
-            <w:rFonts w:ascii="Segoe UI" w:eastAsia="Times New Roman" w:hAnsi="Segoe UI" w:cs="Segoe UI"/>
-            <w:b/>
-            <w:bCs/>
-            <w:color w:val="auto"/>
-            <w:sz w:val="24"/>
-            <w:szCs w:val="24"/>
-            <w:u w:val="single"/>
-            <w:lang w:val="en-US" w:eastAsia="es-ES"/>
-          </w:rPr>
-          <w:t>Pull</w:t>
-        </w:r>
-        <w:bookmarkEnd w:id="14"/>
-      </w:hyperlink>
-    </w:p>
-    <w:p>
-      <w:pPr>
-        <w:shd w:val="clear" w:color="auto" w:fill="FFFFFF"/>
-        <w:spacing w:after="240" w:line="240" w:lineRule="auto"/>
-        <w:rPr>
-          <w:rFonts w:ascii="Segoe UI" w:eastAsia="Times New Roman" w:hAnsi="Segoe UI" w:cs="Segoe UI"/>
-          <w:sz w:val="24"/>
-          <w:szCs w:val="24"/>
-          <w:lang w:val="en-US" w:eastAsia="es-ES"/>
-        </w:rPr>
-      </w:pPr>
-      <w:r>
-        <w:rPr>
-          <w:rFonts w:ascii="Segoe UI" w:eastAsia="Times New Roman" w:hAnsi="Segoe UI" w:cs="Segoe UI"/>
-          <w:sz w:val="24"/>
-          <w:szCs w:val="24"/>
-          <w:lang w:val="en-US" w:eastAsia="es-ES"/>
-        </w:rPr>
-        <w:t>Pull refers to when you are fetching </w:t>
-      </w:r>
-      <w:r>
-        <w:rPr>
-          <w:rFonts w:ascii="Segoe UI" w:eastAsia="Times New Roman" w:hAnsi="Segoe UI" w:cs="Segoe UI"/>
-          <w:i/>
-          <w:iCs/>
-          <w:sz w:val="24"/>
-          <w:szCs w:val="24"/>
-          <w:lang w:val="en-US" w:eastAsia="es-ES"/>
-        </w:rPr>
-        <w:t>in</w:t>
-      </w:r>
-      <w:r>
-        <w:rPr>
-          <w:rFonts w:ascii="Segoe UI" w:eastAsia="Times New Roman" w:hAnsi="Segoe UI" w:cs="Segoe UI"/>
-          <w:sz w:val="24"/>
-          <w:szCs w:val="24"/>
-          <w:lang w:val="en-US" w:eastAsia="es-ES"/>
-        </w:rPr>
-        <w:t> changes </w:t>
-      </w:r>
-      <w:r>
-        <w:rPr>
-          <w:rFonts w:ascii="Segoe UI" w:eastAsia="Times New Roman" w:hAnsi="Segoe UI" w:cs="Segoe UI"/>
-          <w:i/>
-          <w:iCs/>
-          <w:sz w:val="24"/>
-          <w:szCs w:val="24"/>
-          <w:lang w:val="en-US" w:eastAsia="es-ES"/>
-        </w:rPr>
-        <w:t>and</w:t>
-      </w:r>
-      <w:r>
-        <w:rPr>
-          <w:rFonts w:ascii="Segoe UI" w:eastAsia="Times New Roman" w:hAnsi="Segoe UI" w:cs="Segoe UI"/>
-          <w:sz w:val="24"/>
-          <w:szCs w:val="24"/>
-          <w:lang w:val="en-US" w:eastAsia="es-ES"/>
-        </w:rPr>
-        <w:t> merging them. For instance, if someone has edited the remote file you're both working on, you'll want to </w:t>
-      </w:r>
-      <w:r>
-        <w:rPr>
-          <w:rFonts w:ascii="Segoe UI" w:eastAsia="Times New Roman" w:hAnsi="Segoe UI" w:cs="Segoe UI"/>
-          <w:i/>
-          <w:iCs/>
-          <w:sz w:val="24"/>
-          <w:szCs w:val="24"/>
-          <w:lang w:val="en-US" w:eastAsia="es-ES"/>
-        </w:rPr>
-        <w:t>pull</w:t>
-      </w:r>
-      <w:r>
-        <w:rPr>
-          <w:rFonts w:ascii="Segoe UI" w:eastAsia="Times New Roman" w:hAnsi="Segoe UI" w:cs="Segoe UI"/>
-          <w:sz w:val="24"/>
-          <w:szCs w:val="24"/>
-          <w:lang w:val="en-US" w:eastAsia="es-ES"/>
-        </w:rPr>
-        <w:t> in those changes to your local copy so that it's up to date.</w:t>
-      </w:r>
-    </w:p>
-    <w:p>
-      <w:pPr>
-        <w:pStyle w:val="Ttulo1"/>
-        <w:rPr>
-          <w:rFonts w:ascii="Segoe UI" w:eastAsia="Times New Roman" w:hAnsi="Segoe UI" w:cs="Segoe UI"/>
-          <w:b/>
-          <w:bCs/>
-          <w:color w:val="auto"/>
-          <w:sz w:val="24"/>
-          <w:szCs w:val="24"/>
-          <w:lang w:val="en-US" w:eastAsia="es-ES"/>
-        </w:rPr>
-      </w:pPr>
-      <w:hyperlink r:id="rId25" w:anchor="pull-request" w:history="1">
-        <w:bookmarkStart w:id="15" w:name="_Toc14812584"/>
-        <w:r>
-          <w:rPr>
-            <w:rFonts w:ascii="Segoe UI" w:eastAsia="Times New Roman" w:hAnsi="Segoe UI" w:cs="Segoe UI"/>
-            <w:b/>
-            <w:bCs/>
-            <w:color w:val="auto"/>
-            <w:sz w:val="24"/>
-            <w:szCs w:val="24"/>
-            <w:u w:val="single"/>
-            <w:lang w:val="en-US" w:eastAsia="es-ES"/>
-          </w:rPr>
-          <w:t>Pull request</w:t>
-        </w:r>
-        <w:bookmarkEnd w:id="15"/>
-      </w:hyperlink>
-    </w:p>
-    <w:p>
-      <w:pPr>
-        <w:shd w:val="clear" w:color="auto" w:fill="FFFFFF"/>
-        <w:spacing w:after="240" w:line="240" w:lineRule="auto"/>
-        <w:rPr>
-          <w:rFonts w:ascii="Segoe UI" w:eastAsia="Times New Roman" w:hAnsi="Segoe UI" w:cs="Segoe UI"/>
-          <w:sz w:val="24"/>
-          <w:szCs w:val="24"/>
-          <w:lang w:val="es-ES" w:eastAsia="es-ES"/>
-        </w:rPr>
-      </w:pPr>
-      <w:r>
-        <w:rPr>
-          <w:rFonts w:ascii="Segoe UI" w:eastAsia="Times New Roman" w:hAnsi="Segoe UI" w:cs="Segoe UI"/>
-          <w:sz w:val="24"/>
-          <w:szCs w:val="24"/>
-          <w:lang w:val="es-ES" w:eastAsia="es-ES"/>
-        </w:rPr>
-        <w:t>Son cambios propuestos a un repositorio de un tercero</w:t>
-      </w:r>
-      <w:r>
-        <w:rPr>
-          <w:rFonts w:ascii="Segoe UI" w:eastAsia="Times New Roman" w:hAnsi="Segoe UI" w:cs="Segoe UI"/>
-          <w:sz w:val="24"/>
-          <w:szCs w:val="24"/>
-          <w:lang w:val="es-ES" w:eastAsia="es-ES"/>
-        </w:rPr>
-        <w:t xml:space="preserve"> que puede ser aceptado o rechazados por el autor o sus colaboradores. Como los </w:t>
-      </w:r>
-      <w:proofErr w:type="spellStart"/>
-      <w:r>
-        <w:rPr>
-          <w:rFonts w:ascii="Segoe UI" w:eastAsia="Times New Roman" w:hAnsi="Segoe UI" w:cs="Segoe UI"/>
-          <w:sz w:val="24"/>
-          <w:szCs w:val="24"/>
-          <w:lang w:val="es-ES" w:eastAsia="es-ES"/>
-        </w:rPr>
-        <w:t>issues</w:t>
-      </w:r>
-      <w:proofErr w:type="spellEnd"/>
-      <w:r>
-        <w:rPr>
-          <w:rFonts w:ascii="Segoe UI" w:eastAsia="Times New Roman" w:hAnsi="Segoe UI" w:cs="Segoe UI"/>
-          <w:sz w:val="24"/>
-          <w:szCs w:val="24"/>
-          <w:lang w:val="es-ES" w:eastAsia="es-ES"/>
-        </w:rPr>
-        <w:t xml:space="preserve">, los </w:t>
-      </w:r>
-      <w:proofErr w:type="spellStart"/>
-      <w:r>
-        <w:rPr>
-          <w:rFonts w:ascii="Segoe UI" w:eastAsia="Times New Roman" w:hAnsi="Segoe UI" w:cs="Segoe UI"/>
-          <w:sz w:val="24"/>
-          <w:szCs w:val="24"/>
-          <w:lang w:val="es-ES" w:eastAsia="es-ES"/>
-        </w:rPr>
-        <w:t>Pull</w:t>
-      </w:r>
-      <w:proofErr w:type="spellEnd"/>
-      <w:r>
-        <w:rPr>
-          <w:rFonts w:ascii="Segoe UI" w:eastAsia="Times New Roman" w:hAnsi="Segoe UI" w:cs="Segoe UI"/>
-          <w:sz w:val="24"/>
-          <w:szCs w:val="24"/>
-          <w:lang w:val="es-ES" w:eastAsia="es-ES"/>
-        </w:rPr>
-        <w:t xml:space="preserve"> </w:t>
-      </w:r>
-      <w:proofErr w:type="spellStart"/>
-      <w:r>
-        <w:rPr>
-          <w:rFonts w:ascii="Segoe UI" w:eastAsia="Times New Roman" w:hAnsi="Segoe UI" w:cs="Segoe UI"/>
-          <w:sz w:val="24"/>
-          <w:szCs w:val="24"/>
-          <w:lang w:val="es-ES" w:eastAsia="es-ES"/>
-        </w:rPr>
-        <w:t>Requests</w:t>
-      </w:r>
-      <w:proofErr w:type="spellEnd"/>
-      <w:r>
-        <w:rPr>
-          <w:rFonts w:ascii="Segoe UI" w:eastAsia="Times New Roman" w:hAnsi="Segoe UI" w:cs="Segoe UI"/>
-          <w:sz w:val="24"/>
-          <w:szCs w:val="24"/>
-          <w:lang w:val="es-ES" w:eastAsia="es-ES"/>
-        </w:rPr>
-        <w:t xml:space="preserve"> tienen su propio foro de discusión.</w:t>
-      </w:r>
-    </w:p>
-    <w:p>
-      <w:pPr>
-        <w:pStyle w:val="Ttulo1"/>
-        <w:rPr>
-          <w:rFonts w:ascii="Segoe UI" w:eastAsia="Times New Roman" w:hAnsi="Segoe UI" w:cs="Segoe UI"/>
-          <w:b/>
-          <w:bCs/>
-          <w:color w:val="auto"/>
-          <w:sz w:val="24"/>
-          <w:szCs w:val="24"/>
-          <w:lang w:val="en-US" w:eastAsia="es-ES"/>
-        </w:rPr>
-      </w:pPr>
-      <w:hyperlink r:id="rId26" w:anchor="push" w:history="1">
-        <w:bookmarkStart w:id="16" w:name="_Toc14812585"/>
-        <w:r>
-          <w:rPr>
-            <w:rFonts w:ascii="Segoe UI" w:eastAsia="Times New Roman" w:hAnsi="Segoe UI" w:cs="Segoe UI"/>
-            <w:b/>
-            <w:bCs/>
-            <w:color w:val="auto"/>
-            <w:sz w:val="24"/>
-            <w:szCs w:val="24"/>
-            <w:u w:val="single"/>
-            <w:lang w:val="en-US" w:eastAsia="es-ES"/>
-          </w:rPr>
-          <w:t>Push</w:t>
-        </w:r>
-        <w:bookmarkEnd w:id="16"/>
-      </w:hyperlink>
-    </w:p>
-    <w:p>
-      <w:pPr>
-        <w:shd w:val="clear" w:color="auto" w:fill="FFFFFF"/>
-        <w:spacing w:after="240" w:line="240" w:lineRule="auto"/>
-        <w:rPr>
-          <w:rFonts w:ascii="Segoe UI" w:eastAsia="Times New Roman" w:hAnsi="Segoe UI" w:cs="Segoe UI"/>
-          <w:sz w:val="24"/>
-          <w:szCs w:val="24"/>
-          <w:lang w:val="es-ES" w:eastAsia="es-ES"/>
-        </w:rPr>
-      </w:pPr>
-      <w:r>
-        <w:rPr>
-          <w:rFonts w:ascii="Segoe UI" w:eastAsia="Times New Roman" w:hAnsi="Segoe UI" w:cs="Segoe UI"/>
-          <w:sz w:val="24"/>
-          <w:szCs w:val="24"/>
-          <w:lang w:val="es-ES" w:eastAsia="es-ES"/>
-        </w:rPr>
-        <w:t xml:space="preserve">Consiste en enviar los cambios </w:t>
-      </w:r>
-      <w:proofErr w:type="spellStart"/>
-      <w:r>
-        <w:rPr>
-          <w:rFonts w:ascii="Segoe UI" w:eastAsia="Times New Roman" w:hAnsi="Segoe UI" w:cs="Segoe UI"/>
-          <w:sz w:val="24"/>
-          <w:szCs w:val="24"/>
-          <w:lang w:val="es-ES" w:eastAsia="es-ES"/>
-        </w:rPr>
-        <w:t>commit</w:t>
-      </w:r>
-      <w:r>
-        <w:rPr>
-          <w:rFonts w:ascii="Segoe UI" w:eastAsia="Times New Roman" w:hAnsi="Segoe UI" w:cs="Segoe UI"/>
-          <w:i/>
-          <w:strike/>
-          <w:sz w:val="24"/>
-          <w:szCs w:val="24"/>
-          <w:lang w:val="es-ES" w:eastAsia="es-ES"/>
-        </w:rPr>
-        <w:t>eados</w:t>
-      </w:r>
-      <w:proofErr w:type="spellEnd"/>
-      <w:r>
-        <w:rPr>
-          <w:rFonts w:ascii="Segoe UI" w:eastAsia="Times New Roman" w:hAnsi="Segoe UI" w:cs="Segoe UI"/>
-          <w:sz w:val="24"/>
-          <w:szCs w:val="24"/>
-          <w:lang w:val="es-ES" w:eastAsia="es-ES"/>
-        </w:rPr>
-        <w:t xml:space="preserve"> en el repositorio local hacia el repositorio remoto (nube).</w:t>
-      </w:r>
-    </w:p>
-    <w:p>
-      <w:pPr>
-        <w:pStyle w:val="Ttulo1"/>
-        <w:rPr>
-          <w:rFonts w:ascii="Segoe UI" w:eastAsia="Times New Roman" w:hAnsi="Segoe UI" w:cs="Segoe UI"/>
-          <w:b/>
-          <w:bCs/>
-          <w:color w:val="auto"/>
-          <w:sz w:val="24"/>
-          <w:szCs w:val="24"/>
-          <w:lang w:val="es-ES" w:eastAsia="es-ES"/>
-        </w:rPr>
-      </w:pPr>
-      <w:hyperlink r:id="rId27" w:anchor="repository" w:history="1">
-        <w:bookmarkStart w:id="17" w:name="_Toc14812587"/>
-        <w:proofErr w:type="spellStart"/>
         <w:r>
           <w:rPr>
             <w:rFonts w:ascii="Segoe UI" w:eastAsia="Times New Roman" w:hAnsi="Segoe UI" w:cs="Segoe UI"/>
@@ -4202,67 +4078,24 @@
             <w:u w:val="single"/>
             <w:lang w:val="es-ES" w:eastAsia="es-ES"/>
           </w:rPr>
-          <w:t>Repository</w:t>
-        </w:r>
-        <w:bookmarkEnd w:id="17"/>
-        <w:proofErr w:type="spellEnd"/>
-      </w:hyperlink>
-    </w:p>
-    <w:p>
-      <w:pPr>
-        <w:shd w:val="clear" w:color="auto" w:fill="FFFFFF"/>
-        <w:spacing w:after="240" w:line="240" w:lineRule="auto"/>
-        <w:rPr>
-          <w:rFonts w:ascii="Segoe UI" w:eastAsia="Times New Roman" w:hAnsi="Segoe UI" w:cs="Segoe UI"/>
-          <w:sz w:val="24"/>
-          <w:szCs w:val="24"/>
-          <w:lang w:val="es-ES" w:eastAsia="es-ES"/>
-        </w:rPr>
-      </w:pPr>
-      <w:r>
-        <w:rPr>
-          <w:rFonts w:ascii="Segoe UI" w:eastAsia="Times New Roman" w:hAnsi="Segoe UI" w:cs="Segoe UI"/>
-          <w:sz w:val="24"/>
-          <w:szCs w:val="24"/>
-          <w:lang w:val="es-ES" w:eastAsia="es-ES"/>
-        </w:rPr>
-        <w:t>Es el elemento más b</w:t>
-      </w:r>
-      <w:r>
-        <w:rPr>
-          <w:rFonts w:ascii="Segoe UI" w:eastAsia="Times New Roman" w:hAnsi="Segoe UI" w:cs="Segoe UI"/>
-          <w:sz w:val="24"/>
-          <w:szCs w:val="24"/>
-          <w:lang w:val="es-ES" w:eastAsia="es-ES"/>
-        </w:rPr>
-        <w:t>ásico de GitHub. Contiene todos los archivos del proyecto junto al historial de revisión. Pueden ser públicos o privados y tener uno o más colaboradores.</w:t>
-      </w:r>
-    </w:p>
-    <w:p>
-      <w:pPr>
-        <w:pStyle w:val="Ttulo1"/>
-        <w:rPr>
-          <w:rFonts w:ascii="Segoe UI" w:eastAsia="Times New Roman" w:hAnsi="Segoe UI" w:cs="Segoe UI"/>
-          <w:color w:val="auto"/>
-          <w:sz w:val="24"/>
-          <w:szCs w:val="24"/>
-          <w:lang w:val="en-US" w:eastAsia="es-ES"/>
-        </w:rPr>
-      </w:pPr>
-      <w:hyperlink r:id="rId28" w:anchor="ssh-key" w:history="1">
-        <w:bookmarkStart w:id="18" w:name="_Toc14812588"/>
+          <w:t xml:space="preserve"> </w:t>
+        </w:r>
+        <w:proofErr w:type="spellStart"/>
         <w:r>
           <w:rPr>
             <w:rFonts w:ascii="Segoe UI" w:eastAsia="Times New Roman" w:hAnsi="Segoe UI" w:cs="Segoe UI"/>
+            <w:b/>
+            <w:bCs/>
             <w:color w:val="auto"/>
             <w:sz w:val="24"/>
             <w:szCs w:val="24"/>
             <w:u w:val="single"/>
-            <w:lang w:val="en-US" w:eastAsia="es-ES"/>
-          </w:rPr>
-          <w:t>SSH key</w:t>
-        </w:r>
-        <w:bookmarkEnd w:id="18"/>
+            <w:lang w:val="es-ES" w:eastAsia="es-ES"/>
+          </w:rPr>
+          <w:t>request</w:t>
+        </w:r>
+        <w:bookmarkEnd w:id="14"/>
+        <w:proofErr w:type="spellEnd"/>
       </w:hyperlink>
     </w:p>
     <w:p>
@@ -4273,21 +4106,247 @@
           <w:rFonts w:ascii="Segoe UI" w:eastAsia="Times New Roman" w:hAnsi="Segoe UI" w:cs="Segoe UI"/>
           <w:sz w:val="24"/>
           <w:szCs w:val="24"/>
-          <w:lang w:val="en-US" w:eastAsia="es-ES"/>
-        </w:rPr>
-      </w:pPr>
-      <w:r>
-        <w:rPr>
-          <w:rFonts w:ascii="Segoe UI" w:eastAsia="Times New Roman" w:hAnsi="Segoe UI" w:cs="Segoe UI"/>
-          <w:sz w:val="24"/>
-          <w:szCs w:val="24"/>
-          <w:lang w:val="en-US" w:eastAsia="es-ES"/>
-        </w:rPr>
-        <w:t>SSH keys are a way to identify yourself to an online server, using an encrypted message. It's as if your computer has its own unique password to another service. GitHub uses SSH keys to securely transfer information to your computer.</w:t>
+          <w:lang w:val="es-ES" w:eastAsia="es-ES"/>
+        </w:rPr>
+      </w:pPr>
+      <w:r>
+        <w:rPr>
+          <w:rFonts w:ascii="Segoe UI" w:eastAsia="Times New Roman" w:hAnsi="Segoe UI" w:cs="Segoe UI"/>
+          <w:sz w:val="24"/>
+          <w:szCs w:val="24"/>
+          <w:lang w:val="es-ES" w:eastAsia="es-ES"/>
+        </w:rPr>
+        <w:t>Son cambios propuestos a un repositorio de un tercero</w:t>
+      </w:r>
+      <w:r>
+        <w:rPr>
+          <w:rFonts w:ascii="Segoe UI" w:eastAsia="Times New Roman" w:hAnsi="Segoe UI" w:cs="Segoe UI"/>
+          <w:sz w:val="24"/>
+          <w:szCs w:val="24"/>
+          <w:lang w:val="es-ES" w:eastAsia="es-ES"/>
+        </w:rPr>
+        <w:t xml:space="preserve"> que puede ser aceptado o rechazados por el autor o sus colaboradores. Como los </w:t>
+      </w:r>
+      <w:proofErr w:type="spellStart"/>
+      <w:r>
+        <w:rPr>
+          <w:rFonts w:ascii="Segoe UI" w:eastAsia="Times New Roman" w:hAnsi="Segoe UI" w:cs="Segoe UI"/>
+          <w:sz w:val="24"/>
+          <w:szCs w:val="24"/>
+          <w:lang w:val="es-ES" w:eastAsia="es-ES"/>
+        </w:rPr>
+        <w:t>issues</w:t>
+      </w:r>
+      <w:proofErr w:type="spellEnd"/>
+      <w:r>
+        <w:rPr>
+          <w:rFonts w:ascii="Segoe UI" w:eastAsia="Times New Roman" w:hAnsi="Segoe UI" w:cs="Segoe UI"/>
+          <w:sz w:val="24"/>
+          <w:szCs w:val="24"/>
+          <w:lang w:val="es-ES" w:eastAsia="es-ES"/>
+        </w:rPr>
+        <w:t xml:space="preserve">, los </w:t>
+      </w:r>
+      <w:proofErr w:type="spellStart"/>
+      <w:r>
+        <w:rPr>
+          <w:rFonts w:ascii="Segoe UI" w:eastAsia="Times New Roman" w:hAnsi="Segoe UI" w:cs="Segoe UI"/>
+          <w:sz w:val="24"/>
+          <w:szCs w:val="24"/>
+          <w:lang w:val="es-ES" w:eastAsia="es-ES"/>
+        </w:rPr>
+        <w:t>Pull</w:t>
+      </w:r>
+      <w:proofErr w:type="spellEnd"/>
+      <w:r>
+        <w:rPr>
+          <w:rFonts w:ascii="Segoe UI" w:eastAsia="Times New Roman" w:hAnsi="Segoe UI" w:cs="Segoe UI"/>
+          <w:sz w:val="24"/>
+          <w:szCs w:val="24"/>
+          <w:lang w:val="es-ES" w:eastAsia="es-ES"/>
+        </w:rPr>
+        <w:t xml:space="preserve"> </w:t>
+      </w:r>
+      <w:proofErr w:type="spellStart"/>
+      <w:r>
+        <w:rPr>
+          <w:rFonts w:ascii="Segoe UI" w:eastAsia="Times New Roman" w:hAnsi="Segoe UI" w:cs="Segoe UI"/>
+          <w:sz w:val="24"/>
+          <w:szCs w:val="24"/>
+          <w:lang w:val="es-ES" w:eastAsia="es-ES"/>
+        </w:rPr>
+        <w:t>Requests</w:t>
+      </w:r>
+      <w:proofErr w:type="spellEnd"/>
+      <w:r>
+        <w:rPr>
+          <w:rFonts w:ascii="Segoe UI" w:eastAsia="Times New Roman" w:hAnsi="Segoe UI" w:cs="Segoe UI"/>
+          <w:sz w:val="24"/>
+          <w:szCs w:val="24"/>
+          <w:lang w:val="es-ES" w:eastAsia="es-ES"/>
+        </w:rPr>
+        <w:t xml:space="preserve"> tienen su propio foro de discusión.</w:t>
+      </w:r>
+    </w:p>
+    <w:p>
+      <w:pPr>
+        <w:pStyle w:val="Ttulo1"/>
+        <w:rPr>
+          <w:rFonts w:ascii="Segoe UI" w:eastAsia="Times New Roman" w:hAnsi="Segoe UI" w:cs="Segoe UI"/>
+          <w:b/>
+          <w:bCs/>
+          <w:color w:val="auto"/>
+          <w:sz w:val="24"/>
+          <w:szCs w:val="24"/>
+          <w:lang w:val="es-ES" w:eastAsia="es-ES"/>
+        </w:rPr>
+      </w:pPr>
+      <w:hyperlink r:id="rId24" w:anchor="push" w:history="1">
+        <w:bookmarkStart w:id="15" w:name="_Toc14812585"/>
+        <w:proofErr w:type="spellStart"/>
+        <w:r>
+          <w:rPr>
+            <w:rFonts w:ascii="Segoe UI" w:eastAsia="Times New Roman" w:hAnsi="Segoe UI" w:cs="Segoe UI"/>
+            <w:b/>
+            <w:bCs/>
+            <w:color w:val="auto"/>
+            <w:sz w:val="24"/>
+            <w:szCs w:val="24"/>
+            <w:u w:val="single"/>
+            <w:lang w:val="es-ES" w:eastAsia="es-ES"/>
+          </w:rPr>
+          <w:t>Push</w:t>
+        </w:r>
+        <w:bookmarkEnd w:id="15"/>
+        <w:proofErr w:type="spellEnd"/>
+      </w:hyperlink>
+    </w:p>
+    <w:p>
+      <w:pPr>
+        <w:shd w:val="clear" w:color="auto" w:fill="FFFFFF"/>
+        <w:spacing w:after="240" w:line="240" w:lineRule="auto"/>
+        <w:rPr>
+          <w:rFonts w:ascii="Segoe UI" w:eastAsia="Times New Roman" w:hAnsi="Segoe UI" w:cs="Segoe UI"/>
+          <w:sz w:val="24"/>
+          <w:szCs w:val="24"/>
+          <w:lang w:val="es-ES" w:eastAsia="es-ES"/>
+        </w:rPr>
+      </w:pPr>
+      <w:r>
+        <w:rPr>
+          <w:rFonts w:ascii="Segoe UI" w:eastAsia="Times New Roman" w:hAnsi="Segoe UI" w:cs="Segoe UI"/>
+          <w:sz w:val="24"/>
+          <w:szCs w:val="24"/>
+          <w:lang w:val="es-ES" w:eastAsia="es-ES"/>
+        </w:rPr>
+        <w:t xml:space="preserve">Consiste en enviar los cambios </w:t>
+      </w:r>
+      <w:proofErr w:type="spellStart"/>
+      <w:r>
+        <w:rPr>
+          <w:rFonts w:ascii="Segoe UI" w:eastAsia="Times New Roman" w:hAnsi="Segoe UI" w:cs="Segoe UI"/>
+          <w:sz w:val="24"/>
+          <w:szCs w:val="24"/>
+          <w:lang w:val="es-ES" w:eastAsia="es-ES"/>
+        </w:rPr>
+        <w:t>commit</w:t>
+      </w:r>
+      <w:r>
+        <w:rPr>
+          <w:rFonts w:ascii="Segoe UI" w:eastAsia="Times New Roman" w:hAnsi="Segoe UI" w:cs="Segoe UI"/>
+          <w:i/>
+          <w:strike/>
+          <w:sz w:val="24"/>
+          <w:szCs w:val="24"/>
+          <w:lang w:val="es-ES" w:eastAsia="es-ES"/>
+        </w:rPr>
+        <w:t>eados</w:t>
+      </w:r>
+      <w:proofErr w:type="spellEnd"/>
+      <w:r>
+        <w:rPr>
+          <w:rFonts w:ascii="Segoe UI" w:eastAsia="Times New Roman" w:hAnsi="Segoe UI" w:cs="Segoe UI"/>
+          <w:sz w:val="24"/>
+          <w:szCs w:val="24"/>
+          <w:lang w:val="es-ES" w:eastAsia="es-ES"/>
+        </w:rPr>
+        <w:t xml:space="preserve"> en el repositorio local hacia el repositorio remoto (nube).</w:t>
+      </w:r>
+    </w:p>
+    <w:p>
+      <w:pPr>
+        <w:pStyle w:val="Ttulo1"/>
+        <w:rPr>
+          <w:rFonts w:ascii="Segoe UI" w:eastAsia="Times New Roman" w:hAnsi="Segoe UI" w:cs="Segoe UI"/>
+          <w:b/>
+          <w:bCs/>
+          <w:color w:val="auto"/>
+          <w:sz w:val="24"/>
+          <w:szCs w:val="24"/>
+          <w:lang w:val="es-ES" w:eastAsia="es-ES"/>
+        </w:rPr>
+      </w:pPr>
+      <w:hyperlink r:id="rId25" w:anchor="repository" w:history="1">
+        <w:bookmarkStart w:id="16" w:name="_Toc14812587"/>
+        <w:proofErr w:type="spellStart"/>
+        <w:r>
+          <w:rPr>
+            <w:rFonts w:ascii="Segoe UI" w:eastAsia="Times New Roman" w:hAnsi="Segoe UI" w:cs="Segoe UI"/>
+            <w:b/>
+            <w:bCs/>
+            <w:color w:val="auto"/>
+            <w:sz w:val="24"/>
+            <w:szCs w:val="24"/>
+            <w:u w:val="single"/>
+            <w:lang w:val="es-ES" w:eastAsia="es-ES"/>
+          </w:rPr>
+          <w:t>Repository</w:t>
+        </w:r>
+        <w:bookmarkEnd w:id="16"/>
+        <w:proofErr w:type="spellEnd"/>
+      </w:hyperlink>
+    </w:p>
+    <w:p>
+      <w:pPr>
+        <w:shd w:val="clear" w:color="auto" w:fill="FFFFFF"/>
+        <w:spacing w:after="240" w:line="240" w:lineRule="auto"/>
+        <w:rPr>
+          <w:rFonts w:ascii="Segoe UI" w:eastAsia="Times New Roman" w:hAnsi="Segoe UI" w:cs="Segoe UI"/>
+          <w:sz w:val="24"/>
+          <w:szCs w:val="24"/>
+          <w:lang w:val="es-ES" w:eastAsia="es-ES"/>
+        </w:rPr>
+      </w:pPr>
+      <w:r>
+        <w:rPr>
+          <w:rFonts w:ascii="Segoe UI" w:eastAsia="Times New Roman" w:hAnsi="Segoe UI" w:cs="Segoe UI"/>
+          <w:sz w:val="24"/>
+          <w:szCs w:val="24"/>
+          <w:lang w:val="es-ES" w:eastAsia="es-ES"/>
+        </w:rPr>
+        <w:t>Es el elemento más b</w:t>
+      </w:r>
+      <w:r>
+        <w:rPr>
+          <w:rFonts w:ascii="Segoe UI" w:eastAsia="Times New Roman" w:hAnsi="Segoe UI" w:cs="Segoe UI"/>
+          <w:sz w:val="24"/>
+          <w:szCs w:val="24"/>
+          <w:lang w:val="es-ES" w:eastAsia="es-ES"/>
+        </w:rPr>
+        <w:t xml:space="preserve">ásico de GitHub. Contiene todos los archivos del proyecto junto al historial de revisión. Pueden ser públicos o privados y tener uno o más </w:t>
+      </w:r>
+      <w:r>
+        <w:rPr>
+          <w:rFonts w:ascii="Segoe UI" w:eastAsia="Times New Roman" w:hAnsi="Segoe UI" w:cs="Segoe UI"/>
+          <w:sz w:val="24"/>
+          <w:szCs w:val="24"/>
+          <w:lang w:val="es-ES" w:eastAsia="es-ES"/>
+        </w:rPr>
+        <w:t>colaboradores.</w:t>
       </w:r>
     </w:p>
     <w:sectPr>
-      <w:headerReference w:type="default" r:id="rId29"/>
+      <w:headerReference w:type="default" r:id="rId26"/>
       <w:pgSz w:w="12240" w:h="15840"/>
       <w:pgMar w:top="1417" w:right="1701" w:bottom="1417" w:left="1701" w:header="708" w:footer="708" w:gutter="0"/>
       <w:cols w:space="708"/>
@@ -4750,6 +4809,7 @@
   <w:style w:type="paragraph" w:default="1" w:styleId="Normal">
     <w:name w:val="Normal"/>
     <w:qFormat/>
+    <w:rsid w:val="00D032B0"/>
     <w:rPr>
       <w:lang w:val="es-419"/>
     </w:rPr>
@@ -5306,7 +5366,7 @@
 </file>
 
 <file path=customXml/itemProps1.xml><?xml version="1.0" encoding="utf-8"?>
-<ds:datastoreItem xmlns:ds="http://schemas.openxmlformats.org/officeDocument/2006/customXml" ds:itemID="{21077BEF-A933-4A31-B52E-D0006C9A215E}">
+<ds:datastoreItem xmlns:ds="http://schemas.openxmlformats.org/officeDocument/2006/customXml" ds:itemID="{C79F0668-51F7-4FD0-9230-7215865E514A}">
   <ds:schemaRefs>
     <ds:schemaRef ds:uri="http://schemas.openxmlformats.org/officeDocument/2006/bibliography"/>
   </ds:schemaRefs>

</xml_diff>

<commit_message>
Para hacer merge en master
</commit_message>
<xml_diff>
--- a/Informacion/Glosario (ES).docx
+++ b/Informacion/Glosario (ES).docx
@@ -2376,7 +2376,7 @@
           <w:color w:val="auto"/>
           <w:sz w:val="24"/>
           <w:szCs w:val="24"/>
-          <w:lang w:val="en-US" w:eastAsia="es-ES"/>
+          <w:lang w:val="es-ES" w:eastAsia="es-ES"/>
         </w:rPr>
       </w:pPr>
       <w:hyperlink r:id="rId7" w:anchor="blame" w:history="1">
@@ -2389,7 +2389,7 @@
             <w:sz w:val="24"/>
             <w:szCs w:val="24"/>
             <w:u w:val="single"/>
-            <w:lang w:val="en-US" w:eastAsia="es-ES"/>
+            <w:lang w:val="es-ES" w:eastAsia="es-ES"/>
           </w:rPr>
           <w:t>Blame</w:t>
         </w:r>
@@ -2441,7 +2441,6 @@
       </w:pPr>
       <w:hyperlink r:id="rId8" w:anchor="branch" w:history="1">
         <w:bookmarkStart w:id="1" w:name="_Toc14812565"/>
-        <w:proofErr w:type="spellStart"/>
         <w:r>
           <w:rPr>
             <w:rFonts w:ascii="Segoe UI" w:eastAsia="Times New Roman" w:hAnsi="Segoe UI" w:cs="Segoe UI"/>
@@ -2456,7 +2455,6 @@
           <w:t>Branch</w:t>
         </w:r>
         <w:bookmarkEnd w:id="1"/>
-        <w:proofErr w:type="spellEnd"/>
       </w:hyperlink>
     </w:p>
     <w:p>
@@ -2477,47 +2475,7 @@
           <w:szCs w:val="24"/>
           <w:lang w:val="es-ES" w:eastAsia="es-ES"/>
         </w:rPr>
-        <w:t xml:space="preserve">Una </w:t>
-      </w:r>
-      <w:proofErr w:type="spellStart"/>
-      <w:r>
-        <w:rPr>
-          <w:rFonts w:ascii="Segoe UI" w:eastAsia="Times New Roman" w:hAnsi="Segoe UI" w:cs="Segoe UI"/>
-          <w:sz w:val="24"/>
-          <w:szCs w:val="24"/>
-          <w:lang w:val="es-ES" w:eastAsia="es-ES"/>
-        </w:rPr>
-        <w:t>branch</w:t>
-      </w:r>
-      <w:proofErr w:type="spellEnd"/>
-      <w:r>
-        <w:rPr>
-          <w:rFonts w:ascii="Segoe UI" w:eastAsia="Times New Roman" w:hAnsi="Segoe UI" w:cs="Segoe UI"/>
-          <w:sz w:val="24"/>
-          <w:szCs w:val="24"/>
-          <w:lang w:val="es-ES" w:eastAsia="es-ES"/>
-        </w:rPr>
-        <w:t xml:space="preserve"> (o Rama) es una </w:t>
-      </w:r>
-      <w:proofErr w:type="spellStart"/>
-      <w:r>
-        <w:rPr>
-          <w:rFonts w:ascii="Segoe UI" w:eastAsia="Times New Roman" w:hAnsi="Segoe UI" w:cs="Segoe UI"/>
-          <w:sz w:val="24"/>
-          <w:szCs w:val="24"/>
-          <w:lang w:val="es-ES" w:eastAsia="es-ES"/>
-        </w:rPr>
-        <w:t>version</w:t>
-      </w:r>
-      <w:proofErr w:type="spellEnd"/>
-      <w:r>
-        <w:rPr>
-          <w:rFonts w:ascii="Segoe UI" w:eastAsia="Times New Roman" w:hAnsi="Segoe UI" w:cs="Segoe UI"/>
-          <w:sz w:val="24"/>
-          <w:szCs w:val="24"/>
-          <w:lang w:val="es-ES" w:eastAsia="es-ES"/>
-        </w:rPr>
-        <w:t xml:space="preserve"> paralela de un repositorio contenida dentro del mismo pero que no afecta a la rama principal (</w:t>
+        <w:t>Una branch (o Rama) es una version paralela de un repositorio contenida dentro del mismo pero que no afecta a la rama principal (</w:t>
       </w:r>
       <w:r>
         <w:rPr>
@@ -2536,47 +2494,7 @@
           <w:szCs w:val="24"/>
           <w:lang w:val="es-ES" w:eastAsia="es-ES"/>
         </w:rPr>
-        <w:t xml:space="preserve">, lo cual permite trabajar de manera segura y despreocupándose por la versión principal. Cuando se finalizan los cambios deseados se puede efectuar un </w:t>
-      </w:r>
-      <w:proofErr w:type="spellStart"/>
-      <w:r>
-        <w:rPr>
-          <w:rFonts w:ascii="Segoe UI" w:eastAsia="Times New Roman" w:hAnsi="Segoe UI" w:cs="Segoe UI"/>
-          <w:sz w:val="24"/>
-          <w:szCs w:val="24"/>
-          <w:lang w:val="es-ES" w:eastAsia="es-ES"/>
-        </w:rPr>
-        <w:t>merge</w:t>
-      </w:r>
-      <w:proofErr w:type="spellEnd"/>
-      <w:r>
-        <w:rPr>
-          <w:rFonts w:ascii="Segoe UI" w:eastAsia="Times New Roman" w:hAnsi="Segoe UI" w:cs="Segoe UI"/>
-          <w:sz w:val="24"/>
-          <w:szCs w:val="24"/>
-          <w:lang w:val="es-ES" w:eastAsia="es-ES"/>
-        </w:rPr>
-        <w:t xml:space="preserve"> (fusionar) entre la </w:t>
-      </w:r>
-      <w:proofErr w:type="spellStart"/>
-      <w:r>
-        <w:rPr>
-          <w:rFonts w:ascii="Segoe UI" w:eastAsia="Times New Roman" w:hAnsi="Segoe UI" w:cs="Segoe UI"/>
-          <w:sz w:val="24"/>
-          <w:szCs w:val="24"/>
-          <w:lang w:val="es-ES" w:eastAsia="es-ES"/>
-        </w:rPr>
-        <w:t>branch</w:t>
-      </w:r>
-      <w:proofErr w:type="spellEnd"/>
-      <w:r>
-        <w:rPr>
-          <w:rFonts w:ascii="Segoe UI" w:eastAsia="Times New Roman" w:hAnsi="Segoe UI" w:cs="Segoe UI"/>
-          <w:sz w:val="24"/>
-          <w:szCs w:val="24"/>
-          <w:lang w:val="es-ES" w:eastAsia="es-ES"/>
-        </w:rPr>
-        <w:t xml:space="preserve"> del cambio</w:t>
+        <w:t>, lo cual permite trabajar de manera segura y despreocupándose por la versión principal. Cuando se finalizan los cambios deseados se puede efectuar un merge (fusionar) entre la branch del cambio</w:t>
       </w:r>
       <w:r>
         <w:rPr>
@@ -2615,6 +2533,17 @@
         </w:rPr>
         <w:t xml:space="preserve"> para publicar los cambios.</w:t>
       </w:r>
+      <w:r>
+        <w:rPr>
+          <w:rFonts w:ascii="Segoe UI" w:eastAsia="Times New Roman" w:hAnsi="Segoe UI" w:cs="Segoe UI"/>
+          <w:sz w:val="24"/>
+          <w:szCs w:val="24"/>
+          <w:lang w:val="es-ES" w:eastAsia="es-ES"/>
+        </w:rPr>
+        <w:t xml:space="preserve"> </w:t>
+      </w:r>
+      <w:bookmarkStart w:id="2" w:name="_GoBack"/>
+      <w:bookmarkEnd w:id="2"/>
     </w:p>
     <w:p>
       <w:pPr>
@@ -2631,7 +2560,7 @@
         </w:rPr>
       </w:pPr>
       <w:hyperlink r:id="rId9" w:anchor="clone" w:history="1">
-        <w:bookmarkStart w:id="2" w:name="_Toc14812567"/>
+        <w:bookmarkStart w:id="3" w:name="_Toc14812567"/>
         <w:r>
           <w:rPr>
             <w:rFonts w:ascii="Segoe UI" w:eastAsia="Times New Roman" w:hAnsi="Segoe UI" w:cs="Segoe UI"/>
@@ -2645,7 +2574,7 @@
           </w:rPr>
           <w:t>Clone</w:t>
         </w:r>
-        <w:bookmarkEnd w:id="2"/>
+        <w:bookmarkEnd w:id="3"/>
       </w:hyperlink>
     </w:p>
     <w:p>
@@ -2675,47 +2604,7 @@
           <w:szCs w:val="24"/>
           <w:lang w:val="es-ES" w:eastAsia="es-ES"/>
         </w:rPr>
-        <w:t xml:space="preserve">. Con nuestro propio clone podremos editar los archivos y utilizar </w:t>
-      </w:r>
-      <w:proofErr w:type="spellStart"/>
-      <w:r>
-        <w:rPr>
-          <w:rFonts w:ascii="Segoe UI" w:eastAsia="Times New Roman" w:hAnsi="Segoe UI" w:cs="Segoe UI"/>
-          <w:sz w:val="24"/>
-          <w:szCs w:val="24"/>
-          <w:lang w:val="es-ES" w:eastAsia="es-ES"/>
-        </w:rPr>
-        <w:t>Git</w:t>
-      </w:r>
-      <w:proofErr w:type="spellEnd"/>
-      <w:r>
-        <w:rPr>
-          <w:rFonts w:ascii="Segoe UI" w:eastAsia="Times New Roman" w:hAnsi="Segoe UI" w:cs="Segoe UI"/>
-          <w:sz w:val="24"/>
-          <w:szCs w:val="24"/>
-          <w:lang w:val="es-ES" w:eastAsia="es-ES"/>
-        </w:rPr>
-        <w:t xml:space="preserve"> para administrarlos sin tener que subirlos a la nube. También es posible realizar un </w:t>
-      </w:r>
-      <w:proofErr w:type="spellStart"/>
-      <w:r>
-        <w:rPr>
-          <w:rFonts w:ascii="Segoe UI" w:eastAsia="Times New Roman" w:hAnsi="Segoe UI" w:cs="Segoe UI"/>
-          <w:sz w:val="24"/>
-          <w:szCs w:val="24"/>
-          <w:lang w:val="es-ES" w:eastAsia="es-ES"/>
-        </w:rPr>
-        <w:t>Push</w:t>
-      </w:r>
-      <w:proofErr w:type="spellEnd"/>
-      <w:r>
-        <w:rPr>
-          <w:rFonts w:ascii="Segoe UI" w:eastAsia="Times New Roman" w:hAnsi="Segoe UI" w:cs="Segoe UI"/>
-          <w:sz w:val="24"/>
-          <w:szCs w:val="24"/>
-          <w:lang w:val="es-ES" w:eastAsia="es-ES"/>
-        </w:rPr>
-        <w:t xml:space="preserve"> de la versión Local hacia la Remota para mantener los archivos sincronizados.</w:t>
+        <w:t>. Con nuestro propio clone podremos editar los archivos y utilizar Git para administrarlos sin tener que subirlos a la nube. También es posible realizar un Push de la versión Local hacia la Remota para mantener los archivos sincronizados.</w:t>
       </w:r>
     </w:p>
     <w:p>
@@ -2727,11 +2616,11 @@
           <w:color w:val="auto"/>
           <w:sz w:val="24"/>
           <w:szCs w:val="24"/>
-          <w:lang w:val="en-US" w:eastAsia="es-ES"/>
+          <w:lang w:val="es-ES" w:eastAsia="es-ES"/>
         </w:rPr>
       </w:pPr>
       <w:hyperlink r:id="rId10" w:anchor="collaborator" w:history="1">
-        <w:bookmarkStart w:id="3" w:name="_Toc14812568"/>
+        <w:bookmarkStart w:id="4" w:name="_Toc14812568"/>
         <w:r>
           <w:rPr>
             <w:rFonts w:ascii="Segoe UI" w:eastAsia="Times New Roman" w:hAnsi="Segoe UI" w:cs="Segoe UI"/>
@@ -2740,11 +2629,11 @@
             <w:sz w:val="24"/>
             <w:szCs w:val="24"/>
             <w:u w:val="single"/>
-            <w:lang w:val="en-US" w:eastAsia="es-ES"/>
+            <w:lang w:val="es-ES" w:eastAsia="es-ES"/>
           </w:rPr>
           <w:t>Collaborator</w:t>
         </w:r>
-        <w:bookmarkEnd w:id="3"/>
+        <w:bookmarkEnd w:id="4"/>
       </w:hyperlink>
     </w:p>
     <w:p>
@@ -2792,47 +2681,7 @@
           <w:szCs w:val="24"/>
           <w:lang w:val="es-ES" w:eastAsia="es-ES"/>
         </w:rPr>
-        <w:t xml:space="preserve"> del mismo. Posee permisos </w:t>
-      </w:r>
-      <w:proofErr w:type="spellStart"/>
-      <w:r>
-        <w:rPr>
-          <w:rFonts w:ascii="Segoe UI" w:eastAsia="Times New Roman" w:hAnsi="Segoe UI" w:cs="Segoe UI"/>
-          <w:sz w:val="24"/>
-          <w:szCs w:val="24"/>
-          <w:lang w:val="es-ES" w:eastAsia="es-ES"/>
-        </w:rPr>
-        <w:t>read</w:t>
-      </w:r>
-      <w:proofErr w:type="spellEnd"/>
-      <w:r>
-        <w:rPr>
-          <w:rFonts w:ascii="Segoe UI" w:eastAsia="Times New Roman" w:hAnsi="Segoe UI" w:cs="Segoe UI"/>
-          <w:sz w:val="24"/>
-          <w:szCs w:val="24"/>
-          <w:lang w:val="es-ES" w:eastAsia="es-ES"/>
-        </w:rPr>
-        <w:t>/</w:t>
-      </w:r>
-      <w:proofErr w:type="spellStart"/>
-      <w:r>
-        <w:rPr>
-          <w:rFonts w:ascii="Segoe UI" w:eastAsia="Times New Roman" w:hAnsi="Segoe UI" w:cs="Segoe UI"/>
-          <w:sz w:val="24"/>
-          <w:szCs w:val="24"/>
-          <w:lang w:val="es-ES" w:eastAsia="es-ES"/>
-        </w:rPr>
-        <w:t>write</w:t>
-      </w:r>
-      <w:proofErr w:type="spellEnd"/>
-      <w:r>
-        <w:rPr>
-          <w:rFonts w:ascii="Segoe UI" w:eastAsia="Times New Roman" w:hAnsi="Segoe UI" w:cs="Segoe UI"/>
-          <w:sz w:val="24"/>
-          <w:szCs w:val="24"/>
-          <w:lang w:val="es-ES" w:eastAsia="es-ES"/>
-        </w:rPr>
-        <w:t>.</w:t>
+        <w:t xml:space="preserve"> del mismo. Posee permisos read/write.</w:t>
       </w:r>
     </w:p>
     <w:p>
@@ -2849,7 +2698,7 @@
         </w:rPr>
       </w:pPr>
       <w:hyperlink r:id="rId11" w:anchor="commit" w:history="1">
-        <w:bookmarkStart w:id="4" w:name="_Toc14812569"/>
+        <w:bookmarkStart w:id="5" w:name="_Toc14812569"/>
         <w:r>
           <w:rPr>
             <w:rFonts w:ascii="Segoe UI" w:eastAsia="Times New Roman" w:hAnsi="Segoe UI" w:cs="Segoe UI"/>
@@ -2863,7 +2712,7 @@
           </w:rPr>
           <w:t>Commit</w:t>
         </w:r>
-        <w:bookmarkEnd w:id="4"/>
+        <w:bookmarkEnd w:id="5"/>
       </w:hyperlink>
     </w:p>
     <w:p>
@@ -2893,67 +2742,7 @@
           <w:szCs w:val="24"/>
           <w:lang w:val="es-ES" w:eastAsia="es-ES"/>
         </w:rPr>
-        <w:t xml:space="preserve">Cada </w:t>
-      </w:r>
-      <w:proofErr w:type="spellStart"/>
-      <w:r>
-        <w:rPr>
-          <w:rFonts w:ascii="Segoe UI" w:eastAsia="Times New Roman" w:hAnsi="Segoe UI" w:cs="Segoe UI"/>
-          <w:sz w:val="24"/>
-          <w:szCs w:val="24"/>
-          <w:lang w:val="es-ES" w:eastAsia="es-ES"/>
-        </w:rPr>
-        <w:t>version</w:t>
-      </w:r>
-      <w:proofErr w:type="spellEnd"/>
-      <w:r>
-        <w:rPr>
-          <w:rFonts w:ascii="Segoe UI" w:eastAsia="Times New Roman" w:hAnsi="Segoe UI" w:cs="Segoe UI"/>
-          <w:sz w:val="24"/>
-          <w:szCs w:val="24"/>
-          <w:lang w:val="es-ES" w:eastAsia="es-ES"/>
-        </w:rPr>
-        <w:t xml:space="preserve"> de un archive se identifica en </w:t>
-      </w:r>
-      <w:proofErr w:type="spellStart"/>
-      <w:r>
-        <w:rPr>
-          <w:rFonts w:ascii="Segoe UI" w:eastAsia="Times New Roman" w:hAnsi="Segoe UI" w:cs="Segoe UI"/>
-          <w:sz w:val="24"/>
-          <w:szCs w:val="24"/>
-          <w:lang w:val="es-ES" w:eastAsia="es-ES"/>
-        </w:rPr>
-        <w:t>Git</w:t>
-      </w:r>
-      <w:proofErr w:type="spellEnd"/>
-      <w:r>
-        <w:rPr>
-          <w:rFonts w:ascii="Segoe UI" w:eastAsia="Times New Roman" w:hAnsi="Segoe UI" w:cs="Segoe UI"/>
-          <w:sz w:val="24"/>
-          <w:szCs w:val="24"/>
-          <w:lang w:val="es-ES" w:eastAsia="es-ES"/>
-        </w:rPr>
-        <w:t xml:space="preserve"> con un ID </w:t>
-      </w:r>
-      <w:proofErr w:type="spellStart"/>
-      <w:r>
-        <w:rPr>
-          <w:rFonts w:ascii="Segoe UI" w:eastAsia="Times New Roman" w:hAnsi="Segoe UI" w:cs="Segoe UI"/>
-          <w:sz w:val="24"/>
-          <w:szCs w:val="24"/>
-          <w:lang w:val="es-ES" w:eastAsia="es-ES"/>
-        </w:rPr>
-        <w:t>unico</w:t>
-      </w:r>
-      <w:proofErr w:type="spellEnd"/>
-      <w:r>
-        <w:rPr>
-          <w:rFonts w:ascii="Segoe UI" w:eastAsia="Times New Roman" w:hAnsi="Segoe UI" w:cs="Segoe UI"/>
-          <w:sz w:val="24"/>
-          <w:szCs w:val="24"/>
-          <w:lang w:val="es-ES" w:eastAsia="es-ES"/>
-        </w:rPr>
-        <w:t xml:space="preserve"> (hash) que permite mantener un registro de los cambios realizados </w:t>
+        <w:t xml:space="preserve">Cada version de un archive se identifica en Git con un ID unico (hash) que permite mantener un registro de los cambios realizados </w:t>
       </w:r>
       <w:r>
         <w:rPr>
@@ -2987,7 +2776,7 @@
         </w:rPr>
       </w:pPr>
       <w:hyperlink r:id="rId12" w:anchor="contributor" w:history="1">
-        <w:bookmarkStart w:id="5" w:name="_Toc14812570"/>
+        <w:bookmarkStart w:id="6" w:name="_Toc14812570"/>
         <w:r>
           <w:rPr>
             <w:rFonts w:ascii="Segoe UI" w:eastAsia="Times New Roman" w:hAnsi="Segoe UI" w:cs="Segoe UI"/>
@@ -3000,7 +2789,7 @@
           </w:rPr>
           <w:t>Contributor</w:t>
         </w:r>
-        <w:bookmarkEnd w:id="5"/>
+        <w:bookmarkEnd w:id="6"/>
       </w:hyperlink>
     </w:p>
     <w:p>
@@ -3023,65 +2812,14 @@
         </w:rPr>
         <w:t xml:space="preserve">Es alguien que ha contribuido al Proyecto mediante </w:t>
       </w:r>
-      <w:proofErr w:type="spellStart"/>
-      <w:r>
-        <w:rPr>
-          <w:rFonts w:ascii="Segoe UI" w:eastAsia="Times New Roman" w:hAnsi="Segoe UI" w:cs="Segoe UI"/>
-          <w:sz w:val="24"/>
-          <w:szCs w:val="24"/>
-          <w:lang w:val="es-ES" w:eastAsia="es-ES"/>
-        </w:rPr>
-        <w:t>Pull</w:t>
-      </w:r>
-      <w:proofErr w:type="spellEnd"/>
-      <w:r>
-        <w:rPr>
-          <w:rFonts w:ascii="Segoe UI" w:eastAsia="Times New Roman" w:hAnsi="Segoe UI" w:cs="Segoe UI"/>
-          <w:sz w:val="24"/>
-          <w:szCs w:val="24"/>
-          <w:lang w:val="es-ES" w:eastAsia="es-ES"/>
-        </w:rPr>
-        <w:t xml:space="preserve"> </w:t>
-      </w:r>
-      <w:proofErr w:type="spellStart"/>
-      <w:r>
-        <w:rPr>
-          <w:rFonts w:ascii="Segoe UI" w:eastAsia="Times New Roman" w:hAnsi="Segoe UI" w:cs="Segoe UI"/>
-          <w:sz w:val="24"/>
-          <w:szCs w:val="24"/>
-          <w:lang w:val="es-ES" w:eastAsia="es-ES"/>
-        </w:rPr>
-        <w:t>Requests</w:t>
-      </w:r>
-      <w:proofErr w:type="spellEnd"/>
-      <w:r>
-        <w:rPr>
-          <w:rFonts w:ascii="Segoe UI" w:eastAsia="Times New Roman" w:hAnsi="Segoe UI" w:cs="Segoe UI"/>
-          <w:sz w:val="24"/>
-          <w:szCs w:val="24"/>
-          <w:lang w:val="es-ES" w:eastAsia="es-ES"/>
-        </w:rPr>
-        <w:t xml:space="preserve"> que han sido fusionados (</w:t>
-      </w:r>
-      <w:proofErr w:type="spellStart"/>
-      <w:r>
-        <w:rPr>
-          <w:rFonts w:ascii="Segoe UI" w:eastAsia="Times New Roman" w:hAnsi="Segoe UI" w:cs="Segoe UI"/>
-          <w:sz w:val="24"/>
-          <w:szCs w:val="24"/>
-          <w:lang w:val="es-ES" w:eastAsia="es-ES"/>
-        </w:rPr>
-        <w:t>merge</w:t>
-      </w:r>
-      <w:proofErr w:type="spellEnd"/>
-      <w:r>
-        <w:rPr>
-          <w:rFonts w:ascii="Segoe UI" w:eastAsia="Times New Roman" w:hAnsi="Segoe UI" w:cs="Segoe UI"/>
-          <w:sz w:val="24"/>
-          <w:szCs w:val="24"/>
-          <w:lang w:val="es-ES" w:eastAsia="es-ES"/>
-        </w:rPr>
-        <w:t>) pero no tiene acceso de colaborador.</w:t>
+      <w:r>
+        <w:rPr>
+          <w:rFonts w:ascii="Segoe UI" w:eastAsia="Times New Roman" w:hAnsi="Segoe UI" w:cs="Segoe UI"/>
+          <w:sz w:val="24"/>
+          <w:szCs w:val="24"/>
+          <w:lang w:val="es-ES" w:eastAsia="es-ES"/>
+        </w:rPr>
+        <w:t>Pull Requests que han sido fusionados (merge) pero no tiene acceso de colaborador.</w:t>
       </w:r>
     </w:p>
     <w:p>
@@ -3098,8 +2836,7 @@
         </w:rPr>
       </w:pPr>
       <w:hyperlink r:id="rId13" w:anchor="diff" w:history="1">
-        <w:bookmarkStart w:id="6" w:name="_Toc14812572"/>
-        <w:proofErr w:type="spellStart"/>
+        <w:bookmarkStart w:id="7" w:name="_Toc14812572"/>
         <w:r>
           <w:rPr>
             <w:rFonts w:ascii="Segoe UI" w:eastAsia="Times New Roman" w:hAnsi="Segoe UI" w:cs="Segoe UI"/>
@@ -3113,8 +2850,7 @@
           </w:rPr>
           <w:t>Diff</w:t>
         </w:r>
-        <w:bookmarkEnd w:id="6"/>
-        <w:proofErr w:type="spellEnd"/>
+        <w:bookmarkEnd w:id="7"/>
       </w:hyperlink>
     </w:p>
     <w:p>
@@ -3197,8 +2933,7 @@
         </w:rPr>
       </w:pPr>
       <w:hyperlink r:id="rId14" w:anchor="fetch" w:history="1">
-        <w:bookmarkStart w:id="7" w:name="_Toc14812574"/>
-        <w:proofErr w:type="spellStart"/>
+        <w:bookmarkStart w:id="8" w:name="_Toc14812574"/>
         <w:r>
           <w:rPr>
             <w:rFonts w:ascii="Segoe UI" w:eastAsia="Times New Roman" w:hAnsi="Segoe UI" w:cs="Segoe UI"/>
@@ -3212,8 +2947,7 @@
           </w:rPr>
           <w:t>Fetch</w:t>
         </w:r>
-        <w:bookmarkEnd w:id="7"/>
-        <w:proofErr w:type="spellEnd"/>
+        <w:bookmarkEnd w:id="8"/>
       </w:hyperlink>
     </w:p>
     <w:p>
@@ -3234,59 +2968,8 @@
           <w:szCs w:val="24"/>
           <w:lang w:val="es-ES" w:eastAsia="es-ES"/>
         </w:rPr>
-        <w:t xml:space="preserve">Obtener los </w:t>
-      </w:r>
-      <w:proofErr w:type="spellStart"/>
-      <w:r>
-        <w:rPr>
-          <w:rFonts w:ascii="Segoe UI" w:eastAsia="Times New Roman" w:hAnsi="Segoe UI" w:cs="Segoe UI"/>
-          <w:sz w:val="24"/>
-          <w:szCs w:val="24"/>
-          <w:lang w:val="es-ES" w:eastAsia="es-ES"/>
-        </w:rPr>
-        <w:t>ultimos</w:t>
-      </w:r>
-      <w:proofErr w:type="spellEnd"/>
-      <w:r>
-        <w:rPr>
-          <w:rFonts w:ascii="Segoe UI" w:eastAsia="Times New Roman" w:hAnsi="Segoe UI" w:cs="Segoe UI"/>
-          <w:sz w:val="24"/>
-          <w:szCs w:val="24"/>
-          <w:lang w:val="es-ES" w:eastAsia="es-ES"/>
-        </w:rPr>
-        <w:t xml:space="preserve"> cambios de un repositorio online sin la necesidad de </w:t>
-      </w:r>
-      <w:proofErr w:type="spellStart"/>
-      <w:r>
-        <w:rPr>
-          <w:rFonts w:ascii="Segoe UI" w:eastAsia="Times New Roman" w:hAnsi="Segoe UI" w:cs="Segoe UI"/>
-          <w:sz w:val="24"/>
-          <w:szCs w:val="24"/>
-          <w:lang w:val="es-ES" w:eastAsia="es-ES"/>
-        </w:rPr>
-        <w:t>realizer</w:t>
-      </w:r>
-      <w:proofErr w:type="spellEnd"/>
-      <w:r>
-        <w:rPr>
-          <w:rFonts w:ascii="Segoe UI" w:eastAsia="Times New Roman" w:hAnsi="Segoe UI" w:cs="Segoe UI"/>
-          <w:sz w:val="24"/>
-          <w:szCs w:val="24"/>
-          <w:lang w:val="es-ES" w:eastAsia="es-ES"/>
-        </w:rPr>
-        <w:t xml:space="preserve"> un </w:t>
-      </w:r>
-      <w:proofErr w:type="spellStart"/>
-      <w:r>
-        <w:rPr>
-          <w:rFonts w:ascii="Segoe UI" w:eastAsia="Times New Roman" w:hAnsi="Segoe UI" w:cs="Segoe UI"/>
-          <w:sz w:val="24"/>
-          <w:szCs w:val="24"/>
-          <w:lang w:val="es-ES" w:eastAsia="es-ES"/>
-        </w:rPr>
-        <w:t>merge</w:t>
-      </w:r>
-      <w:proofErr w:type="spellEnd"/>
+        <w:t>Obtener los ultimos cambios de un repositorio online sin la necesidad de realizer un merge</w:t>
+      </w:r>
       <w:r>
         <w:rPr>
           <w:rFonts w:ascii="Segoe UI" w:eastAsia="Times New Roman" w:hAnsi="Segoe UI" w:cs="Segoe UI"/>
@@ -3311,7 +2994,7 @@
         </w:rPr>
       </w:pPr>
       <w:hyperlink r:id="rId15" w:anchor="fork" w:history="1">
-        <w:bookmarkStart w:id="8" w:name="_Toc14812575"/>
+        <w:bookmarkStart w:id="9" w:name="_Toc14812575"/>
         <w:r>
           <w:rPr>
             <w:rFonts w:ascii="Segoe UI" w:eastAsia="Times New Roman" w:hAnsi="Segoe UI" w:cs="Segoe UI"/>
@@ -3325,7 +3008,7 @@
           </w:rPr>
           <w:t>Fork</w:t>
         </w:r>
-        <w:bookmarkEnd w:id="8"/>
+        <w:bookmarkEnd w:id="9"/>
       </w:hyperlink>
     </w:p>
     <w:p>
@@ -3355,47 +3038,7 @@
           <w:szCs w:val="24"/>
           <w:lang w:val="es-ES" w:eastAsia="es-ES"/>
         </w:rPr>
-        <w:t xml:space="preserve">Permiten realizar cambios en proyectos sin afectar el original. Estos Forks permanecen relacionados al original siendo posible enviar </w:t>
-      </w:r>
-      <w:proofErr w:type="spellStart"/>
-      <w:r>
-        <w:rPr>
-          <w:rFonts w:ascii="Segoe UI" w:eastAsia="Times New Roman" w:hAnsi="Segoe UI" w:cs="Segoe UI"/>
-          <w:sz w:val="24"/>
-          <w:szCs w:val="24"/>
-          <w:lang w:val="es-ES" w:eastAsia="es-ES"/>
-        </w:rPr>
-        <w:t>Pull</w:t>
-      </w:r>
-      <w:proofErr w:type="spellEnd"/>
-      <w:r>
-        <w:rPr>
-          <w:rFonts w:ascii="Segoe UI" w:eastAsia="Times New Roman" w:hAnsi="Segoe UI" w:cs="Segoe UI"/>
-          <w:sz w:val="24"/>
-          <w:szCs w:val="24"/>
-          <w:lang w:val="es-ES" w:eastAsia="es-ES"/>
-        </w:rPr>
-        <w:t xml:space="preserve"> </w:t>
-      </w:r>
-      <w:proofErr w:type="spellStart"/>
-      <w:r>
-        <w:rPr>
-          <w:rFonts w:ascii="Segoe UI" w:eastAsia="Times New Roman" w:hAnsi="Segoe UI" w:cs="Segoe UI"/>
-          <w:sz w:val="24"/>
-          <w:szCs w:val="24"/>
-          <w:lang w:val="es-ES" w:eastAsia="es-ES"/>
-        </w:rPr>
-        <w:t>Requests</w:t>
-      </w:r>
-      <w:proofErr w:type="spellEnd"/>
-      <w:r>
-        <w:rPr>
-          <w:rFonts w:ascii="Segoe UI" w:eastAsia="Times New Roman" w:hAnsi="Segoe UI" w:cs="Segoe UI"/>
-          <w:sz w:val="24"/>
-          <w:szCs w:val="24"/>
-          <w:lang w:val="es-ES" w:eastAsia="es-ES"/>
-        </w:rPr>
-        <w:t xml:space="preserve"> al autor original para que autorice los cambios en su repositorio.</w:t>
+        <w:t>Permiten realizar cambios en proyectos sin afectar el original. Estos Forks permanecen relacionados al original siendo posible enviar Pull Requests al autor original para que autorice los cambios en su repositorio.</w:t>
       </w:r>
     </w:p>
     <w:p>
@@ -3411,8 +3054,7 @@
         </w:rPr>
       </w:pPr>
       <w:hyperlink r:id="rId16" w:anchor="git" w:history="1">
-        <w:bookmarkStart w:id="9" w:name="_Toc14812576"/>
-        <w:proofErr w:type="spellStart"/>
+        <w:bookmarkStart w:id="10" w:name="_Toc14812576"/>
         <w:r>
           <w:rPr>
             <w:rFonts w:ascii="Segoe UI" w:eastAsia="Times New Roman" w:hAnsi="Segoe UI" w:cs="Segoe UI"/>
@@ -3425,8 +3067,7 @@
           </w:rPr>
           <w:t>Git</w:t>
         </w:r>
-        <w:bookmarkEnd w:id="9"/>
-        <w:proofErr w:type="spellEnd"/>
+        <w:bookmarkEnd w:id="10"/>
       </w:hyperlink>
     </w:p>
     <w:p>
@@ -3504,7 +3145,6 @@
         </w:rPr>
       </w:pPr>
       <w:hyperlink r:id="rId18" w:anchor="git" w:history="1">
-        <w:proofErr w:type="spellStart"/>
         <w:r>
           <w:rPr>
             <w:rFonts w:ascii="Segoe UI" w:eastAsia="Times New Roman" w:hAnsi="Segoe UI" w:cs="Segoe UI"/>
@@ -3530,7 +3170,6 @@
         </w:rPr>
         <w:t>Kraken</w:t>
       </w:r>
-      <w:proofErr w:type="spellEnd"/>
     </w:p>
     <w:p>
       <w:pPr>
@@ -3546,7 +3185,6 @@
         </w:rPr>
       </w:pPr>
       <w:hyperlink r:id="rId19" w:anchor="git" w:history="1">
-        <w:proofErr w:type="spellStart"/>
         <w:r>
           <w:rPr>
             <w:rFonts w:ascii="Segoe UI" w:eastAsia="Times New Roman" w:hAnsi="Segoe UI" w:cs="Segoe UI"/>
@@ -3572,7 +3210,6 @@
         </w:rPr>
         <w:t>Flow</w:t>
       </w:r>
-      <w:proofErr w:type="spellEnd"/>
     </w:p>
     <w:p>
       <w:pPr>
@@ -3586,7 +3223,7 @@
         </w:rPr>
       </w:pPr>
       <w:hyperlink r:id="rId20" w:anchor="issue" w:history="1">
-        <w:bookmarkStart w:id="10" w:name="_Toc14812577"/>
+        <w:bookmarkStart w:id="11" w:name="_Toc14812577"/>
         <w:r>
           <w:rPr>
             <w:rFonts w:ascii="Segoe UI" w:eastAsia="Times New Roman" w:hAnsi="Segoe UI" w:cs="Segoe UI"/>
@@ -3598,7 +3235,7 @@
           </w:rPr>
           <w:t>Issue</w:t>
         </w:r>
-        <w:bookmarkEnd w:id="10"/>
+        <w:bookmarkEnd w:id="11"/>
       </w:hyperlink>
     </w:p>
     <w:p>
@@ -3634,7 +3271,7 @@
         </w:rPr>
       </w:pPr>
       <w:hyperlink r:id="rId21" w:anchor="markdown" w:history="1">
-        <w:bookmarkStart w:id="11" w:name="_Toc14812578"/>
+        <w:bookmarkStart w:id="12" w:name="_Toc14812578"/>
         <w:r>
           <w:rPr>
             <w:rFonts w:ascii="Segoe UI" w:eastAsia="Times New Roman" w:hAnsi="Segoe UI" w:cs="Segoe UI"/>
@@ -3646,7 +3283,7 @@
           </w:rPr>
           <w:t>Markdown</w:t>
         </w:r>
-        <w:bookmarkEnd w:id="11"/>
+        <w:bookmarkEnd w:id="12"/>
       </w:hyperlink>
     </w:p>
     <w:p>
@@ -3706,8 +3343,7 @@
         </w:rPr>
       </w:pPr>
       <w:hyperlink r:id="rId23" w:anchor="merge" w:history="1">
-        <w:bookmarkStart w:id="12" w:name="_Toc14812579"/>
-        <w:proofErr w:type="spellStart"/>
+        <w:bookmarkStart w:id="13" w:name="_Toc14812579"/>
         <w:r>
           <w:rPr>
             <w:rFonts w:ascii="Segoe UI" w:eastAsia="Times New Roman" w:hAnsi="Segoe UI" w:cs="Segoe UI"/>
@@ -3721,8 +3357,7 @@
           </w:rPr>
           <w:t>Merge</w:t>
         </w:r>
-        <w:bookmarkEnd w:id="12"/>
-        <w:proofErr w:type="spellEnd"/>
+        <w:bookmarkEnd w:id="13"/>
       </w:hyperlink>
     </w:p>
     <w:p>
@@ -3743,29 +3378,8 @@
           <w:szCs w:val="24"/>
           <w:lang w:val="es-ES" w:eastAsia="es-ES"/>
         </w:rPr>
-        <w:t xml:space="preserve">Toma los cambios de una rama y los aplica a otra que </w:t>
-      </w:r>
-      <w:proofErr w:type="spellStart"/>
-      <w:r>
-        <w:rPr>
-          <w:rFonts w:ascii="Segoe UI" w:eastAsia="Times New Roman" w:hAnsi="Segoe UI" w:cs="Segoe UI"/>
-          <w:sz w:val="24"/>
-          <w:szCs w:val="24"/>
-          <w:lang w:val="es-ES" w:eastAsia="es-ES"/>
-        </w:rPr>
-        <w:t>perteneza</w:t>
-      </w:r>
-      <w:proofErr w:type="spellEnd"/>
-      <w:r>
-        <w:rPr>
-          <w:rFonts w:ascii="Segoe UI" w:eastAsia="Times New Roman" w:hAnsi="Segoe UI" w:cs="Segoe UI"/>
-          <w:sz w:val="24"/>
-          <w:szCs w:val="24"/>
-          <w:lang w:val="es-ES" w:eastAsia="es-ES"/>
-        </w:rPr>
-        <w:t xml:space="preserve"> al mismo repositorio o un </w:t>
-      </w:r>
-      <w:proofErr w:type="spellStart"/>
+        <w:t xml:space="preserve">Toma los cambios de una rama y los aplica a otra que perteneza al mismo repositorio o un </w:t>
+      </w:r>
       <w:r>
         <w:rPr>
           <w:rFonts w:ascii="Segoe UI" w:eastAsia="Times New Roman" w:hAnsi="Segoe UI" w:cs="Segoe UI"/>
@@ -3776,7 +3390,6 @@
         </w:rPr>
         <w:t>Fork</w:t>
       </w:r>
-      <w:proofErr w:type="spellEnd"/>
       <w:r>
         <w:rPr>
           <w:rFonts w:ascii="Segoe UI" w:eastAsia="Times New Roman" w:hAnsi="Segoe UI" w:cs="Segoe UI"/>
@@ -3794,67 +3407,7 @@
           <w:szCs w:val="24"/>
           <w:lang w:val="es-ES" w:eastAsia="es-ES"/>
         </w:rPr>
-        <w:t xml:space="preserve">Generalmente se hace mediante un </w:t>
-      </w:r>
-      <w:proofErr w:type="spellStart"/>
-      <w:r>
-        <w:rPr>
-          <w:rFonts w:ascii="Segoe UI" w:eastAsia="Times New Roman" w:hAnsi="Segoe UI" w:cs="Segoe UI"/>
-          <w:sz w:val="24"/>
-          <w:szCs w:val="24"/>
-          <w:lang w:val="es-ES" w:eastAsia="es-ES"/>
-        </w:rPr>
-        <w:t>Pull</w:t>
-      </w:r>
-      <w:proofErr w:type="spellEnd"/>
-      <w:r>
-        <w:rPr>
-          <w:rFonts w:ascii="Segoe UI" w:eastAsia="Times New Roman" w:hAnsi="Segoe UI" w:cs="Segoe UI"/>
-          <w:sz w:val="24"/>
-          <w:szCs w:val="24"/>
-          <w:lang w:val="es-ES" w:eastAsia="es-ES"/>
-        </w:rPr>
-        <w:t xml:space="preserve"> </w:t>
-      </w:r>
-      <w:proofErr w:type="spellStart"/>
-      <w:r>
-        <w:rPr>
-          <w:rFonts w:ascii="Segoe UI" w:eastAsia="Times New Roman" w:hAnsi="Segoe UI" w:cs="Segoe UI"/>
-          <w:sz w:val="24"/>
-          <w:szCs w:val="24"/>
-          <w:lang w:val="es-ES" w:eastAsia="es-ES"/>
-        </w:rPr>
-        <w:t>Request</w:t>
-      </w:r>
-      <w:proofErr w:type="spellEnd"/>
-      <w:r>
-        <w:rPr>
-          <w:rFonts w:ascii="Segoe UI" w:eastAsia="Times New Roman" w:hAnsi="Segoe UI" w:cs="Segoe UI"/>
-          <w:sz w:val="24"/>
-          <w:szCs w:val="24"/>
-          <w:lang w:val="es-ES" w:eastAsia="es-ES"/>
-        </w:rPr>
-        <w:t xml:space="preserve"> (que puede considerarse como una solicitud de </w:t>
-      </w:r>
-      <w:proofErr w:type="spellStart"/>
-      <w:r>
-        <w:rPr>
-          <w:rFonts w:ascii="Segoe UI" w:eastAsia="Times New Roman" w:hAnsi="Segoe UI" w:cs="Segoe UI"/>
-          <w:sz w:val="24"/>
-          <w:szCs w:val="24"/>
-          <w:lang w:val="es-ES" w:eastAsia="es-ES"/>
-        </w:rPr>
-        <w:t>Mergear</w:t>
-      </w:r>
-      <w:proofErr w:type="spellEnd"/>
-      <w:r>
-        <w:rPr>
-          <w:rFonts w:ascii="Segoe UI" w:eastAsia="Times New Roman" w:hAnsi="Segoe UI" w:cs="Segoe UI"/>
-          <w:sz w:val="24"/>
-          <w:szCs w:val="24"/>
-          <w:lang w:val="es-ES" w:eastAsia="es-ES"/>
-        </w:rPr>
-        <w:t>).</w:t>
+        <w:t>Generalmente se hace mediante un Pull Request (que puede considerarse como una solicitud de Mergear).</w:t>
       </w:r>
     </w:p>
     <w:p>
@@ -3871,7 +3424,7 @@
         </w:rPr>
       </w:pPr>
       <w:hyperlink r:id="rId24" w:anchor="pull" w:history="1">
-        <w:bookmarkStart w:id="13" w:name="_Toc14812583"/>
+        <w:bookmarkStart w:id="14" w:name="_Toc14812583"/>
         <w:r>
           <w:rPr>
             <w:rFonts w:ascii="Segoe UI" w:eastAsia="Times New Roman" w:hAnsi="Segoe UI" w:cs="Segoe UI"/>
@@ -3885,7 +3438,7 @@
           </w:rPr>
           <w:t>Pull</w:t>
         </w:r>
-        <w:bookmarkEnd w:id="13"/>
+        <w:bookmarkEnd w:id="14"/>
       </w:hyperlink>
     </w:p>
     <w:p>
@@ -3983,7 +3536,7 @@
         </w:rPr>
       </w:pPr>
       <w:hyperlink r:id="rId25" w:anchor="pull-request" w:history="1">
-        <w:bookmarkStart w:id="14" w:name="_Toc14812584"/>
+        <w:bookmarkStart w:id="15" w:name="_Toc14812584"/>
         <w:r>
           <w:rPr>
             <w:rFonts w:ascii="Segoe UI" w:eastAsia="Times New Roman" w:hAnsi="Segoe UI" w:cs="Segoe UI"/>
@@ -3997,7 +3550,7 @@
           </w:rPr>
           <w:t>Pull request</w:t>
         </w:r>
-        <w:bookmarkEnd w:id="14"/>
+        <w:bookmarkEnd w:id="15"/>
       </w:hyperlink>
     </w:p>
     <w:p>
@@ -4027,67 +3580,7 @@
           <w:szCs w:val="24"/>
           <w:lang w:val="es-ES" w:eastAsia="es-ES"/>
         </w:rPr>
-        <w:t xml:space="preserve"> que puede ser aceptado o rechazados por el autor o sus colaboradores. Como los </w:t>
-      </w:r>
-      <w:proofErr w:type="spellStart"/>
-      <w:r>
-        <w:rPr>
-          <w:rFonts w:ascii="Segoe UI" w:eastAsia="Times New Roman" w:hAnsi="Segoe UI" w:cs="Segoe UI"/>
-          <w:sz w:val="24"/>
-          <w:szCs w:val="24"/>
-          <w:lang w:val="es-ES" w:eastAsia="es-ES"/>
-        </w:rPr>
-        <w:t>issues</w:t>
-      </w:r>
-      <w:proofErr w:type="spellEnd"/>
-      <w:r>
-        <w:rPr>
-          <w:rFonts w:ascii="Segoe UI" w:eastAsia="Times New Roman" w:hAnsi="Segoe UI" w:cs="Segoe UI"/>
-          <w:sz w:val="24"/>
-          <w:szCs w:val="24"/>
-          <w:lang w:val="es-ES" w:eastAsia="es-ES"/>
-        </w:rPr>
-        <w:t xml:space="preserve">, los </w:t>
-      </w:r>
-      <w:proofErr w:type="spellStart"/>
-      <w:r>
-        <w:rPr>
-          <w:rFonts w:ascii="Segoe UI" w:eastAsia="Times New Roman" w:hAnsi="Segoe UI" w:cs="Segoe UI"/>
-          <w:sz w:val="24"/>
-          <w:szCs w:val="24"/>
-          <w:lang w:val="es-ES" w:eastAsia="es-ES"/>
-        </w:rPr>
-        <w:t>Pull</w:t>
-      </w:r>
-      <w:proofErr w:type="spellEnd"/>
-      <w:r>
-        <w:rPr>
-          <w:rFonts w:ascii="Segoe UI" w:eastAsia="Times New Roman" w:hAnsi="Segoe UI" w:cs="Segoe UI"/>
-          <w:sz w:val="24"/>
-          <w:szCs w:val="24"/>
-          <w:lang w:val="es-ES" w:eastAsia="es-ES"/>
-        </w:rPr>
-        <w:t xml:space="preserve"> </w:t>
-      </w:r>
-      <w:proofErr w:type="spellStart"/>
-      <w:r>
-        <w:rPr>
-          <w:rFonts w:ascii="Segoe UI" w:eastAsia="Times New Roman" w:hAnsi="Segoe UI" w:cs="Segoe UI"/>
-          <w:sz w:val="24"/>
-          <w:szCs w:val="24"/>
-          <w:lang w:val="es-ES" w:eastAsia="es-ES"/>
-        </w:rPr>
-        <w:t>Requests</w:t>
-      </w:r>
-      <w:proofErr w:type="spellEnd"/>
-      <w:r>
-        <w:rPr>
-          <w:rFonts w:ascii="Segoe UI" w:eastAsia="Times New Roman" w:hAnsi="Segoe UI" w:cs="Segoe UI"/>
-          <w:sz w:val="24"/>
-          <w:szCs w:val="24"/>
-          <w:lang w:val="es-ES" w:eastAsia="es-ES"/>
-        </w:rPr>
-        <w:t xml:space="preserve"> tienen su propio foro de discusión.</w:t>
+        <w:t xml:space="preserve"> que puede ser aceptado o rechazados por el autor o sus colaboradores. Como los issues, los Pull Requests tienen su propio foro de discusión.</w:t>
       </w:r>
     </w:p>
     <w:p>
@@ -4104,7 +3597,7 @@
         </w:rPr>
       </w:pPr>
       <w:hyperlink r:id="rId26" w:anchor="push" w:history="1">
-        <w:bookmarkStart w:id="15" w:name="_Toc14812585"/>
+        <w:bookmarkStart w:id="16" w:name="_Toc14812585"/>
         <w:r>
           <w:rPr>
             <w:rFonts w:ascii="Segoe UI" w:eastAsia="Times New Roman" w:hAnsi="Segoe UI" w:cs="Segoe UI"/>
@@ -4118,7 +3611,7 @@
           </w:rPr>
           <w:t>Push</w:t>
         </w:r>
-        <w:bookmarkEnd w:id="15"/>
+        <w:bookmarkEnd w:id="16"/>
       </w:hyperlink>
     </w:p>
     <w:p>
@@ -4139,17 +3632,7 @@
           <w:szCs w:val="24"/>
           <w:lang w:val="es-ES" w:eastAsia="es-ES"/>
         </w:rPr>
-        <w:t xml:space="preserve">Consiste en enviar los cambios </w:t>
-      </w:r>
-      <w:proofErr w:type="spellStart"/>
-      <w:r>
-        <w:rPr>
-          <w:rFonts w:ascii="Segoe UI" w:eastAsia="Times New Roman" w:hAnsi="Segoe UI" w:cs="Segoe UI"/>
-          <w:sz w:val="24"/>
-          <w:szCs w:val="24"/>
-          <w:lang w:val="es-ES" w:eastAsia="es-ES"/>
-        </w:rPr>
-        <w:t>commit</w:t>
+        <w:t>Consiste en enviar los cambios commit</w:t>
       </w:r>
       <w:r>
         <w:rPr>
@@ -4162,7 +3645,6 @@
         </w:rPr>
         <w:t>eados</w:t>
       </w:r>
-      <w:proofErr w:type="spellEnd"/>
       <w:r>
         <w:rPr>
           <w:rFonts w:ascii="Segoe UI" w:eastAsia="Times New Roman" w:hAnsi="Segoe UI" w:cs="Segoe UI"/>
@@ -4187,8 +3669,7 @@
         </w:rPr>
       </w:pPr>
       <w:hyperlink r:id="rId27" w:anchor="repository" w:history="1">
-        <w:bookmarkStart w:id="16" w:name="_Toc14812587"/>
-        <w:proofErr w:type="spellStart"/>
+        <w:bookmarkStart w:id="17" w:name="_Toc14812587"/>
         <w:r>
           <w:rPr>
             <w:rFonts w:ascii="Segoe UI" w:eastAsia="Times New Roman" w:hAnsi="Segoe UI" w:cs="Segoe UI"/>
@@ -4202,8 +3683,7 @@
           </w:rPr>
           <w:t>Repository</w:t>
         </w:r>
-        <w:bookmarkEnd w:id="16"/>
-        <w:proofErr w:type="spellEnd"/>
+        <w:bookmarkEnd w:id="17"/>
       </w:hyperlink>
     </w:p>
     <w:p>
@@ -4248,7 +3728,7 @@
         </w:rPr>
       </w:pPr>
       <w:hyperlink r:id="rId28" w:anchor="ssh-key" w:history="1">
-        <w:bookmarkStart w:id="17" w:name="_Toc14812588"/>
+        <w:bookmarkStart w:id="18" w:name="_Toc14812588"/>
         <w:r>
           <w:rPr>
             <w:rFonts w:ascii="Segoe UI" w:eastAsia="Times New Roman" w:hAnsi="Segoe UI" w:cs="Segoe UI"/>
@@ -4260,7 +3740,7 @@
           </w:rPr>
           <w:t>SSH key</w:t>
         </w:r>
-        <w:bookmarkEnd w:id="17"/>
+        <w:bookmarkEnd w:id="18"/>
       </w:hyperlink>
     </w:p>
     <w:p>
@@ -4326,110 +3806,8 @@
           <w:szCs w:val="24"/>
           <w:lang w:val="en-US" w:eastAsia="es-ES"/>
         </w:rPr>
-        <w:t xml:space="preserve">Me </w:t>
-      </w:r>
-      <w:proofErr w:type="spellStart"/>
-      <w:r>
-        <w:rPr>
-          <w:rFonts w:ascii="Segoe UI" w:eastAsia="Times New Roman" w:hAnsi="Segoe UI" w:cs="Segoe UI"/>
-          <w:sz w:val="24"/>
-          <w:szCs w:val="24"/>
-          <w:lang w:val="en-US" w:eastAsia="es-ES"/>
-        </w:rPr>
-        <w:t>parece</w:t>
-      </w:r>
-      <w:proofErr w:type="spellEnd"/>
-      <w:r>
-        <w:rPr>
-          <w:rFonts w:ascii="Segoe UI" w:eastAsia="Times New Roman" w:hAnsi="Segoe UI" w:cs="Segoe UI"/>
-          <w:sz w:val="24"/>
-          <w:szCs w:val="24"/>
-          <w:lang w:val="en-US" w:eastAsia="es-ES"/>
-        </w:rPr>
-        <w:t xml:space="preserve"> que </w:t>
-      </w:r>
-      <w:proofErr w:type="spellStart"/>
-      <w:r>
-        <w:rPr>
-          <w:rFonts w:ascii="Segoe UI" w:eastAsia="Times New Roman" w:hAnsi="Segoe UI" w:cs="Segoe UI"/>
-          <w:sz w:val="24"/>
-          <w:szCs w:val="24"/>
-          <w:lang w:val="en-US" w:eastAsia="es-ES"/>
-        </w:rPr>
-        <w:t>te</w:t>
-      </w:r>
-      <w:proofErr w:type="spellEnd"/>
-      <w:r>
-        <w:rPr>
-          <w:rFonts w:ascii="Segoe UI" w:eastAsia="Times New Roman" w:hAnsi="Segoe UI" w:cs="Segoe UI"/>
-          <w:sz w:val="24"/>
-          <w:szCs w:val="24"/>
-          <w:lang w:val="en-US" w:eastAsia="es-ES"/>
-        </w:rPr>
-        <w:t xml:space="preserve"> </w:t>
-      </w:r>
-      <w:proofErr w:type="spellStart"/>
-      <w:r>
-        <w:rPr>
-          <w:rFonts w:ascii="Segoe UI" w:eastAsia="Times New Roman" w:hAnsi="Segoe UI" w:cs="Segoe UI"/>
-          <w:sz w:val="24"/>
-          <w:szCs w:val="24"/>
-          <w:lang w:val="en-US" w:eastAsia="es-ES"/>
-        </w:rPr>
-        <w:t>quedó</w:t>
-      </w:r>
-      <w:proofErr w:type="spellEnd"/>
-      <w:r>
-        <w:rPr>
-          <w:rFonts w:ascii="Segoe UI" w:eastAsia="Times New Roman" w:hAnsi="Segoe UI" w:cs="Segoe UI"/>
-          <w:sz w:val="24"/>
-          <w:szCs w:val="24"/>
-          <w:lang w:val="en-US" w:eastAsia="es-ES"/>
-        </w:rPr>
-        <w:t xml:space="preserve"> </w:t>
-      </w:r>
-      <w:proofErr w:type="spellStart"/>
-      <w:r>
-        <w:rPr>
-          <w:rFonts w:ascii="Segoe UI" w:eastAsia="Times New Roman" w:hAnsi="Segoe UI" w:cs="Segoe UI"/>
-          <w:sz w:val="24"/>
-          <w:szCs w:val="24"/>
-          <w:lang w:val="en-US" w:eastAsia="es-ES"/>
-        </w:rPr>
-        <w:t>excelente</w:t>
-      </w:r>
-      <w:proofErr w:type="spellEnd"/>
-      <w:r>
-        <w:rPr>
-          <w:rFonts w:ascii="Segoe UI" w:eastAsia="Times New Roman" w:hAnsi="Segoe UI" w:cs="Segoe UI"/>
-          <w:sz w:val="24"/>
-          <w:szCs w:val="24"/>
-          <w:lang w:val="en-US" w:eastAsia="es-ES"/>
-        </w:rPr>
-        <w:t xml:space="preserve">. </w:t>
-      </w:r>
-      <w:proofErr w:type="spellStart"/>
-      <w:r>
-        <w:rPr>
-          <w:rFonts w:ascii="Segoe UI" w:eastAsia="Times New Roman" w:hAnsi="Segoe UI" w:cs="Segoe UI"/>
-          <w:sz w:val="24"/>
-          <w:szCs w:val="24"/>
-          <w:lang w:val="en-US" w:eastAsia="es-ES"/>
-        </w:rPr>
-        <w:t>Felicitaciones</w:t>
-      </w:r>
-      <w:proofErr w:type="spellEnd"/>
-      <w:r>
-        <w:rPr>
-          <w:rFonts w:ascii="Segoe UI" w:eastAsia="Times New Roman" w:hAnsi="Segoe UI" w:cs="Segoe UI"/>
-          <w:sz w:val="24"/>
-          <w:szCs w:val="24"/>
-          <w:lang w:val="en-US" w:eastAsia="es-ES"/>
-        </w:rPr>
-        <w:t>!!!</w:t>
-      </w:r>
-      <w:bookmarkStart w:id="18" w:name="_GoBack"/>
-      <w:bookmarkEnd w:id="18"/>
+        <w:t>Me parece que te quedó excelente. Felicitaciones!!!</w:t>
+      </w:r>
     </w:p>
     <w:sectPr>
       <w:headerReference w:type="default" r:id="rId29"/>
@@ -5451,7 +4829,7 @@
 </file>
 
 <file path=customXml/itemProps1.xml><?xml version="1.0" encoding="utf-8"?>
-<ds:datastoreItem xmlns:ds="http://schemas.openxmlformats.org/officeDocument/2006/customXml" ds:itemID="{A5D7CFD7-93AB-4D1B-A38C-D5803D180970}">
+<ds:datastoreItem xmlns:ds="http://schemas.openxmlformats.org/officeDocument/2006/customXml" ds:itemID="{3EC94B07-3A8C-48B7-B4E4-24357D683DE3}">
   <ds:schemaRefs>
     <ds:schemaRef ds:uri="http://schemas.openxmlformats.org/officeDocument/2006/bibliography"/>
   </ds:schemaRefs>

</xml_diff>